<commit_message>
Add notes about effort, detections data
</commit_message>
<xml_diff>
--- a/src/single-season-models/2022/SAGW/Summary-2022-SAGW.docx
+++ b/src/single-season-models/2022/SAGW/Summary-2022-SAGW.docx
@@ -68,7 +68,43 @@
         <w:pStyle w:val="FirstParagraph"/>
       </w:pPr>
       <w:r>
-        <w:t xml:space="preserve">Information about when cameras were deployed and retrieved</w:t>
+        <w:t xml:space="preserve">Going to start by running:</w:t>
+      </w:r>
+      <w:r>
+        <w:t xml:space="preserve"> </w:t>
+      </w:r>
+      <w:r>
+        <w:t xml:space="preserve">source(</w:t>
+      </w:r>
+      <w:r>
+        <w:t xml:space="preserve">“</w:t>
+      </w:r>
+      <w:r>
+        <w:t xml:space="preserve">src/functions.R</w:t>
+      </w:r>
+      <w:r>
+        <w:t xml:space="preserve">”</w:t>
+      </w:r>
+      <w:r>
+        <w:t xml:space="preserve">)</w:t>
+      </w:r>
+      <w:r>
+        <w:t xml:space="preserve"> </w:t>
+      </w:r>
+      <w:r>
+        <w:t xml:space="preserve">source(</w:t>
+      </w:r>
+      <w:r>
+        <w:t xml:space="preserve">“</w:t>
+      </w:r>
+      <w:r>
+        <w:t xml:space="preserve">src/photo-data/format-mammal-data.R</w:t>
+      </w:r>
+      <w:r>
+        <w:t xml:space="preserve">”</w:t>
+      </w:r>
+      <w:r>
+        <w:t xml:space="preserve">)</w:t>
       </w:r>
     </w:p>
     <w:p>
@@ -76,7 +112,7 @@
         <w:pStyle w:val="BodyText"/>
       </w:pPr>
       <w:r>
-        <w:t xml:space="preserve">Information about sampling occasions (number, dates for each, proportion of time that cameras were operational?)</w:t>
+        <w:t xml:space="preserve">Then using code from photo-data/summarize-deployments-photos.R:</w:t>
       </w:r>
     </w:p>
     <w:p>
@@ -84,7 +120,47 @@
         <w:pStyle w:val="BodyText"/>
       </w:pPr>
       <w:r>
-        <w:t xml:space="preserve">Include a figure with camera deployment information, with sampling occasions denoted?</w:t>
+        <w:t xml:space="preserve">Information about when cameras were deployed and retrieved, regardless of how we</w:t>
+      </w:r>
+      <w:r>
+        <w:t xml:space="preserve"> </w:t>
+      </w:r>
+      <w:r>
+        <w:t xml:space="preserve">delineate sampling occasions</w:t>
+      </w:r>
+    </w:p>
+    <w:p>
+      <w:pPr>
+        <w:pStyle w:val="BodyText"/>
+      </w:pPr>
+      <w:r>
+        <w:t xml:space="preserve">Text with information about sampling occasions (number, dates for each)</w:t>
+      </w:r>
+    </w:p>
+    <w:p>
+      <w:pPr>
+        <w:pStyle w:val="BodyText"/>
+      </w:pPr>
+      <w:r>
+        <w:t xml:space="preserve">Include a figure with camera deployment information, with sampling occasions.</w:t>
+      </w:r>
+      <w:r>
+        <w:t xml:space="preserve"> </w:t>
+      </w:r>
+      <w:r>
+        <w:t xml:space="preserve">Use existing code to create the plot with horizontal lines for</w:t>
+      </w:r>
+      <w:r>
+        <w:t xml:space="preserve"> </w:t>
+      </w:r>
+      <w:r>
+        <w:t xml:space="preserve">each camera. Add vertical lines to denote sampling occasions. Then save/print</w:t>
+      </w:r>
+      <w:r>
+        <w:t xml:space="preserve"> </w:t>
+      </w:r>
+      <w:r>
+        <w:t xml:space="preserve">(using NPS formatting?)</w:t>
       </w:r>
     </w:p>
     <w:bookmarkEnd w:id="20"/>
@@ -126,7 +202,43 @@
         <w:pStyle w:val="Compact"/>
       </w:pPr>
       <w:r>
-        <w:t xml:space="preserve">number of photos, detections (max of one per day or sampling period per location)</w:t>
+        <w:t xml:space="preserve">number of photos, detections (max of one per day or sampling period per location).</w:t>
+      </w:r>
+      <w:r>
+        <w:t xml:space="preserve"> </w:t>
+      </w:r>
+      <w:r>
+        <w:t xml:space="preserve">If we want the number of photographs (so can have multiple on same day at</w:t>
+      </w:r>
+      <w:r>
+        <w:t xml:space="preserve"> </w:t>
+      </w:r>
+      <w:r>
+        <w:t xml:space="preserve">same place), then can use count(dat[], Species_code). This is what they included</w:t>
+      </w:r>
+      <w:r>
+        <w:t xml:space="preserve"> </w:t>
+      </w:r>
+      <w:r>
+        <w:t xml:space="preserve">in reports previously. Alternatively, could report the number of detections,</w:t>
+      </w:r>
+      <w:r>
+        <w:t xml:space="preserve"> </w:t>
+      </w:r>
+      <w:r>
+        <w:t xml:space="preserve">limiting it to one per day at each location (need to calculate). Or the</w:t>
+      </w:r>
+      <w:r>
+        <w:t xml:space="preserve"> </w:t>
+      </w:r>
+      <w:r>
+        <w:t xml:space="preserve">nubmer of detections, limiting it to one per occasion at each location (what’s</w:t>
+      </w:r>
+      <w:r>
+        <w:t xml:space="preserve"> </w:t>
+      </w:r>
+      <w:r>
+        <w:t xml:space="preserve">currently in the detects dataframe).</w:t>
       </w:r>
     </w:p>
     <w:p>
@@ -150,7 +262,25 @@
         <w:pStyle w:val="Compact"/>
       </w:pPr>
       <w:r>
-        <w:t xml:space="preserve">detection rate (denoting for which species we ran occupancy model)</w:t>
+        <w:t xml:space="preserve">detection rate (denoting for which species we ran occupancy model). Rate =</w:t>
+      </w:r>
+      <w:r>
+        <w:t xml:space="preserve"> </w:t>
+      </w:r>
+      <w:r>
+        <w:t xml:space="preserve">if each sampling occasion at a particular location is an opportunity for a</w:t>
+      </w:r>
+      <w:r>
+        <w:t xml:space="preserve"> </w:t>
+      </w:r>
+      <w:r>
+        <w:t xml:space="preserve">detection, it’s the proportion of these opportunties (occasion*location) with</w:t>
+      </w:r>
+      <w:r>
+        <w:t xml:space="preserve"> </w:t>
+      </w:r>
+      <w:r>
+        <w:t xml:space="preserve">a species detection</w:t>
       </w:r>
     </w:p>
     <w:bookmarkEnd w:id="21"/>
@@ -1658,11 +1788,11 @@
     <w:next w:val="BodyText"/>
     <w:uiPriority w:val="9"/>
     <w:qFormat/>
-    <w:rsid w:val="00B91485"/>
+    <w:rsid w:val="005B635C"/>
     <w:pPr>
       <w:keepNext/>
       <w:keepLines/>
-      <w:spacing w:after="0" w:before="480"/>
+      <w:spacing w:after="0" w:before="360"/>
       <w:outlineLvl w:val="0"/>
     </w:pPr>
     <w:rPr>
@@ -1681,7 +1811,7 @@
     <w:uiPriority w:val="9"/>
     <w:unhideWhenUsed/>
     <w:qFormat/>
-    <w:rsid w:val="00E91B0F"/>
+    <w:rsid w:val="005B635C"/>
     <w:pPr>
       <w:keepNext/>
       <w:keepLines/>

</xml_diff>

<commit_message>
Draft Effort and Detection sections of .Rmd
</commit_message>
<xml_diff>
--- a/src/single-season-models/2022/SAGW/Summary-2022-SAGW.docx
+++ b/src/single-season-models/2022/SAGW/Summary-2022-SAGW.docx
@@ -51,10 +51,10 @@
         <w:pStyle w:val="Date"/>
       </w:pPr>
       <w:r>
-        <w:t xml:space="preserve">2023-05-26</w:t>
+        <w:t xml:space="preserve">2023-06-05</w:t>
       </w:r>
     </w:p>
-    <w:bookmarkStart w:id="20" w:name="effort"/>
+    <w:bookmarkStart w:id="23" w:name="effort"/>
     <w:p>
       <w:pPr>
         <w:pStyle w:val="Heading1"/>
@@ -68,462 +68,303 @@
         <w:pStyle w:val="FirstParagraph"/>
       </w:pPr>
       <w:r>
-        <w:t xml:space="preserve">Going to start by running:</w:t>
+        <w:t xml:space="preserve">A total of 59 cameras were deployed in SAGW between</w:t>
       </w:r>
       <w:r>
         <w:t xml:space="preserve"> </w:t>
       </w:r>
       <w:r>
-        <w:t xml:space="preserve">source(</w:t>
-      </w:r>
-      <w:r>
-        <w:t xml:space="preserve">“</w:t>
-      </w:r>
-      <w:r>
-        <w:t xml:space="preserve">src/functions.R</w:t>
-      </w:r>
-      <w:r>
-        <w:t xml:space="preserve">”</w:t>
-      </w:r>
-      <w:r>
-        <w:t xml:space="preserve">)</w:t>
+        <w:t xml:space="preserve">2022-01-11 and 2022-01-22, and were retrieved between</w:t>
       </w:r>
       <w:r>
         <w:t xml:space="preserve"> </w:t>
       </w:r>
       <w:r>
-        <w:t xml:space="preserve">source(</w:t>
-      </w:r>
-      <w:r>
-        <w:t xml:space="preserve">“</w:t>
-      </w:r>
-      <w:r>
-        <w:t xml:space="preserve">src/photo-data/format-mammal-data.R</w:t>
-      </w:r>
-      <w:r>
-        <w:t xml:space="preserve">”</w:t>
-      </w:r>
-      <w:r>
-        <w:t xml:space="preserve">)</w:t>
+        <w:t xml:space="preserve">2022-02-22 and 2022-02-26. We delineated a total of</w:t>
+      </w:r>
+      <w:r>
+        <w:t xml:space="preserve"> </w:t>
+      </w:r>
+      <w:r>
+        <w:t xml:space="preserve">5 sampling occasions that were each 7</w:t>
+      </w:r>
+      <w:r>
+        <w:t xml:space="preserve"> </w:t>
+      </w:r>
+      <w:r>
+        <w:t xml:space="preserve">days long.</w:t>
+      </w:r>
+      <w:r>
+        <w:br/>
       </w:r>
     </w:p>
+    <w:tbl>
+      <w:tblPr>
+        <w:tblStyle w:val="Table"/>
+        <w:tblW w:type="auto" w:w="0"/>
+        <w:tblLook w:firstRow="1" w:lastRow="0" w:firstColumn="0" w:lastColumn="0" w:noHBand="0" w:noVBand="0" w:val="0020"/>
+      </w:tblPr>
+      <w:tblGrid>
+        <w:gridCol w:w="2640"/>
+        <w:gridCol w:w="2640"/>
+        <w:gridCol w:w="2640"/>
+      </w:tblGrid>
+      <w:tr>
+        <w:trPr>
+          <w:tblHeader w:val="true"/>
+        </w:trPr>
+        <w:tc>
+          <w:tcPr/>
+          <w:p>
+            <w:pPr>
+              <w:pStyle w:val="Compact"/>
+              <w:jc w:val="center"/>
+            </w:pPr>
+            <w:r>
+              <w:t xml:space="preserve">Occasion</w:t>
+            </w:r>
+          </w:p>
+        </w:tc>
+        <w:tc>
+          <w:tcPr/>
+          <w:p>
+            <w:pPr>
+              <w:pStyle w:val="Compact"/>
+              <w:jc w:val="left"/>
+            </w:pPr>
+            <w:r>
+              <w:t xml:space="preserve">Start</w:t>
+            </w:r>
+          </w:p>
+        </w:tc>
+        <w:tc>
+          <w:tcPr/>
+          <w:p>
+            <w:pPr>
+              <w:pStyle w:val="Compact"/>
+              <w:jc w:val="left"/>
+            </w:pPr>
+            <w:r>
+              <w:t xml:space="preserve">End</w:t>
+            </w:r>
+          </w:p>
+        </w:tc>
+      </w:tr>
+      <w:tr>
+        <w:tc>
+          <w:tcPr/>
+          <w:p>
+            <w:pPr>
+              <w:pStyle w:val="Compact"/>
+              <w:jc w:val="center"/>
+            </w:pPr>
+            <w:r>
+              <w:t xml:space="preserve">1</w:t>
+            </w:r>
+          </w:p>
+        </w:tc>
+        <w:tc>
+          <w:tcPr/>
+          <w:p>
+            <w:pPr>
+              <w:pStyle w:val="Compact"/>
+              <w:jc w:val="left"/>
+            </w:pPr>
+            <w:r>
+              <w:t xml:space="preserve">2022-01-20</w:t>
+            </w:r>
+          </w:p>
+        </w:tc>
+        <w:tc>
+          <w:tcPr/>
+          <w:p>
+            <w:pPr>
+              <w:pStyle w:val="Compact"/>
+              <w:jc w:val="left"/>
+            </w:pPr>
+            <w:r>
+              <w:t xml:space="preserve">2022-01-26</w:t>
+            </w:r>
+          </w:p>
+        </w:tc>
+      </w:tr>
+      <w:tr>
+        <w:tc>
+          <w:tcPr/>
+          <w:p>
+            <w:pPr>
+              <w:pStyle w:val="Compact"/>
+              <w:jc w:val="center"/>
+            </w:pPr>
+            <w:r>
+              <w:t xml:space="preserve">2</w:t>
+            </w:r>
+          </w:p>
+        </w:tc>
+        <w:tc>
+          <w:tcPr/>
+          <w:p>
+            <w:pPr>
+              <w:pStyle w:val="Compact"/>
+              <w:jc w:val="left"/>
+            </w:pPr>
+            <w:r>
+              <w:t xml:space="preserve">2022-01-27</w:t>
+            </w:r>
+          </w:p>
+        </w:tc>
+        <w:tc>
+          <w:tcPr/>
+          <w:p>
+            <w:pPr>
+              <w:pStyle w:val="Compact"/>
+              <w:jc w:val="left"/>
+            </w:pPr>
+            <w:r>
+              <w:t xml:space="preserve">2022-02-02</w:t>
+            </w:r>
+          </w:p>
+        </w:tc>
+      </w:tr>
+      <w:tr>
+        <w:tc>
+          <w:tcPr/>
+          <w:p>
+            <w:pPr>
+              <w:pStyle w:val="Compact"/>
+              <w:jc w:val="center"/>
+            </w:pPr>
+            <w:r>
+              <w:t xml:space="preserve">3</w:t>
+            </w:r>
+          </w:p>
+        </w:tc>
+        <w:tc>
+          <w:tcPr/>
+          <w:p>
+            <w:pPr>
+              <w:pStyle w:val="Compact"/>
+              <w:jc w:val="left"/>
+            </w:pPr>
+            <w:r>
+              <w:t xml:space="preserve">2022-02-03</w:t>
+            </w:r>
+          </w:p>
+        </w:tc>
+        <w:tc>
+          <w:tcPr/>
+          <w:p>
+            <w:pPr>
+              <w:pStyle w:val="Compact"/>
+              <w:jc w:val="left"/>
+            </w:pPr>
+            <w:r>
+              <w:t xml:space="preserve">2022-02-09</w:t>
+            </w:r>
+          </w:p>
+        </w:tc>
+      </w:tr>
+      <w:tr>
+        <w:tc>
+          <w:tcPr/>
+          <w:p>
+            <w:pPr>
+              <w:pStyle w:val="Compact"/>
+              <w:jc w:val="center"/>
+            </w:pPr>
+            <w:r>
+              <w:t xml:space="preserve">4</w:t>
+            </w:r>
+          </w:p>
+        </w:tc>
+        <w:tc>
+          <w:tcPr/>
+          <w:p>
+            <w:pPr>
+              <w:pStyle w:val="Compact"/>
+              <w:jc w:val="left"/>
+            </w:pPr>
+            <w:r>
+              <w:t xml:space="preserve">2022-02-10</w:t>
+            </w:r>
+          </w:p>
+        </w:tc>
+        <w:tc>
+          <w:tcPr/>
+          <w:p>
+            <w:pPr>
+              <w:pStyle w:val="Compact"/>
+              <w:jc w:val="left"/>
+            </w:pPr>
+            <w:r>
+              <w:t xml:space="preserve">2022-02-16</w:t>
+            </w:r>
+          </w:p>
+        </w:tc>
+      </w:tr>
+      <w:tr>
+        <w:tc>
+          <w:tcPr/>
+          <w:p>
+            <w:pPr>
+              <w:pStyle w:val="Compact"/>
+              <w:jc w:val="center"/>
+            </w:pPr>
+            <w:r>
+              <w:t xml:space="preserve">5</w:t>
+            </w:r>
+          </w:p>
+        </w:tc>
+        <w:tc>
+          <w:tcPr/>
+          <w:p>
+            <w:pPr>
+              <w:pStyle w:val="Compact"/>
+              <w:jc w:val="left"/>
+            </w:pPr>
+            <w:r>
+              <w:t xml:space="preserve">2022-02-17</w:t>
+            </w:r>
+          </w:p>
+        </w:tc>
+        <w:tc>
+          <w:tcPr/>
+          <w:p>
+            <w:pPr>
+              <w:pStyle w:val="Compact"/>
+              <w:jc w:val="left"/>
+            </w:pPr>
+            <w:r>
+              <w:t xml:space="preserve">2022-02-23</w:t>
+            </w:r>
+          </w:p>
+        </w:tc>
+      </w:tr>
+    </w:tbl>
     <w:p>
       <w:pPr>
         <w:pStyle w:val="BodyText"/>
       </w:pPr>
       <w:r>
-        <w:t xml:space="preserve">Then using code from photo-data/summarize-deployments-photos.R:</w:t>
-      </w:r>
-    </w:p>
-    <w:p>
-      <w:pPr>
-        <w:pStyle w:val="BodyText"/>
-      </w:pPr>
-      <w:r>
-        <w:t xml:space="preserve">Information about when cameras were deployed and retrieved, regardless of how we</w:t>
+        <w:br/>
+      </w:r>
+      <w:r>
+        <w:t xml:space="preserve">In the figure below, each horizontal blue line represents a camera deployment.</w:t>
       </w:r>
       <w:r>
         <w:t xml:space="preserve"> </w:t>
       </w:r>
       <w:r>
-        <w:t xml:space="preserve">delineate sampling occasions</w:t>
-      </w:r>
-    </w:p>
-    <w:p>
-      <w:pPr>
-        <w:pStyle w:val="BodyText"/>
-      </w:pPr>
-      <w:r>
-        <w:t xml:space="preserve">Text with information about sampling occasions (number, dates for each)</w:t>
-      </w:r>
-    </w:p>
-    <w:p>
-      <w:pPr>
-        <w:pStyle w:val="BodyText"/>
-      </w:pPr>
-      <w:r>
-        <w:t xml:space="preserve">Include a figure with camera deployment information, with sampling occasions.</w:t>
+        <w:t xml:space="preserve">The gray vertical lines denote the beginning and end of the 5</w:t>
       </w:r>
       <w:r>
         <w:t xml:space="preserve"> </w:t>
       </w:r>
       <w:r>
-        <w:t xml:space="preserve">Use existing code to create the plot with horizontal lines for</w:t>
-      </w:r>
-      <w:r>
-        <w:t xml:space="preserve"> </w:t>
-      </w:r>
-      <w:r>
-        <w:t xml:space="preserve">each camera. Add vertical lines to denote sampling occasions. Then save/print</w:t>
-      </w:r>
-      <w:r>
-        <w:t xml:space="preserve"> </w:t>
-      </w:r>
-      <w:r>
-        <w:t xml:space="preserve">(using NPS formatting?)</w:t>
-      </w:r>
-    </w:p>
-    <w:bookmarkEnd w:id="20"/>
-    <w:bookmarkStart w:id="21" w:name="detections"/>
-    <w:p>
-      <w:pPr>
-        <w:pStyle w:val="Heading1"/>
-      </w:pPr>
-      <w:r>
-        <w:t xml:space="preserve">Detections</w:t>
-      </w:r>
-    </w:p>
-    <w:p>
-      <w:pPr>
-        <w:pStyle w:val="FirstParagraph"/>
-      </w:pPr>
-      <w:r>
-        <w:t xml:space="preserve">Table with detection summaries</w:t>
-      </w:r>
-    </w:p>
-    <w:p>
-      <w:pPr>
-        <w:numPr>
-          <w:ilvl w:val="0"/>
-          <w:numId w:val="1001"/>
-        </w:numPr>
-        <w:pStyle w:val="Compact"/>
-      </w:pPr>
-      <w:r>
-        <w:t xml:space="preserve">row for each species detected (common and scientific names)</w:t>
-      </w:r>
-    </w:p>
-    <w:p>
-      <w:pPr>
-        <w:numPr>
-          <w:ilvl w:val="0"/>
-          <w:numId w:val="1001"/>
-        </w:numPr>
-        <w:pStyle w:val="Compact"/>
-      </w:pPr>
-      <w:r>
-        <w:t xml:space="preserve">number of photos, detections (max of one per day or sampling period per location).</w:t>
-      </w:r>
-      <w:r>
-        <w:t xml:space="preserve"> </w:t>
-      </w:r>
-      <w:r>
-        <w:t xml:space="preserve">If we want the number of photographs (so can have multiple on same day at</w:t>
-      </w:r>
-      <w:r>
-        <w:t xml:space="preserve"> </w:t>
-      </w:r>
-      <w:r>
-        <w:t xml:space="preserve">same place), then can use count(dat[], Species_code). This is what they included</w:t>
-      </w:r>
-      <w:r>
-        <w:t xml:space="preserve"> </w:t>
-      </w:r>
-      <w:r>
-        <w:t xml:space="preserve">in reports previously. Alternatively, could report the number of detections,</w:t>
-      </w:r>
-      <w:r>
-        <w:t xml:space="preserve"> </w:t>
-      </w:r>
-      <w:r>
-        <w:t xml:space="preserve">limiting it to one per day at each location (need to calculate). Or the</w:t>
-      </w:r>
-      <w:r>
-        <w:t xml:space="preserve"> </w:t>
-      </w:r>
-      <w:r>
-        <w:t xml:space="preserve">nubmer of detections, limiting it to one per occasion at each location (what’s</w:t>
-      </w:r>
-      <w:r>
-        <w:t xml:space="preserve"> </w:t>
-      </w:r>
-      <w:r>
-        <w:t xml:space="preserve">currently in the detects dataframe).</w:t>
-      </w:r>
-    </w:p>
-    <w:p>
-      <w:pPr>
-        <w:numPr>
-          <w:ilvl w:val="0"/>
-          <w:numId w:val="1001"/>
-        </w:numPr>
-        <w:pStyle w:val="Compact"/>
-      </w:pPr>
-      <w:r>
-        <w:t xml:space="preserve">number of locations</w:t>
-      </w:r>
-    </w:p>
-    <w:p>
-      <w:pPr>
-        <w:numPr>
-          <w:ilvl w:val="0"/>
-          <w:numId w:val="1001"/>
-        </w:numPr>
-        <w:pStyle w:val="Compact"/>
-      </w:pPr>
-      <w:r>
-        <w:t xml:space="preserve">detection rate (denoting for which species we ran occupancy model). Rate =</w:t>
-      </w:r>
-      <w:r>
-        <w:t xml:space="preserve"> </w:t>
-      </w:r>
-      <w:r>
-        <w:t xml:space="preserve">if each sampling occasion at a particular location is an opportunity for a</w:t>
-      </w:r>
-      <w:r>
-        <w:t xml:space="preserve"> </w:t>
-      </w:r>
-      <w:r>
-        <w:t xml:space="preserve">detection, it’s the proportion of these opportunties (occasion*location) with</w:t>
-      </w:r>
-      <w:r>
-        <w:t xml:space="preserve"> </w:t>
-      </w:r>
-      <w:r>
-        <w:t xml:space="preserve">a species detection</w:t>
-      </w:r>
-    </w:p>
-    <w:bookmarkEnd w:id="21"/>
-    <w:bookmarkStart w:id="22" w:name="modeling-approach"/>
-    <w:p>
-      <w:pPr>
-        <w:pStyle w:val="Heading1"/>
-      </w:pPr>
-      <w:r>
-        <w:t xml:space="preserve">Modeling approach</w:t>
-      </w:r>
-    </w:p>
-    <w:p>
-      <w:pPr>
-        <w:pStyle w:val="FirstParagraph"/>
-      </w:pPr>
-      <w:r>
-        <w:t xml:space="preserve">Occupancy models</w:t>
-      </w:r>
-    </w:p>
-    <w:p>
-      <w:pPr>
-        <w:numPr>
-          <w:ilvl w:val="0"/>
-          <w:numId w:val="1002"/>
-        </w:numPr>
-        <w:pStyle w:val="Compact"/>
-      </w:pPr>
-      <w:r>
-        <w:t xml:space="preserve">types of data used</w:t>
-      </w:r>
-    </w:p>
-    <w:p>
-      <w:pPr>
-        <w:numPr>
-          <w:ilvl w:val="0"/>
-          <w:numId w:val="1002"/>
-        </w:numPr>
-        <w:pStyle w:val="Compact"/>
-      </w:pPr>
-      <w:r>
-        <w:t xml:space="preserve">parameters estimated</w:t>
-      </w:r>
-    </w:p>
-    <w:p>
-      <w:pPr>
-        <w:pStyle w:val="FirstParagraph"/>
-      </w:pPr>
-      <w:r>
-        <w:t xml:space="preserve">spOccupancy package (that uses a Bayesian framework)</w:t>
-      </w:r>
-    </w:p>
-    <w:p>
-      <w:pPr>
-        <w:pStyle w:val="BodyText"/>
-      </w:pPr>
-      <w:r>
-        <w:t xml:space="preserve">Model selection</w:t>
-      </w:r>
-    </w:p>
-    <w:p>
-      <w:pPr>
-        <w:numPr>
-          <w:ilvl w:val="0"/>
-          <w:numId w:val="1003"/>
-        </w:numPr>
-        <w:pStyle w:val="Compact"/>
-      </w:pPr>
-      <w:r>
-        <w:t xml:space="preserve">what covariates were considered (i.e., candidate model set)</w:t>
-      </w:r>
-    </w:p>
-    <w:p>
-      <w:pPr>
-        <w:numPr>
-          <w:ilvl w:val="0"/>
-          <w:numId w:val="1003"/>
-        </w:numPr>
-        <w:pStyle w:val="Compact"/>
-      </w:pPr>
-      <w:r>
-        <w:t xml:space="preserve">how a model for inference was selected</w:t>
-      </w:r>
-    </w:p>
-    <w:bookmarkEnd w:id="22"/>
-    <w:bookmarkStart w:id="29" w:name="Xf4e7f04edb45f3060a45f14610edf147af965cd"/>
-    <w:p>
-      <w:pPr>
-        <w:pStyle w:val="Heading1"/>
-      </w:pPr>
-      <w:r>
-        <w:t xml:space="preserve">Species 1 (create species sections in a loop since the number of species will change across parks and years?)</w:t>
-      </w:r>
-    </w:p>
-    <w:bookmarkStart w:id="23" w:name="model-used-for-inference"/>
-    <w:p>
-      <w:pPr>
-        <w:pStyle w:val="Heading2"/>
-      </w:pPr>
-      <w:r>
-        <w:t xml:space="preserve">Model used for inference</w:t>
-      </w:r>
-    </w:p>
-    <w:p>
-      <w:pPr>
-        <w:pStyle w:val="FirstParagraph"/>
-      </w:pPr>
-      <w:r>
-        <w:t xml:space="preserve">Brief description</w:t>
-      </w:r>
-    </w:p>
-    <w:p>
-      <w:pPr>
-        <w:pStyle w:val="BodyText"/>
-      </w:pPr>
-      <w:r>
-        <w:t xml:space="preserve">Table with parameter estimates (along with generic caption)</w:t>
-      </w:r>
-    </w:p>
-    <w:p>
-      <w:pPr>
-        <w:pStyle w:val="BodyText"/>
-      </w:pPr>
-      <w:r>
-        <w:t xml:space="preserve">Example:</w:t>
-      </w:r>
-    </w:p>
-    <w:p>
-      <w:pPr>
-        <w:pStyle w:val="SourceCode"/>
-      </w:pPr>
-      <w:r>
-        <w:rPr>
-          <w:rStyle w:val="FunctionTok"/>
-        </w:rPr>
-        <w:t xml:space="preserve">summary</w:t>
-      </w:r>
-      <w:r>
-        <w:rPr>
-          <w:rStyle w:val="NormalTok"/>
-        </w:rPr>
-        <w:t xml:space="preserve">(cars)</w:t>
-      </w:r>
-    </w:p>
-    <w:p>
-      <w:pPr>
-        <w:pStyle w:val="SourceCode"/>
-      </w:pPr>
-      <w:r>
-        <w:rPr>
-          <w:rStyle w:val="VerbatimChar"/>
-        </w:rPr>
-        <w:t xml:space="preserve">##      speed           dist       </w:t>
+        <w:t xml:space="preserve">consecutive sampling occasions.</w:t>
       </w:r>
       <w:r>
         <w:br/>
-      </w:r>
-      <w:r>
-        <w:rPr>
-          <w:rStyle w:val="VerbatimChar"/>
-        </w:rPr>
-        <w:t xml:space="preserve">##  Min.   : 4.0   Min.   :  2.00  </w:t>
-      </w:r>
-      <w:r>
-        <w:br/>
-      </w:r>
-      <w:r>
-        <w:rPr>
-          <w:rStyle w:val="VerbatimChar"/>
-        </w:rPr>
-        <w:t xml:space="preserve">##  1st Qu.:12.0   1st Qu.: 26.00  </w:t>
-      </w:r>
-      <w:r>
-        <w:br/>
-      </w:r>
-      <w:r>
-        <w:rPr>
-          <w:rStyle w:val="VerbatimChar"/>
-        </w:rPr>
-        <w:t xml:space="preserve">##  Median :15.0   Median : 36.00  </w:t>
-      </w:r>
-      <w:r>
-        <w:br/>
-      </w:r>
-      <w:r>
-        <w:rPr>
-          <w:rStyle w:val="VerbatimChar"/>
-        </w:rPr>
-        <w:t xml:space="preserve">##  Mean   :15.4   Mean   : 42.98  </w:t>
-      </w:r>
-      <w:r>
-        <w:br/>
-      </w:r>
-      <w:r>
-        <w:rPr>
-          <w:rStyle w:val="VerbatimChar"/>
-        </w:rPr>
-        <w:t xml:space="preserve">##  3rd Qu.:19.0   3rd Qu.: 56.00  </w:t>
-      </w:r>
-      <w:r>
-        <w:br/>
-      </w:r>
-      <w:r>
-        <w:rPr>
-          <w:rStyle w:val="VerbatimChar"/>
-        </w:rPr>
-        <w:t xml:space="preserve">##  Max.   :25.0   Max.   :120.00</w:t>
-      </w:r>
-    </w:p>
-    <w:bookmarkEnd w:id="23"/>
-    <w:bookmarkStart w:id="24" w:name="estimated-occurrence-probabilities"/>
-    <w:p>
-      <w:pPr>
-        <w:pStyle w:val="Heading2"/>
-      </w:pPr>
-      <w:r>
-        <w:t xml:space="preserve">Estimated occurrence probabilities</w:t>
-      </w:r>
-    </w:p>
-    <w:p>
-      <w:pPr>
-        <w:pStyle w:val="FirstParagraph"/>
-      </w:pPr>
-      <w:r>
-        <w:t xml:space="preserve">Map</w:t>
-      </w:r>
-    </w:p>
-    <w:bookmarkEnd w:id="24"/>
-    <w:bookmarkStart w:id="28" w:name="Xb1a4620e797ddff810fcf71bc5fcd62bc4dba47"/>
-    <w:p>
-      <w:pPr>
-        <w:pStyle w:val="Heading2"/>
-      </w:pPr>
-      <w:r>
-        <w:t xml:space="preserve">Estimated covariate effects on occurrence and/or detection probabilities</w:t>
-      </w:r>
-    </w:p>
-    <w:p>
-      <w:pPr>
-        <w:pStyle w:val="FirstParagraph"/>
-      </w:pPr>
-      <w:r>
-        <w:t xml:space="preserve">Figures with captions. Example:</w:t>
       </w:r>
     </w:p>
     <w:p>
@@ -535,18 +376,18 @@
           <wp:inline>
             <wp:extent cx="4620126" cy="3696101"/>
             <wp:effectExtent b="0" l="0" r="0" t="0"/>
-            <wp:docPr descr="" title="" id="26" name="Picture"/>
+            <wp:docPr descr="" title="" id="21" name="Picture"/>
             <a:graphic>
               <a:graphicData uri="http://schemas.openxmlformats.org/drawingml/2006/picture">
                 <pic:pic>
                   <pic:nvPicPr>
-                    <pic:cNvPr descr="Summary-2022-SAGW_files/figure-docx/pressure-1.png" id="27" name="Picture"/>
+                    <pic:cNvPr descr="Summary-2022-SAGW_files/figure-docx/deployment-plot-1.png" id="22" name="Picture"/>
                     <pic:cNvPicPr>
                       <a:picLocks noChangeArrowheads="1" noChangeAspect="1"/>
                     </pic:cNvPicPr>
                   </pic:nvPicPr>
                   <pic:blipFill>
-                    <a:blip r:embed="rId25"/>
+                    <a:blip r:embed="rId20"/>
                     <a:stretch>
                       <a:fillRect/>
                     </a:stretch>
@@ -573,6 +414,994 @@
         </w:drawing>
       </w:r>
     </w:p>
+    <w:bookmarkEnd w:id="23"/>
+    <w:bookmarkStart w:id="24" w:name="detections"/>
+    <w:p>
+      <w:pPr>
+        <w:pStyle w:val="Heading1"/>
+      </w:pPr>
+      <w:r>
+        <w:t xml:space="preserve">Detections</w:t>
+      </w:r>
+    </w:p>
+    <w:p>
+      <w:pPr>
+        <w:pStyle w:val="FirstParagraph"/>
+      </w:pPr>
+      <w:r>
+        <w:t xml:space="preserve">We detected a total of 11 mammal species on the 59</w:t>
+      </w:r>
+      <w:r>
+        <w:t xml:space="preserve"> </w:t>
+      </w:r>
+      <w:r>
+        <w:t xml:space="preserve">cameras during the 5 sampling occasions. For each species, we</w:t>
+      </w:r>
+      <w:r>
+        <w:t xml:space="preserve"> </w:t>
+      </w:r>
+      <w:r>
+        <w:t xml:space="preserve">present the total number of photographs obtained (multiple photos may occur at</w:t>
+      </w:r>
+      <w:r>
+        <w:t xml:space="preserve"> </w:t>
+      </w:r>
+      <w:r>
+        <w:t xml:space="preserve">the same camera location in the same day), the number of detections to be used</w:t>
+      </w:r>
+      <w:r>
+        <w:t xml:space="preserve"> </w:t>
+      </w:r>
+      <w:r>
+        <w:t xml:space="preserve">in an occupancy modeling framework (maximum of one detection per location per</w:t>
+      </w:r>
+      <w:r>
+        <w:t xml:space="preserve"> </w:t>
+      </w:r>
+      <w:r>
+        <w:t xml:space="preserve">sampling period), and unique number of camera locations where the species was</w:t>
+      </w:r>
+      <w:r>
+        <w:t xml:space="preserve"> </w:t>
+      </w:r>
+      <w:r>
+        <w:t xml:space="preserve">photographed.</w:t>
+      </w:r>
+      <w:r>
+        <w:br/>
+      </w:r>
+    </w:p>
+    <w:p>
+      <w:pPr>
+        <w:pStyle w:val="TableCaption"/>
+      </w:pPr>
+      <w:r>
+        <w:t xml:space="preserve">Table 2. Mammal photographs obtained from 59 remote cameras at Saguaro National Park, Jan 20 - Feb 23, 2022.</w:t>
+      </w:r>
+    </w:p>
+    <w:tbl>
+      <w:tblPr>
+        <w:tblStyle w:val="Table"/>
+        <w:tblW w:type="pct" w:w="5000"/>
+        <w:tblLook w:firstRow="1" w:lastRow="0" w:firstColumn="0" w:lastColumn="0" w:noHBand="0" w:noVBand="0" w:val="0020"/>
+        <w:tblCaption w:val="Table 2. Mammal photographs obtained from 59 remote cameras at Saguaro National Park, Jan 20 - Feb 23, 2022."/>
+      </w:tblPr>
+      <w:tblGrid>
+        <w:gridCol w:w="2088"/>
+        <w:gridCol w:w="2175"/>
+        <w:gridCol w:w="1044"/>
+        <w:gridCol w:w="1392"/>
+        <w:gridCol w:w="1218"/>
+      </w:tblGrid>
+      <w:tr>
+        <w:trPr>
+          <w:tblHeader w:val="true"/>
+        </w:trPr>
+        <w:tc>
+          <w:tcPr/>
+          <w:p>
+            <w:pPr>
+              <w:pStyle w:val="Compact"/>
+              <w:jc w:val="right"/>
+            </w:pPr>
+            <w:r>
+              <w:t xml:space="preserve">Common name</w:t>
+            </w:r>
+          </w:p>
+        </w:tc>
+        <w:tc>
+          <w:tcPr/>
+          <w:p>
+            <w:pPr>
+              <w:pStyle w:val="Compact"/>
+              <w:jc w:val="right"/>
+            </w:pPr>
+            <w:r>
+              <w:t xml:space="preserve">Scientific name</w:t>
+            </w:r>
+          </w:p>
+        </w:tc>
+        <w:tc>
+          <w:tcPr/>
+          <w:p>
+            <w:pPr>
+              <w:pStyle w:val="Compact"/>
+              <w:jc w:val="center"/>
+            </w:pPr>
+            <w:r>
+              <w:t xml:space="preserve">No. photos</w:t>
+            </w:r>
+          </w:p>
+        </w:tc>
+        <w:tc>
+          <w:tcPr/>
+          <w:p>
+            <w:pPr>
+              <w:pStyle w:val="Compact"/>
+              <w:jc w:val="center"/>
+            </w:pPr>
+            <w:r>
+              <w:t xml:space="preserve">No. detections</w:t>
+            </w:r>
+          </w:p>
+        </w:tc>
+        <w:tc>
+          <w:tcPr/>
+          <w:p>
+            <w:pPr>
+              <w:pStyle w:val="Compact"/>
+              <w:jc w:val="center"/>
+            </w:pPr>
+            <w:r>
+              <w:t xml:space="preserve">No.locations</w:t>
+            </w:r>
+          </w:p>
+        </w:tc>
+      </w:tr>
+      <w:tr>
+        <w:tc>
+          <w:tcPr/>
+          <w:p>
+            <w:pPr>
+              <w:pStyle w:val="Compact"/>
+              <w:jc w:val="right"/>
+            </w:pPr>
+            <w:r>
+              <w:t xml:space="preserve">Javelina</w:t>
+            </w:r>
+          </w:p>
+        </w:tc>
+        <w:tc>
+          <w:tcPr/>
+          <w:p>
+            <w:pPr>
+              <w:pStyle w:val="Compact"/>
+              <w:jc w:val="right"/>
+            </w:pPr>
+            <w:r>
+              <w:t xml:space="preserve">Peccary tajacu</w:t>
+            </w:r>
+          </w:p>
+        </w:tc>
+        <w:tc>
+          <w:tcPr/>
+          <w:p>
+            <w:pPr>
+              <w:pStyle w:val="Compact"/>
+              <w:jc w:val="center"/>
+            </w:pPr>
+            <w:r>
+              <w:t xml:space="preserve">685</w:t>
+            </w:r>
+          </w:p>
+        </w:tc>
+        <w:tc>
+          <w:tcPr/>
+          <w:p>
+            <w:pPr>
+              <w:pStyle w:val="Compact"/>
+              <w:jc w:val="center"/>
+            </w:pPr>
+            <w:r>
+              <w:t xml:space="preserve">53</w:t>
+            </w:r>
+          </w:p>
+        </w:tc>
+        <w:tc>
+          <w:tcPr/>
+          <w:p>
+            <w:pPr>
+              <w:pStyle w:val="Compact"/>
+              <w:jc w:val="center"/>
+            </w:pPr>
+            <w:r>
+              <w:t xml:space="preserve">26</w:t>
+            </w:r>
+          </w:p>
+        </w:tc>
+      </w:tr>
+      <w:tr>
+        <w:tc>
+          <w:tcPr/>
+          <w:p>
+            <w:pPr>
+              <w:pStyle w:val="Compact"/>
+              <w:jc w:val="right"/>
+            </w:pPr>
+            <w:r>
+              <w:t xml:space="preserve">Mule deer</w:t>
+            </w:r>
+          </w:p>
+        </w:tc>
+        <w:tc>
+          <w:tcPr/>
+          <w:p>
+            <w:pPr>
+              <w:pStyle w:val="Compact"/>
+              <w:jc w:val="right"/>
+            </w:pPr>
+            <w:r>
+              <w:t xml:space="preserve">Odocoileus hemionus</w:t>
+            </w:r>
+          </w:p>
+        </w:tc>
+        <w:tc>
+          <w:tcPr/>
+          <w:p>
+            <w:pPr>
+              <w:pStyle w:val="Compact"/>
+              <w:jc w:val="center"/>
+            </w:pPr>
+            <w:r>
+              <w:t xml:space="preserve">548</w:t>
+            </w:r>
+          </w:p>
+        </w:tc>
+        <w:tc>
+          <w:tcPr/>
+          <w:p>
+            <w:pPr>
+              <w:pStyle w:val="Compact"/>
+              <w:jc w:val="center"/>
+            </w:pPr>
+            <w:r>
+              <w:t xml:space="preserve">68</w:t>
+            </w:r>
+          </w:p>
+        </w:tc>
+        <w:tc>
+          <w:tcPr/>
+          <w:p>
+            <w:pPr>
+              <w:pStyle w:val="Compact"/>
+              <w:jc w:val="center"/>
+            </w:pPr>
+            <w:r>
+              <w:t xml:space="preserve">36</w:t>
+            </w:r>
+          </w:p>
+        </w:tc>
+      </w:tr>
+      <w:tr>
+        <w:tc>
+          <w:tcPr/>
+          <w:p>
+            <w:pPr>
+              <w:pStyle w:val="Compact"/>
+              <w:jc w:val="right"/>
+            </w:pPr>
+            <w:r>
+              <w:t xml:space="preserve">Black-tailed jackrabbit</w:t>
+            </w:r>
+          </w:p>
+        </w:tc>
+        <w:tc>
+          <w:tcPr/>
+          <w:p>
+            <w:pPr>
+              <w:pStyle w:val="Compact"/>
+              <w:jc w:val="right"/>
+            </w:pPr>
+            <w:r>
+              <w:t xml:space="preserve">Lepus californicus</w:t>
+            </w:r>
+          </w:p>
+        </w:tc>
+        <w:tc>
+          <w:tcPr/>
+          <w:p>
+            <w:pPr>
+              <w:pStyle w:val="Compact"/>
+              <w:jc w:val="center"/>
+            </w:pPr>
+            <w:r>
+              <w:t xml:space="preserve">191</w:t>
+            </w:r>
+          </w:p>
+        </w:tc>
+        <w:tc>
+          <w:tcPr/>
+          <w:p>
+            <w:pPr>
+              <w:pStyle w:val="Compact"/>
+              <w:jc w:val="center"/>
+            </w:pPr>
+            <w:r>
+              <w:t xml:space="preserve">36</w:t>
+            </w:r>
+          </w:p>
+        </w:tc>
+        <w:tc>
+          <w:tcPr/>
+          <w:p>
+            <w:pPr>
+              <w:pStyle w:val="Compact"/>
+              <w:jc w:val="center"/>
+            </w:pPr>
+            <w:r>
+              <w:t xml:space="preserve">15</w:t>
+            </w:r>
+          </w:p>
+        </w:tc>
+      </w:tr>
+      <w:tr>
+        <w:tc>
+          <w:tcPr/>
+          <w:p>
+            <w:pPr>
+              <w:pStyle w:val="Compact"/>
+              <w:jc w:val="right"/>
+            </w:pPr>
+            <w:r>
+              <w:t xml:space="preserve">Coyote</w:t>
+            </w:r>
+          </w:p>
+        </w:tc>
+        <w:tc>
+          <w:tcPr/>
+          <w:p>
+            <w:pPr>
+              <w:pStyle w:val="Compact"/>
+              <w:jc w:val="right"/>
+            </w:pPr>
+            <w:r>
+              <w:t xml:space="preserve">Canis latrans</w:t>
+            </w:r>
+          </w:p>
+        </w:tc>
+        <w:tc>
+          <w:tcPr/>
+          <w:p>
+            <w:pPr>
+              <w:pStyle w:val="Compact"/>
+              <w:jc w:val="center"/>
+            </w:pPr>
+            <w:r>
+              <w:t xml:space="preserve">188</w:t>
+            </w:r>
+          </w:p>
+        </w:tc>
+        <w:tc>
+          <w:tcPr/>
+          <w:p>
+            <w:pPr>
+              <w:pStyle w:val="Compact"/>
+              <w:jc w:val="center"/>
+            </w:pPr>
+            <w:r>
+              <w:t xml:space="preserve">68</w:t>
+            </w:r>
+          </w:p>
+        </w:tc>
+        <w:tc>
+          <w:tcPr/>
+          <w:p>
+            <w:pPr>
+              <w:pStyle w:val="Compact"/>
+              <w:jc w:val="center"/>
+            </w:pPr>
+            <w:r>
+              <w:t xml:space="preserve">31</w:t>
+            </w:r>
+          </w:p>
+        </w:tc>
+      </w:tr>
+      <w:tr>
+        <w:tc>
+          <w:tcPr/>
+          <w:p>
+            <w:pPr>
+              <w:pStyle w:val="Compact"/>
+              <w:jc w:val="right"/>
+            </w:pPr>
+            <w:r>
+              <w:t xml:space="preserve">Gray fox</w:t>
+            </w:r>
+          </w:p>
+        </w:tc>
+        <w:tc>
+          <w:tcPr/>
+          <w:p>
+            <w:pPr>
+              <w:pStyle w:val="Compact"/>
+              <w:jc w:val="right"/>
+            </w:pPr>
+            <w:r>
+              <w:t xml:space="preserve">Urocyon cinereoargenteus</w:t>
+            </w:r>
+          </w:p>
+        </w:tc>
+        <w:tc>
+          <w:tcPr/>
+          <w:p>
+            <w:pPr>
+              <w:pStyle w:val="Compact"/>
+              <w:jc w:val="center"/>
+            </w:pPr>
+            <w:r>
+              <w:t xml:space="preserve">170</w:t>
+            </w:r>
+          </w:p>
+        </w:tc>
+        <w:tc>
+          <w:tcPr/>
+          <w:p>
+            <w:pPr>
+              <w:pStyle w:val="Compact"/>
+              <w:jc w:val="center"/>
+            </w:pPr>
+            <w:r>
+              <w:t xml:space="preserve">67</w:t>
+            </w:r>
+          </w:p>
+        </w:tc>
+        <w:tc>
+          <w:tcPr/>
+          <w:p>
+            <w:pPr>
+              <w:pStyle w:val="Compact"/>
+              <w:jc w:val="center"/>
+            </w:pPr>
+            <w:r>
+              <w:t xml:space="preserve">31</w:t>
+            </w:r>
+          </w:p>
+        </w:tc>
+      </w:tr>
+      <w:tr>
+        <w:tc>
+          <w:tcPr/>
+          <w:p>
+            <w:pPr>
+              <w:pStyle w:val="Compact"/>
+              <w:jc w:val="right"/>
+            </w:pPr>
+            <w:r>
+              <w:t xml:space="preserve">Desert cottontail</w:t>
+            </w:r>
+          </w:p>
+        </w:tc>
+        <w:tc>
+          <w:tcPr/>
+          <w:p>
+            <w:pPr>
+              <w:pStyle w:val="Compact"/>
+              <w:jc w:val="right"/>
+            </w:pPr>
+            <w:r>
+              <w:t xml:space="preserve">Sylvilagus audubonii</w:t>
+            </w:r>
+          </w:p>
+        </w:tc>
+        <w:tc>
+          <w:tcPr/>
+          <w:p>
+            <w:pPr>
+              <w:pStyle w:val="Compact"/>
+              <w:jc w:val="center"/>
+            </w:pPr>
+            <w:r>
+              <w:t xml:space="preserve">117</w:t>
+            </w:r>
+          </w:p>
+        </w:tc>
+        <w:tc>
+          <w:tcPr/>
+          <w:p>
+            <w:pPr>
+              <w:pStyle w:val="Compact"/>
+              <w:jc w:val="center"/>
+            </w:pPr>
+            <w:r>
+              <w:t xml:space="preserve">56</w:t>
+            </w:r>
+          </w:p>
+        </w:tc>
+        <w:tc>
+          <w:tcPr/>
+          <w:p>
+            <w:pPr>
+              <w:pStyle w:val="Compact"/>
+              <w:jc w:val="center"/>
+            </w:pPr>
+            <w:r>
+              <w:t xml:space="preserve">21</w:t>
+            </w:r>
+          </w:p>
+        </w:tc>
+      </w:tr>
+      <w:tr>
+        <w:tc>
+          <w:tcPr/>
+          <w:p>
+            <w:pPr>
+              <w:pStyle w:val="Compact"/>
+              <w:jc w:val="right"/>
+            </w:pPr>
+            <w:r>
+              <w:t xml:space="preserve">Unknown jackrabbit</w:t>
+            </w:r>
+          </w:p>
+        </w:tc>
+        <w:tc>
+          <w:tcPr/>
+          <w:p>
+            <w:pPr>
+              <w:pStyle w:val="Compact"/>
+              <w:jc w:val="right"/>
+            </w:pPr>
+            <w:r>
+              <w:t xml:space="preserve">Lepus sp.</w:t>
+            </w:r>
+          </w:p>
+        </w:tc>
+        <w:tc>
+          <w:tcPr/>
+          <w:p>
+            <w:pPr>
+              <w:pStyle w:val="Compact"/>
+              <w:jc w:val="center"/>
+            </w:pPr>
+            <w:r>
+              <w:t xml:space="preserve">113</w:t>
+            </w:r>
+          </w:p>
+        </w:tc>
+        <w:tc>
+          <w:tcPr/>
+          <w:p>
+            <w:pPr>
+              <w:pStyle w:val="Compact"/>
+              <w:jc w:val="center"/>
+            </w:pPr>
+            <w:r>
+              <w:t xml:space="preserve">31</w:t>
+            </w:r>
+          </w:p>
+        </w:tc>
+        <w:tc>
+          <w:tcPr/>
+          <w:p>
+            <w:pPr>
+              <w:pStyle w:val="Compact"/>
+              <w:jc w:val="center"/>
+            </w:pPr>
+            <w:r>
+              <w:t xml:space="preserve">12</w:t>
+            </w:r>
+          </w:p>
+        </w:tc>
+      </w:tr>
+      <w:tr>
+        <w:tc>
+          <w:tcPr/>
+          <w:p>
+            <w:pPr>
+              <w:pStyle w:val="Compact"/>
+              <w:jc w:val="right"/>
+            </w:pPr>
+            <w:r>
+              <w:t xml:space="preserve">Bobcat</w:t>
+            </w:r>
+          </w:p>
+        </w:tc>
+        <w:tc>
+          <w:tcPr/>
+          <w:p>
+            <w:pPr>
+              <w:pStyle w:val="Compact"/>
+              <w:jc w:val="right"/>
+            </w:pPr>
+            <w:r>
+              <w:t xml:space="preserve">Lynx rufus</w:t>
+            </w:r>
+          </w:p>
+        </w:tc>
+        <w:tc>
+          <w:tcPr/>
+          <w:p>
+            <w:pPr>
+              <w:pStyle w:val="Compact"/>
+              <w:jc w:val="center"/>
+            </w:pPr>
+            <w:r>
+              <w:t xml:space="preserve">48</w:t>
+            </w:r>
+          </w:p>
+        </w:tc>
+        <w:tc>
+          <w:tcPr/>
+          <w:p>
+            <w:pPr>
+              <w:pStyle w:val="Compact"/>
+              <w:jc w:val="center"/>
+            </w:pPr>
+            <w:r>
+              <w:t xml:space="preserve">23</w:t>
+            </w:r>
+          </w:p>
+        </w:tc>
+        <w:tc>
+          <w:tcPr/>
+          <w:p>
+            <w:pPr>
+              <w:pStyle w:val="Compact"/>
+              <w:jc w:val="center"/>
+            </w:pPr>
+            <w:r>
+              <w:t xml:space="preserve">15</w:t>
+            </w:r>
+          </w:p>
+        </w:tc>
+      </w:tr>
+      <w:tr>
+        <w:tc>
+          <w:tcPr/>
+          <w:p>
+            <w:pPr>
+              <w:pStyle w:val="Compact"/>
+              <w:jc w:val="right"/>
+            </w:pPr>
+            <w:r>
+              <w:t xml:space="preserve">Feral dog</w:t>
+            </w:r>
+          </w:p>
+        </w:tc>
+        <w:tc>
+          <w:tcPr/>
+          <w:p>
+            <w:pPr>
+              <w:pStyle w:val="Compact"/>
+              <w:jc w:val="right"/>
+            </w:pPr>
+            <w:r>
+              <w:t xml:space="preserve">Canis familiaris</w:t>
+            </w:r>
+          </w:p>
+        </w:tc>
+        <w:tc>
+          <w:tcPr/>
+          <w:p>
+            <w:pPr>
+              <w:pStyle w:val="Compact"/>
+              <w:jc w:val="center"/>
+            </w:pPr>
+            <w:r>
+              <w:t xml:space="preserve">9</w:t>
+            </w:r>
+          </w:p>
+        </w:tc>
+        <w:tc>
+          <w:tcPr/>
+          <w:p>
+            <w:pPr>
+              <w:pStyle w:val="Compact"/>
+              <w:jc w:val="center"/>
+            </w:pPr>
+            <w:r>
+              <w:t xml:space="preserve">3</w:t>
+            </w:r>
+          </w:p>
+        </w:tc>
+        <w:tc>
+          <w:tcPr/>
+          <w:p>
+            <w:pPr>
+              <w:pStyle w:val="Compact"/>
+              <w:jc w:val="center"/>
+            </w:pPr>
+            <w:r>
+              <w:t xml:space="preserve">2</w:t>
+            </w:r>
+          </w:p>
+        </w:tc>
+      </w:tr>
+      <w:tr>
+        <w:tc>
+          <w:tcPr/>
+          <w:p>
+            <w:pPr>
+              <w:pStyle w:val="Compact"/>
+              <w:jc w:val="right"/>
+            </w:pPr>
+            <w:r>
+              <w:t xml:space="preserve">American badger</w:t>
+            </w:r>
+          </w:p>
+        </w:tc>
+        <w:tc>
+          <w:tcPr/>
+          <w:p>
+            <w:pPr>
+              <w:pStyle w:val="Compact"/>
+              <w:jc w:val="right"/>
+            </w:pPr>
+            <w:r>
+              <w:t xml:space="preserve">Taxidea taxus</w:t>
+            </w:r>
+          </w:p>
+        </w:tc>
+        <w:tc>
+          <w:tcPr/>
+          <w:p>
+            <w:pPr>
+              <w:pStyle w:val="Compact"/>
+              <w:jc w:val="center"/>
+            </w:pPr>
+            <w:r>
+              <w:t xml:space="preserve">3</w:t>
+            </w:r>
+          </w:p>
+        </w:tc>
+        <w:tc>
+          <w:tcPr/>
+          <w:p>
+            <w:pPr>
+              <w:pStyle w:val="Compact"/>
+              <w:jc w:val="center"/>
+            </w:pPr>
+            <w:r>
+              <w:t xml:space="preserve">3</w:t>
+            </w:r>
+          </w:p>
+        </w:tc>
+        <w:tc>
+          <w:tcPr/>
+          <w:p>
+            <w:pPr>
+              <w:pStyle w:val="Compact"/>
+              <w:jc w:val="center"/>
+            </w:pPr>
+            <w:r>
+              <w:t xml:space="preserve">3</w:t>
+            </w:r>
+          </w:p>
+        </w:tc>
+      </w:tr>
+      <w:tr>
+        <w:tc>
+          <w:tcPr/>
+          <w:p>
+            <w:pPr>
+              <w:pStyle w:val="Compact"/>
+              <w:jc w:val="right"/>
+            </w:pPr>
+            <w:r>
+              <w:t xml:space="preserve">Unknown skunk</w:t>
+            </w:r>
+          </w:p>
+        </w:tc>
+        <w:tc>
+          <w:tcPr/>
+          <w:p>
+            <w:pPr>
+              <w:pStyle w:val="Compact"/>
+              <w:jc w:val="right"/>
+            </w:pPr>
+            <w:r>
+              <w:t xml:space="preserve">Mephitidae</w:t>
+            </w:r>
+          </w:p>
+        </w:tc>
+        <w:tc>
+          <w:tcPr/>
+          <w:p>
+            <w:pPr>
+              <w:pStyle w:val="Compact"/>
+              <w:jc w:val="center"/>
+            </w:pPr>
+            <w:r>
+              <w:t xml:space="preserve">1</w:t>
+            </w:r>
+          </w:p>
+        </w:tc>
+        <w:tc>
+          <w:tcPr/>
+          <w:p>
+            <w:pPr>
+              <w:pStyle w:val="Compact"/>
+              <w:jc w:val="center"/>
+            </w:pPr>
+            <w:r>
+              <w:t xml:space="preserve">1</w:t>
+            </w:r>
+          </w:p>
+        </w:tc>
+        <w:tc>
+          <w:tcPr/>
+          <w:p>
+            <w:pPr>
+              <w:pStyle w:val="Compact"/>
+              <w:jc w:val="center"/>
+            </w:pPr>
+            <w:r>
+              <w:t xml:space="preserve">1</w:t>
+            </w:r>
+          </w:p>
+        </w:tc>
+      </w:tr>
+    </w:tbl>
+    <w:p>
+      <w:pPr>
+        <w:pStyle w:val="BodyText"/>
+      </w:pPr>
+      <w:r>
+        <w:br/>
+      </w:r>
+    </w:p>
+    <w:bookmarkEnd w:id="24"/>
+    <w:bookmarkStart w:id="25" w:name="modeling-approach"/>
+    <w:p>
+      <w:pPr>
+        <w:pStyle w:val="Heading1"/>
+      </w:pPr>
+      <w:r>
+        <w:t xml:space="preserve">Modeling approach</w:t>
+      </w:r>
+    </w:p>
+    <w:p>
+      <w:pPr>
+        <w:pStyle w:val="FirstParagraph"/>
+      </w:pPr>
+      <w:r>
+        <w:t xml:space="preserve">Occupancy models</w:t>
+      </w:r>
+    </w:p>
+    <w:p>
+      <w:pPr>
+        <w:numPr>
+          <w:ilvl w:val="0"/>
+          <w:numId w:val="1001"/>
+        </w:numPr>
+        <w:pStyle w:val="Compact"/>
+      </w:pPr>
+      <w:r>
+        <w:t xml:space="preserve">types of data used</w:t>
+      </w:r>
+    </w:p>
+    <w:p>
+      <w:pPr>
+        <w:numPr>
+          <w:ilvl w:val="0"/>
+          <w:numId w:val="1001"/>
+        </w:numPr>
+        <w:pStyle w:val="Compact"/>
+      </w:pPr>
+      <w:r>
+        <w:t xml:space="preserve">parameters estimated</w:t>
+      </w:r>
+    </w:p>
+    <w:p>
+      <w:pPr>
+        <w:pStyle w:val="FirstParagraph"/>
+      </w:pPr>
+      <w:r>
+        <w:t xml:space="preserve">spOccupancy package (that uses a Bayesian framework)</w:t>
+      </w:r>
+    </w:p>
+    <w:p>
+      <w:pPr>
+        <w:pStyle w:val="BodyText"/>
+      </w:pPr>
+      <w:r>
+        <w:t xml:space="preserve">Model selection</w:t>
+      </w:r>
+    </w:p>
+    <w:p>
+      <w:pPr>
+        <w:numPr>
+          <w:ilvl w:val="0"/>
+          <w:numId w:val="1002"/>
+        </w:numPr>
+        <w:pStyle w:val="Compact"/>
+      </w:pPr>
+      <w:r>
+        <w:t xml:space="preserve">what covariates were considered (i.e., candidate model set)</w:t>
+      </w:r>
+    </w:p>
+    <w:p>
+      <w:pPr>
+        <w:numPr>
+          <w:ilvl w:val="0"/>
+          <w:numId w:val="1002"/>
+        </w:numPr>
+        <w:pStyle w:val="Compact"/>
+      </w:pPr>
+      <w:r>
+        <w:t xml:space="preserve">how a model for inference was selected</w:t>
+      </w:r>
+    </w:p>
+    <w:bookmarkEnd w:id="25"/>
+    <w:bookmarkStart w:id="29" w:name="Xf4e7f04edb45f3060a45f14610edf147af965cd"/>
+    <w:p>
+      <w:pPr>
+        <w:pStyle w:val="Heading1"/>
+      </w:pPr>
+      <w:r>
+        <w:t xml:space="preserve">Species 1 (create species sections in a loop since the number of species will change across parks and years?)</w:t>
+      </w:r>
+    </w:p>
+    <w:bookmarkStart w:id="26" w:name="model-used-for-inference"/>
+    <w:p>
+      <w:pPr>
+        <w:pStyle w:val="Heading2"/>
+      </w:pPr>
+      <w:r>
+        <w:t xml:space="preserve">Model used for inference</w:t>
+      </w:r>
+    </w:p>
+    <w:p>
+      <w:pPr>
+        <w:pStyle w:val="FirstParagraph"/>
+      </w:pPr>
+      <w:r>
+        <w:t xml:space="preserve">Brief description</w:t>
+      </w:r>
+    </w:p>
+    <w:p>
+      <w:pPr>
+        <w:pStyle w:val="BodyText"/>
+      </w:pPr>
+      <w:r>
+        <w:t xml:space="preserve">Table with parameter estimates (along with generic caption)</w:t>
+      </w:r>
+    </w:p>
+    <w:bookmarkEnd w:id="26"/>
+    <w:bookmarkStart w:id="27" w:name="estimated-occurrence-probabilities"/>
+    <w:p>
+      <w:pPr>
+        <w:pStyle w:val="Heading2"/>
+      </w:pPr>
+      <w:r>
+        <w:t xml:space="preserve">Estimated occurrence probabilities</w:t>
+      </w:r>
+    </w:p>
+    <w:p>
+      <w:pPr>
+        <w:pStyle w:val="FirstParagraph"/>
+      </w:pPr>
+      <w:r>
+        <w:t xml:space="preserve">Map</w:t>
+      </w:r>
+    </w:p>
+    <w:bookmarkEnd w:id="27"/>
+    <w:bookmarkStart w:id="28" w:name="Xb1a4620e797ddff810fcf71bc5fcd62bc4dba47"/>
+    <w:p>
+      <w:pPr>
+        <w:pStyle w:val="Heading2"/>
+      </w:pPr>
+      <w:r>
+        <w:t xml:space="preserve">Estimated covariate effects on occurrence and/or detection probabilities</w:t>
+      </w:r>
+    </w:p>
+    <w:p>
+      <w:pPr>
+        <w:pStyle w:val="FirstParagraph"/>
+      </w:pPr>
+      <w:r>
+        <w:t xml:space="preserve">Figures with captions.</w:t>
+      </w:r>
+    </w:p>
     <w:bookmarkEnd w:id="28"/>
     <w:bookmarkEnd w:id="29"/>
     <w:sectPr>
@@ -1415,9 +2244,6 @@
     <w:abstractNumId w:val="991"/>
   </w:num>
   <w:num w:numId="1002">
-    <w:abstractNumId w:val="991"/>
-  </w:num>
-  <w:num w:numId="1003">
     <w:abstractNumId w:val="991"/>
   </w:num>
 </w:numbering>

</xml_diff>

<commit_message>
Switch from kable to pander
</commit_message>
<xml_diff>
--- a/src/single-season-models/2022/SAGW/Summary-2022-SAGW.docx
+++ b/src/single-season-models/2022/SAGW/Summary-2022-SAGW.docx
@@ -476,22 +476,25 @@
         <w:pStyle w:val="TableCaption"/>
       </w:pPr>
       <w:r>
-        <w:t xml:space="preserve">Table 2. Mammal photographs obtained from 59 remote cameras at Saguaro National Park, Jan 20 - Feb 23, 2022.</w:t>
+        <w:t xml:space="preserve">Table 2. Mammal photographs obtained from 59 remote cameras at Saguaro National Park - Tucson Mountain District, January 20 - Feb 23, 2022</w:t>
+      </w:r>
+      <w:r>
+        <w:br/>
       </w:r>
     </w:p>
     <w:tbl>
       <w:tblPr>
         <w:tblStyle w:val="Table"/>
-        <w:tblW w:type="pct" w:w="5000"/>
+        <w:tblW w:type="auto" w:w="0"/>
         <w:tblLook w:firstRow="1" w:lastRow="0" w:firstColumn="0" w:lastColumn="0" w:noHBand="0" w:noVBand="0" w:val="0020"/>
-        <w:tblCaption w:val="Table 2. Mammal photographs obtained from 59 remote cameras at Saguaro National Park, Jan 20 - Feb 23, 2022."/>
+        <w:tblCaption w:val="Table 2. Mammal photographs obtained from 59 remote cameras at Saguaro National Park - Tucson Mountain District, January 20 - Feb 23, 2022 "/>
       </w:tblPr>
       <w:tblGrid>
-        <w:gridCol w:w="2088"/>
-        <w:gridCol w:w="2175"/>
-        <w:gridCol w:w="1044"/>
-        <w:gridCol w:w="1392"/>
-        <w:gridCol w:w="1218"/>
+        <w:gridCol w:w="1584"/>
+        <w:gridCol w:w="1584"/>
+        <w:gridCol w:w="1584"/>
+        <w:gridCol w:w="1584"/>
+        <w:gridCol w:w="1584"/>
       </w:tblGrid>
       <w:tr>
         <w:trPr>
@@ -502,7 +505,7 @@
           <w:p>
             <w:pPr>
               <w:pStyle w:val="Compact"/>
-              <w:jc w:val="right"/>
+              <w:jc w:val="left"/>
             </w:pPr>
             <w:r>
               <w:t xml:space="preserve">Common name</w:t>
@@ -514,7 +517,7 @@
           <w:p>
             <w:pPr>
               <w:pStyle w:val="Compact"/>
-              <w:jc w:val="right"/>
+              <w:jc w:val="left"/>
             </w:pPr>
             <w:r>
               <w:t xml:space="preserve">Scientific name</w:t>
@@ -553,7 +556,7 @@
               <w:jc w:val="center"/>
             </w:pPr>
             <w:r>
-              <w:t xml:space="preserve">No.locations</w:t>
+              <w:t xml:space="preserve">No. locations</w:t>
             </w:r>
           </w:p>
         </w:tc>
@@ -564,7 +567,7 @@
           <w:p>
             <w:pPr>
               <w:pStyle w:val="Compact"/>
-              <w:jc w:val="right"/>
+              <w:jc w:val="left"/>
             </w:pPr>
             <w:r>
               <w:t xml:space="preserve">Javelina</w:t>
@@ -576,9 +579,13 @@
           <w:p>
             <w:pPr>
               <w:pStyle w:val="Compact"/>
-              <w:jc w:val="right"/>
-            </w:pPr>
-            <w:r>
+              <w:jc w:val="left"/>
+            </w:pPr>
+            <w:r>
+              <w:rPr>
+                <w:iCs/>
+                <w:i/>
+              </w:rPr>
               <w:t xml:space="preserve">Peccary tajacu</w:t>
             </w:r>
           </w:p>
@@ -626,7 +633,7 @@
           <w:p>
             <w:pPr>
               <w:pStyle w:val="Compact"/>
-              <w:jc w:val="right"/>
+              <w:jc w:val="left"/>
             </w:pPr>
             <w:r>
               <w:t xml:space="preserve">Mule deer</w:t>
@@ -638,9 +645,13 @@
           <w:p>
             <w:pPr>
               <w:pStyle w:val="Compact"/>
-              <w:jc w:val="right"/>
-            </w:pPr>
-            <w:r>
+              <w:jc w:val="left"/>
+            </w:pPr>
+            <w:r>
+              <w:rPr>
+                <w:iCs/>
+                <w:i/>
+              </w:rPr>
               <w:t xml:space="preserve">Odocoileus hemionus</w:t>
             </w:r>
           </w:p>
@@ -688,7 +699,7 @@
           <w:p>
             <w:pPr>
               <w:pStyle w:val="Compact"/>
-              <w:jc w:val="right"/>
+              <w:jc w:val="left"/>
             </w:pPr>
             <w:r>
               <w:t xml:space="preserve">Black-tailed jackrabbit</w:t>
@@ -700,9 +711,13 @@
           <w:p>
             <w:pPr>
               <w:pStyle w:val="Compact"/>
-              <w:jc w:val="right"/>
-            </w:pPr>
-            <w:r>
+              <w:jc w:val="left"/>
+            </w:pPr>
+            <w:r>
+              <w:rPr>
+                <w:iCs/>
+                <w:i/>
+              </w:rPr>
               <w:t xml:space="preserve">Lepus californicus</w:t>
             </w:r>
           </w:p>
@@ -750,7 +765,7 @@
           <w:p>
             <w:pPr>
               <w:pStyle w:val="Compact"/>
-              <w:jc w:val="right"/>
+              <w:jc w:val="left"/>
             </w:pPr>
             <w:r>
               <w:t xml:space="preserve">Coyote</w:t>
@@ -762,9 +777,13 @@
           <w:p>
             <w:pPr>
               <w:pStyle w:val="Compact"/>
-              <w:jc w:val="right"/>
-            </w:pPr>
-            <w:r>
+              <w:jc w:val="left"/>
+            </w:pPr>
+            <w:r>
+              <w:rPr>
+                <w:iCs/>
+                <w:i/>
+              </w:rPr>
               <w:t xml:space="preserve">Canis latrans</w:t>
             </w:r>
           </w:p>
@@ -812,7 +831,7 @@
           <w:p>
             <w:pPr>
               <w:pStyle w:val="Compact"/>
-              <w:jc w:val="right"/>
+              <w:jc w:val="left"/>
             </w:pPr>
             <w:r>
               <w:t xml:space="preserve">Gray fox</w:t>
@@ -824,9 +843,13 @@
           <w:p>
             <w:pPr>
               <w:pStyle w:val="Compact"/>
-              <w:jc w:val="right"/>
-            </w:pPr>
-            <w:r>
+              <w:jc w:val="left"/>
+            </w:pPr>
+            <w:r>
+              <w:rPr>
+                <w:iCs/>
+                <w:i/>
+              </w:rPr>
               <w:t xml:space="preserve">Urocyon cinereoargenteus</w:t>
             </w:r>
           </w:p>
@@ -874,7 +897,7 @@
           <w:p>
             <w:pPr>
               <w:pStyle w:val="Compact"/>
-              <w:jc w:val="right"/>
+              <w:jc w:val="left"/>
             </w:pPr>
             <w:r>
               <w:t xml:space="preserve">Desert cottontail</w:t>
@@ -886,9 +909,13 @@
           <w:p>
             <w:pPr>
               <w:pStyle w:val="Compact"/>
-              <w:jc w:val="right"/>
-            </w:pPr>
-            <w:r>
+              <w:jc w:val="left"/>
+            </w:pPr>
+            <w:r>
+              <w:rPr>
+                <w:iCs/>
+                <w:i/>
+              </w:rPr>
               <w:t xml:space="preserve">Sylvilagus audubonii</w:t>
             </w:r>
           </w:p>
@@ -936,7 +963,7 @@
           <w:p>
             <w:pPr>
               <w:pStyle w:val="Compact"/>
-              <w:jc w:val="right"/>
+              <w:jc w:val="left"/>
             </w:pPr>
             <w:r>
               <w:t xml:space="preserve">Unknown jackrabbit</w:t>
@@ -948,9 +975,13 @@
           <w:p>
             <w:pPr>
               <w:pStyle w:val="Compact"/>
-              <w:jc w:val="right"/>
-            </w:pPr>
-            <w:r>
+              <w:jc w:val="left"/>
+            </w:pPr>
+            <w:r>
+              <w:rPr>
+                <w:iCs/>
+                <w:i/>
+              </w:rPr>
               <w:t xml:space="preserve">Lepus sp.</w:t>
             </w:r>
           </w:p>
@@ -998,7 +1029,7 @@
           <w:p>
             <w:pPr>
               <w:pStyle w:val="Compact"/>
-              <w:jc w:val="right"/>
+              <w:jc w:val="left"/>
             </w:pPr>
             <w:r>
               <w:t xml:space="preserve">Bobcat</w:t>
@@ -1010,9 +1041,13 @@
           <w:p>
             <w:pPr>
               <w:pStyle w:val="Compact"/>
-              <w:jc w:val="right"/>
-            </w:pPr>
-            <w:r>
+              <w:jc w:val="left"/>
+            </w:pPr>
+            <w:r>
+              <w:rPr>
+                <w:iCs/>
+                <w:i/>
+              </w:rPr>
               <w:t xml:space="preserve">Lynx rufus</w:t>
             </w:r>
           </w:p>
@@ -1060,7 +1095,7 @@
           <w:p>
             <w:pPr>
               <w:pStyle w:val="Compact"/>
-              <w:jc w:val="right"/>
+              <w:jc w:val="left"/>
             </w:pPr>
             <w:r>
               <w:t xml:space="preserve">Feral dog</w:t>
@@ -1072,9 +1107,13 @@
           <w:p>
             <w:pPr>
               <w:pStyle w:val="Compact"/>
-              <w:jc w:val="right"/>
-            </w:pPr>
-            <w:r>
+              <w:jc w:val="left"/>
+            </w:pPr>
+            <w:r>
+              <w:rPr>
+                <w:iCs/>
+                <w:i/>
+              </w:rPr>
               <w:t xml:space="preserve">Canis familiaris</w:t>
             </w:r>
           </w:p>
@@ -1122,7 +1161,7 @@
           <w:p>
             <w:pPr>
               <w:pStyle w:val="Compact"/>
-              <w:jc w:val="right"/>
+              <w:jc w:val="left"/>
             </w:pPr>
             <w:r>
               <w:t xml:space="preserve">American badger</w:t>
@@ -1134,9 +1173,13 @@
           <w:p>
             <w:pPr>
               <w:pStyle w:val="Compact"/>
-              <w:jc w:val="right"/>
-            </w:pPr>
-            <w:r>
+              <w:jc w:val="left"/>
+            </w:pPr>
+            <w:r>
+              <w:rPr>
+                <w:iCs/>
+                <w:i/>
+              </w:rPr>
               <w:t xml:space="preserve">Taxidea taxus</w:t>
             </w:r>
           </w:p>
@@ -1184,7 +1227,7 @@
           <w:p>
             <w:pPr>
               <w:pStyle w:val="Compact"/>
-              <w:jc w:val="right"/>
+              <w:jc w:val="left"/>
             </w:pPr>
             <w:r>
               <w:t xml:space="preserve">Unknown skunk</w:t>
@@ -1196,9 +1239,13 @@
           <w:p>
             <w:pPr>
               <w:pStyle w:val="Compact"/>
-              <w:jc w:val="right"/>
-            </w:pPr>
-            <w:r>
+              <w:jc w:val="left"/>
+            </w:pPr>
+            <w:r>
+              <w:rPr>
+                <w:iCs/>
+                <w:i/>
+              </w:rPr>
               <w:t xml:space="preserve">Mephitidae</w:t>
             </w:r>
           </w:p>
@@ -1241,14 +1288,6 @@
         </w:tc>
       </w:tr>
     </w:tbl>
-    <w:p>
-      <w:pPr>
-        <w:pStyle w:val="BodyText"/>
-      </w:pPr>
-      <w:r>
-        <w:br/>
-      </w:r>
-    </w:p>
     <w:bookmarkEnd w:id="24"/>
     <w:bookmarkStart w:id="25" w:name="modeling-approach"/>
     <w:p>

</xml_diff>

<commit_message>
Start CALA test for SS model output in Rmd file
</commit_message>
<xml_diff>
--- a/src/single-season-models/2022/SAGW/Summary-2022-SAGW.docx
+++ b/src/single-season-models/2022/SAGW/Summary-2022-SAGW.docx
@@ -51,7 +51,7 @@
         <w:pStyle w:val="Date"/>
       </w:pPr>
       <w:r>
-        <w:t xml:space="preserve">2023-06-05</w:t>
+        <w:t xml:space="preserve">2023-06-06</w:t>
       </w:r>
     </w:p>
     <w:bookmarkStart w:id="23" w:name="effort"/>
@@ -74,7 +74,7 @@
         <w:t xml:space="preserve"> </w:t>
       </w:r>
       <w:r>
-        <w:t xml:space="preserve">2022-01-11 and 2022-01-22, and were retrieved between</w:t>
+        <w:t xml:space="preserve">2022-01-11 and 2022-01-22 and were retrieved between</w:t>
       </w:r>
       <w:r>
         <w:t xml:space="preserve"> </w:t>
@@ -435,48 +435,37 @@
         <w:t xml:space="preserve"> </w:t>
       </w:r>
       <w:r>
-        <w:t xml:space="preserve">cameras during the 5 sampling occasions. For each species, we</w:t>
+        <w:t xml:space="preserve">cameras during the 5 sampling occasions. For each species in</w:t>
       </w:r>
       <w:r>
         <w:t xml:space="preserve"> </w:t>
       </w:r>
       <w:r>
-        <w:t xml:space="preserve">present the total number of photographs obtained (multiple photos may occur at</w:t>
+        <w:t xml:space="preserve">the table below, we list the total number of photographs obtained (multiple</w:t>
       </w:r>
       <w:r>
         <w:t xml:space="preserve"> </w:t>
       </w:r>
       <w:r>
-        <w:t xml:space="preserve">the same camera location in the same day), the number of detections to be used</w:t>
+        <w:t xml:space="preserve">photos may occur at the same camera location in the same day), the number of</w:t>
       </w:r>
       <w:r>
         <w:t xml:space="preserve"> </w:t>
       </w:r>
       <w:r>
-        <w:t xml:space="preserve">in an occupancy modeling framework (maximum of one detection per location per</w:t>
+        <w:t xml:space="preserve">detections to be used in an occupancy modeling framework (maximum of one</w:t>
       </w:r>
       <w:r>
         <w:t xml:space="preserve"> </w:t>
       </w:r>
       <w:r>
-        <w:t xml:space="preserve">sampling period), and unique number of camera locations where the species was</w:t>
+        <w:t xml:space="preserve">detection per location per sampling period), and unique number of camera</w:t>
       </w:r>
       <w:r>
         <w:t xml:space="preserve"> </w:t>
       </w:r>
       <w:r>
-        <w:t xml:space="preserve">photographed.</w:t>
-      </w:r>
-      <w:r>
-        <w:br/>
-      </w:r>
-    </w:p>
-    <w:p>
-      <w:pPr>
-        <w:pStyle w:val="TableCaption"/>
-      </w:pPr>
-      <w:r>
-        <w:t xml:space="preserve">Table 2. Mammal photographs obtained from 59 remote cameras at Saguaro National Park - Tucson Mountain District, January 20 - Feb 23, 2022</w:t>
+        <w:t xml:space="preserve">locations where the species was photographed.</w:t>
       </w:r>
       <w:r>
         <w:br/>
@@ -487,7 +476,6 @@
         <w:tblStyle w:val="Table"/>
         <w:tblW w:type="auto" w:w="0"/>
         <w:tblLook w:firstRow="1" w:lastRow="0" w:firstColumn="0" w:lastColumn="0" w:noHBand="0" w:noVBand="0" w:val="0020"/>
-        <w:tblCaption w:val="Table 2. Mammal photographs obtained from 59 remote cameras at Saguaro National Park - Tucson Mountain District, January 20 - Feb 23, 2022 "/>
       </w:tblPr>
       <w:tblGrid>
         <w:gridCol w:w="1584"/>
@@ -1289,13 +1277,22 @@
       </w:tr>
     </w:tbl>
     <w:bookmarkEnd w:id="24"/>
-    <w:bookmarkStart w:id="25" w:name="modeling-approach"/>
+    <w:bookmarkStart w:id="27" w:name="modeling-approach"/>
     <w:p>
       <w:pPr>
         <w:pStyle w:val="Heading1"/>
       </w:pPr>
       <w:r>
         <w:t xml:space="preserve">Modeling approach</w:t>
+      </w:r>
+    </w:p>
+    <w:bookmarkStart w:id="25" w:name="occupancy-models"/>
+    <w:p>
+      <w:pPr>
+        <w:pStyle w:val="Heading2"/>
+      </w:pPr>
+      <w:r>
+        <w:t xml:space="preserve">Occupancy models</w:t>
       </w:r>
     </w:p>
     <w:p>
@@ -1303,7 +1300,190 @@
         <w:pStyle w:val="FirstParagraph"/>
       </w:pPr>
       <w:r>
-        <w:t xml:space="preserve">Occupancy models</w:t>
+        <w:t xml:space="preserve">For each species with a sufficient number of detections (</w:t>
+      </w:r>
+      <w:r>
+        <w:t xml:space="preserve">% detection rate),</w:t>
+      </w:r>
+      <w:r>
+        <w:t xml:space="preserve"> </w:t>
+      </w:r>
+      <w:r>
+        <w:t xml:space="preserve">we used single-season occupancy models to estimate the probability of occurrence</w:t>
+      </w:r>
+      <w:r>
+        <w:t xml:space="preserve"> </w:t>
+      </w:r>
+      <w:r>
+        <w:t xml:space="preserve">and the probability of detection given occurrence (MacKenzie et al. 2002). To</w:t>
+      </w:r>
+      <w:r>
+        <w:t xml:space="preserve"> </w:t>
+      </w:r>
+      <w:r>
+        <w:t xml:space="preserve">estimate these parameters, we generate encounter histories for each camera</w:t>
+      </w:r>
+      <w:r>
+        <w:t xml:space="preserve"> </w:t>
+      </w:r>
+      <w:r>
+        <w:t xml:space="preserve">location, where a</w:t>
+      </w:r>
+      <w:r>
+        <w:t xml:space="preserve"> </w:t>
+      </w:r>
+      <w:r>
+        <w:t xml:space="preserve">“</w:t>
+      </w:r>
+      <w:r>
+        <w:t xml:space="preserve">1</w:t>
+      </w:r>
+      <w:r>
+        <w:t xml:space="preserve">”</w:t>
+      </w:r>
+      <w:r>
+        <w:t xml:space="preserve"> </w:t>
+      </w:r>
+      <w:r>
+        <w:t xml:space="preserve">denotes that the species was detected at least once during</w:t>
+      </w:r>
+      <w:r>
+        <w:t xml:space="preserve"> </w:t>
+      </w:r>
+      <w:r>
+        <w:t xml:space="preserve">a sampling occasion and a</w:t>
+      </w:r>
+      <w:r>
+        <w:t xml:space="preserve"> </w:t>
+      </w:r>
+      <w:r>
+        <w:t xml:space="preserve">“</w:t>
+      </w:r>
+      <w:r>
+        <w:t xml:space="preserve">0</w:t>
+      </w:r>
+      <w:r>
+        <w:t xml:space="preserve">”</w:t>
+      </w:r>
+      <w:r>
+        <w:t xml:space="preserve"> </w:t>
+      </w:r>
+      <w:r>
+        <w:t xml:space="preserve">indicates that the species was not detected. For</w:t>
+      </w:r>
+      <w:r>
+        <w:t xml:space="preserve"> </w:t>
+      </w:r>
+      <w:r>
+        <w:t xml:space="preserve">example, an encounter history of</w:t>
+      </w:r>
+      <w:r>
+        <w:t xml:space="preserve"> </w:t>
+      </w:r>
+      <w:r>
+        <w:t xml:space="preserve">“</w:t>
+      </w:r>
+      <w:r>
+        <w:t xml:space="preserve">10011</w:t>
+      </w:r>
+      <w:r>
+        <w:t xml:space="preserve">”</w:t>
+      </w:r>
+      <w:r>
+        <w:t xml:space="preserve"> </w:t>
+      </w:r>
+      <w:r>
+        <w:t xml:space="preserve">would indicate that a species was</w:t>
+      </w:r>
+      <w:r>
+        <w:t xml:space="preserve"> </w:t>
+      </w:r>
+      <w:r>
+        <w:t xml:space="preserve">photographed at least once during the 1st, 4th, and 5th sampling occasions and</w:t>
+      </w:r>
+      <w:r>
+        <w:t xml:space="preserve"> </w:t>
+      </w:r>
+      <w:r>
+        <w:t xml:space="preserve">was not photographed during the 2nd and 3rd sampling occasions.</w:t>
+      </w:r>
+    </w:p>
+    <w:p>
+      <w:pPr>
+        <w:pStyle w:val="BodyText"/>
+      </w:pPr>
+      <w:r>
+        <w:t xml:space="preserve">We used a Bayesian framework to estimate model parameters as this made it easier</w:t>
+      </w:r>
+      <w:r>
+        <w:t xml:space="preserve"> </w:t>
+      </w:r>
+      <w:r>
+        <w:t xml:space="preserve">to estimate derived parameters (e.g., proportion of area occupied across the</w:t>
+      </w:r>
+      <w:r>
+        <w:t xml:space="preserve"> </w:t>
+      </w:r>
+      <w:r>
+        <w:t xml:space="preserve">entire park) with associated uncertainties and incorporate random effects to</w:t>
+      </w:r>
+      <w:r>
+        <w:t xml:space="preserve"> </w:t>
+      </w:r>
+      <w:r>
+        <w:t xml:space="preserve">account for uncertainties beyond that explained by covariates in the model. We</w:t>
+      </w:r>
+      <w:r>
+        <w:t xml:space="preserve"> </w:t>
+      </w:r>
+      <w:r>
+        <w:t xml:space="preserve">ran analysis in R using the spOccupancy package (CITES).</w:t>
+      </w:r>
+    </w:p>
+    <w:p>
+      <w:pPr>
+        <w:pStyle w:val="BodyText"/>
+      </w:pPr>
+      <w:r>
+        <w:t xml:space="preserve">For each model, we used 3 chains, each with 8000 samples including 4000 burn,</w:t>
+      </w:r>
+      <w:r>
+        <w:t xml:space="preserve"> </w:t>
+      </w:r>
+      <w:r>
+        <w:t xml:space="preserve">thinning by 8. Left with 1500 samples across all chains for posterior inference.</w:t>
+      </w:r>
+    </w:p>
+    <w:bookmarkEnd w:id="25"/>
+    <w:bookmarkStart w:id="26" w:name="model-selection"/>
+    <w:p>
+      <w:pPr>
+        <w:pStyle w:val="Heading2"/>
+      </w:pPr>
+      <w:r>
+        <w:t xml:space="preserve">Model selection</w:t>
+      </w:r>
+    </w:p>
+    <w:p>
+      <w:pPr>
+        <w:pStyle w:val="FirstParagraph"/>
+      </w:pPr>
+      <w:r>
+        <w:t xml:space="preserve">We characterized …</w:t>
+      </w:r>
+    </w:p>
+    <w:p>
+      <w:pPr>
+        <w:pStyle w:val="BodyText"/>
+      </w:pPr>
+      <w:r>
+        <w:t xml:space="preserve">We extracted a number of spatial covariates for Saguaro National Park - Tucson Mountain District that could explain</w:t>
+      </w:r>
+      <w:r>
+        <w:t xml:space="preserve"> </w:t>
+      </w:r>
+      <w:r>
+        <w:t xml:space="preserve">variation in occurrence probabilities, detection probabilities, or both.</w:t>
       </w:r>
     </w:p>
     <w:p>
@@ -1315,7 +1495,7 @@
         <w:pStyle w:val="Compact"/>
       </w:pPr>
       <w:r>
-        <w:t xml:space="preserve">types of data used</w:t>
+        <w:t xml:space="preserve">candidate model set (general)</w:t>
       </w:r>
     </w:p>
     <w:p>
@@ -1327,7 +1507,854 @@
         <w:pStyle w:val="Compact"/>
       </w:pPr>
       <w:r>
-        <w:t xml:space="preserve">parameters estimated</w:t>
+        <w:t xml:space="preserve">how a model for inference was selected</w:t>
+      </w:r>
+    </w:p>
+    <w:bookmarkEnd w:id="26"/>
+    <w:bookmarkEnd w:id="27"/>
+    <w:bookmarkStart w:id="31" w:name="Xf4e7f04edb45f3060a45f14610edf147af965cd"/>
+    <w:p>
+      <w:pPr>
+        <w:pStyle w:val="Heading1"/>
+      </w:pPr>
+      <w:r>
+        <w:t xml:space="preserve">Species 1 (create species sections in a loop since the number of species will change across parks and years?)</w:t>
+      </w:r>
+    </w:p>
+    <w:tbl>
+      <w:tblPr>
+        <w:tblStyle w:val="Table"/>
+        <w:tblW w:type="auto" w:w="0"/>
+        <w:tblLook w:firstRow="1" w:lastRow="0" w:firstColumn="0" w:lastColumn="0" w:noHBand="0" w:noVBand="0" w:val="0020"/>
+      </w:tblPr>
+      <w:tblGrid>
+        <w:gridCol w:w="720"/>
+        <w:gridCol w:w="720"/>
+        <w:gridCol w:w="720"/>
+        <w:gridCol w:w="720"/>
+        <w:gridCol w:w="720"/>
+        <w:gridCol w:w="720"/>
+        <w:gridCol w:w="720"/>
+        <w:gridCol w:w="720"/>
+        <w:gridCol w:w="720"/>
+        <w:gridCol w:w="720"/>
+        <w:gridCol w:w="720"/>
+      </w:tblGrid>
+      <w:tr>
+        <w:trPr>
+          <w:tblHeader w:val="true"/>
+        </w:trPr>
+        <w:tc>
+          <w:tcPr/>
+          <w:p>
+            <w:pPr>
+              <w:pStyle w:val="Compact"/>
+              <w:jc w:val="right"/>
+            </w:pPr>
+            <w:r>
+              <w:t xml:space="preserve">Parameter</w:t>
+            </w:r>
+          </w:p>
+        </w:tc>
+        <w:tc>
+          <w:tcPr/>
+          <w:p>
+            <w:pPr>
+              <w:pStyle w:val="Compact"/>
+              <w:jc w:val="right"/>
+            </w:pPr>
+            <w:r>
+              <w:t xml:space="preserve">Covariate</w:t>
+            </w:r>
+          </w:p>
+        </w:tc>
+        <w:tc>
+          <w:tcPr/>
+          <w:p>
+            <w:pPr>
+              <w:pStyle w:val="Compact"/>
+              <w:jc w:val="right"/>
+            </w:pPr>
+            <w:r>
+              <w:t xml:space="preserve">Mean</w:t>
+            </w:r>
+          </w:p>
+        </w:tc>
+        <w:tc>
+          <w:tcPr/>
+          <w:p>
+            <w:pPr>
+              <w:pStyle w:val="Compact"/>
+              <w:jc w:val="right"/>
+            </w:pPr>
+            <w:r>
+              <w:t xml:space="preserve">SD</w:t>
+            </w:r>
+          </w:p>
+        </w:tc>
+        <w:tc>
+          <w:tcPr/>
+          <w:p>
+            <w:pPr>
+              <w:pStyle w:val="Compact"/>
+              <w:jc w:val="right"/>
+            </w:pPr>
+            <w:r>
+              <w:t xml:space="preserve">Lower95%</w:t>
+            </w:r>
+          </w:p>
+        </w:tc>
+        <w:tc>
+          <w:tcPr/>
+          <w:p>
+            <w:pPr>
+              <w:pStyle w:val="Compact"/>
+              <w:jc w:val="right"/>
+            </w:pPr>
+            <w:r>
+              <w:t xml:space="preserve">Median</w:t>
+            </w:r>
+          </w:p>
+        </w:tc>
+        <w:tc>
+          <w:tcPr/>
+          <w:p>
+            <w:pPr>
+              <w:pStyle w:val="Compact"/>
+              <w:jc w:val="right"/>
+            </w:pPr>
+            <w:r>
+              <w:t xml:space="preserve">Upper95%</w:t>
+            </w:r>
+          </w:p>
+        </w:tc>
+        <w:tc>
+          <w:tcPr/>
+          <w:p>
+            <w:pPr>
+              <w:pStyle w:val="Compact"/>
+              <w:jc w:val="right"/>
+            </w:pPr>
+            <w:r>
+              <w:t xml:space="preserve">Rhat</w:t>
+            </w:r>
+          </w:p>
+        </w:tc>
+        <w:tc>
+          <w:tcPr/>
+          <w:p>
+            <w:pPr>
+              <w:pStyle w:val="Compact"/>
+              <w:jc w:val="right"/>
+            </w:pPr>
+            <w:r>
+              <w:t xml:space="preserve">ESS</w:t>
+            </w:r>
+          </w:p>
+        </w:tc>
+        <w:tc>
+          <w:tcPr/>
+          <w:p>
+            <w:pPr>
+              <w:pStyle w:val="Compact"/>
+              <w:jc w:val="right"/>
+            </w:pPr>
+            <w:r>
+              <w:t xml:space="preserve">f</w:t>
+            </w:r>
+          </w:p>
+        </w:tc>
+        <w:tc>
+          <w:tcPr/>
+          <w:p>
+            <w:pPr>
+              <w:pStyle w:val="Compact"/>
+              <w:jc w:val="right"/>
+            </w:pPr>
+            <w:r>
+              <w:t xml:space="preserve">exclude0</w:t>
+            </w:r>
+          </w:p>
+        </w:tc>
+      </w:tr>
+      <w:tr>
+        <w:tc>
+          <w:tcPr/>
+          <w:p>
+            <w:pPr>
+              <w:pStyle w:val="Compact"/>
+              <w:jc w:val="right"/>
+            </w:pPr>
+            <w:r>
+              <w:t xml:space="preserve">Occurrence</w:t>
+            </w:r>
+          </w:p>
+        </w:tc>
+        <w:tc>
+          <w:tcPr/>
+          <w:p>
+            <w:pPr>
+              <w:pStyle w:val="Compact"/>
+              <w:jc w:val="right"/>
+            </w:pPr>
+            <w:r>
+              <w:t xml:space="preserve">(Intercept)</w:t>
+            </w:r>
+          </w:p>
+        </w:tc>
+        <w:tc>
+          <w:tcPr/>
+          <w:p>
+            <w:pPr>
+              <w:pStyle w:val="Compact"/>
+              <w:jc w:val="right"/>
+            </w:pPr>
+            <w:r>
+              <w:t xml:space="preserve">1.177</w:t>
+            </w:r>
+          </w:p>
+        </w:tc>
+        <w:tc>
+          <w:tcPr/>
+          <w:p>
+            <w:pPr>
+              <w:pStyle w:val="Compact"/>
+              <w:jc w:val="right"/>
+            </w:pPr>
+            <w:r>
+              <w:t xml:space="preserve">0.614</w:t>
+            </w:r>
+          </w:p>
+        </w:tc>
+        <w:tc>
+          <w:tcPr/>
+          <w:p>
+            <w:pPr>
+              <w:pStyle w:val="Compact"/>
+              <w:jc w:val="right"/>
+            </w:pPr>
+            <w:r>
+              <w:t xml:space="preserve">0.045</w:t>
+            </w:r>
+          </w:p>
+        </w:tc>
+        <w:tc>
+          <w:tcPr/>
+          <w:p>
+            <w:pPr>
+              <w:pStyle w:val="Compact"/>
+              <w:jc w:val="right"/>
+            </w:pPr>
+            <w:r>
+              <w:t xml:space="preserve">1.135</w:t>
+            </w:r>
+          </w:p>
+        </w:tc>
+        <w:tc>
+          <w:tcPr/>
+          <w:p>
+            <w:pPr>
+              <w:pStyle w:val="Compact"/>
+              <w:jc w:val="right"/>
+            </w:pPr>
+            <w:r>
+              <w:t xml:space="preserve">2.416</w:t>
+            </w:r>
+          </w:p>
+        </w:tc>
+        <w:tc>
+          <w:tcPr/>
+          <w:p>
+            <w:pPr>
+              <w:pStyle w:val="Compact"/>
+              <w:jc w:val="right"/>
+            </w:pPr>
+            <w:r>
+              <w:t xml:space="preserve">1.010</w:t>
+            </w:r>
+          </w:p>
+        </w:tc>
+        <w:tc>
+          <w:tcPr/>
+          <w:p>
+            <w:pPr>
+              <w:pStyle w:val="Compact"/>
+              <w:jc w:val="right"/>
+            </w:pPr>
+            <w:r>
+              <w:t xml:space="preserve">1,375</w:t>
+            </w:r>
+          </w:p>
+        </w:tc>
+        <w:tc>
+          <w:tcPr/>
+          <w:p>
+            <w:pPr>
+              <w:pStyle w:val="Compact"/>
+              <w:jc w:val="right"/>
+            </w:pPr>
+            <w:r>
+              <w:t xml:space="preserve">0.980</w:t>
+            </w:r>
+          </w:p>
+        </w:tc>
+        <w:tc>
+          <w:tcPr/>
+          <w:p>
+            <w:pPr>
+              <w:pStyle w:val="Compact"/>
+              <w:jc w:val="right"/>
+            </w:pPr>
+            <w:r>
+              <w:t xml:space="preserve">yes</w:t>
+            </w:r>
+          </w:p>
+        </w:tc>
+      </w:tr>
+      <w:tr>
+        <w:tc>
+          <w:tcPr/>
+          <w:p>
+            <w:pPr>
+              <w:pStyle w:val="Compact"/>
+              <w:jc w:val="right"/>
+            </w:pPr>
+            <w:r>
+              <w:t xml:space="preserve">Occurrence</w:t>
+            </w:r>
+          </w:p>
+        </w:tc>
+        <w:tc>
+          <w:tcPr/>
+          <w:p>
+            <w:pPr>
+              <w:pStyle w:val="Compact"/>
+              <w:jc w:val="right"/>
+            </w:pPr>
+            <w:r>
+              <w:t xml:space="preserve">elev_z</w:t>
+            </w:r>
+          </w:p>
+        </w:tc>
+        <w:tc>
+          <w:tcPr/>
+          <w:p>
+            <w:pPr>
+              <w:pStyle w:val="Compact"/>
+              <w:jc w:val="right"/>
+            </w:pPr>
+            <w:r>
+              <w:t xml:space="preserve">-1.629</w:t>
+            </w:r>
+          </w:p>
+        </w:tc>
+        <w:tc>
+          <w:tcPr/>
+          <w:p>
+            <w:pPr>
+              <w:pStyle w:val="Compact"/>
+              <w:jc w:val="right"/>
+            </w:pPr>
+            <w:r>
+              <w:t xml:space="preserve">0.674</w:t>
+            </w:r>
+          </w:p>
+        </w:tc>
+        <w:tc>
+          <w:tcPr/>
+          <w:p>
+            <w:pPr>
+              <w:pStyle w:val="Compact"/>
+              <w:jc w:val="right"/>
+            </w:pPr>
+            <w:r>
+              <w:t xml:space="preserve">-3.044</w:t>
+            </w:r>
+          </w:p>
+        </w:tc>
+        <w:tc>
+          <w:tcPr/>
+          <w:p>
+            <w:pPr>
+              <w:pStyle w:val="Compact"/>
+              <w:jc w:val="right"/>
+            </w:pPr>
+            <w:r>
+              <w:t xml:space="preserve">-1.590</w:t>
+            </w:r>
+          </w:p>
+        </w:tc>
+        <w:tc>
+          <w:tcPr/>
+          <w:p>
+            <w:pPr>
+              <w:pStyle w:val="Compact"/>
+              <w:jc w:val="right"/>
+            </w:pPr>
+            <w:r>
+              <w:t xml:space="preserve">-0.450</w:t>
+            </w:r>
+          </w:p>
+        </w:tc>
+        <w:tc>
+          <w:tcPr/>
+          <w:p>
+            <w:pPr>
+              <w:pStyle w:val="Compact"/>
+              <w:jc w:val="right"/>
+            </w:pPr>
+            <w:r>
+              <w:t xml:space="preserve">1.009</w:t>
+            </w:r>
+          </w:p>
+        </w:tc>
+        <w:tc>
+          <w:tcPr/>
+          <w:p>
+            <w:pPr>
+              <w:pStyle w:val="Compact"/>
+              <w:jc w:val="right"/>
+            </w:pPr>
+            <w:r>
+              <w:t xml:space="preserve">1,294</w:t>
+            </w:r>
+          </w:p>
+        </w:tc>
+        <w:tc>
+          <w:tcPr/>
+          <w:p>
+            <w:pPr>
+              <w:pStyle w:val="Compact"/>
+              <w:jc w:val="right"/>
+            </w:pPr>
+            <w:r>
+              <w:t xml:space="preserve">0.997</w:t>
+            </w:r>
+          </w:p>
+        </w:tc>
+        <w:tc>
+          <w:tcPr/>
+          <w:p>
+            <w:pPr>
+              <w:pStyle w:val="Compact"/>
+              <w:jc w:val="right"/>
+            </w:pPr>
+            <w:r>
+              <w:t xml:space="preserve">yes</w:t>
+            </w:r>
+          </w:p>
+        </w:tc>
+      </w:tr>
+      <w:tr>
+        <w:tc>
+          <w:tcPr/>
+          <w:p>
+            <w:pPr>
+              <w:pStyle w:val="Compact"/>
+              <w:jc w:val="right"/>
+            </w:pPr>
+            <w:r>
+              <w:t xml:space="preserve">Occurrence</w:t>
+            </w:r>
+          </w:p>
+        </w:tc>
+        <w:tc>
+          <w:tcPr/>
+          <w:p>
+            <w:pPr>
+              <w:pStyle w:val="Compact"/>
+              <w:jc w:val="right"/>
+            </w:pPr>
+            <w:r>
+              <w:t xml:space="preserve">vegclass2</w:t>
+            </w:r>
+          </w:p>
+        </w:tc>
+        <w:tc>
+          <w:tcPr/>
+          <w:p>
+            <w:pPr>
+              <w:pStyle w:val="Compact"/>
+              <w:jc w:val="right"/>
+            </w:pPr>
+            <w:r>
+              <w:t xml:space="preserve">-2.081</w:t>
+            </w:r>
+          </w:p>
+        </w:tc>
+        <w:tc>
+          <w:tcPr/>
+          <w:p>
+            <w:pPr>
+              <w:pStyle w:val="Compact"/>
+              <w:jc w:val="right"/>
+            </w:pPr>
+            <w:r>
+              <w:t xml:space="preserve">0.991</w:t>
+            </w:r>
+          </w:p>
+        </w:tc>
+        <w:tc>
+          <w:tcPr/>
+          <w:p>
+            <w:pPr>
+              <w:pStyle w:val="Compact"/>
+              <w:jc w:val="right"/>
+            </w:pPr>
+            <w:r>
+              <w:t xml:space="preserve">-4.028</w:t>
+            </w:r>
+          </w:p>
+        </w:tc>
+        <w:tc>
+          <w:tcPr/>
+          <w:p>
+            <w:pPr>
+              <w:pStyle w:val="Compact"/>
+              <w:jc w:val="right"/>
+            </w:pPr>
+            <w:r>
+              <w:t xml:space="preserve">-2.077</w:t>
+            </w:r>
+          </w:p>
+        </w:tc>
+        <w:tc>
+          <w:tcPr/>
+          <w:p>
+            <w:pPr>
+              <w:pStyle w:val="Compact"/>
+              <w:jc w:val="right"/>
+            </w:pPr>
+            <w:r>
+              <w:t xml:space="preserve">-0.189</w:t>
+            </w:r>
+          </w:p>
+        </w:tc>
+        <w:tc>
+          <w:tcPr/>
+          <w:p>
+            <w:pPr>
+              <w:pStyle w:val="Compact"/>
+              <w:jc w:val="right"/>
+            </w:pPr>
+            <w:r>
+              <w:t xml:space="preserve">1.007</w:t>
+            </w:r>
+          </w:p>
+        </w:tc>
+        <w:tc>
+          <w:tcPr/>
+          <w:p>
+            <w:pPr>
+              <w:pStyle w:val="Compact"/>
+              <w:jc w:val="right"/>
+            </w:pPr>
+            <w:r>
+              <w:t xml:space="preserve">1,379</w:t>
+            </w:r>
+          </w:p>
+        </w:tc>
+        <w:tc>
+          <w:tcPr/>
+          <w:p>
+            <w:pPr>
+              <w:pStyle w:val="Compact"/>
+              <w:jc w:val="right"/>
+            </w:pPr>
+            <w:r>
+              <w:t xml:space="preserve">0.985</w:t>
+            </w:r>
+          </w:p>
+        </w:tc>
+        <w:tc>
+          <w:tcPr/>
+          <w:p>
+            <w:pPr>
+              <w:pStyle w:val="Compact"/>
+              <w:jc w:val="right"/>
+            </w:pPr>
+            <w:r>
+              <w:t xml:space="preserve">yes</w:t>
+            </w:r>
+          </w:p>
+        </w:tc>
+      </w:tr>
+      <w:tr>
+        <w:tc>
+          <w:tcPr/>
+          <w:p>
+            <w:pPr>
+              <w:pStyle w:val="Compact"/>
+              <w:jc w:val="right"/>
+            </w:pPr>
+            <w:r>
+              <w:t xml:space="preserve">Occurrence</w:t>
+            </w:r>
+          </w:p>
+        </w:tc>
+        <w:tc>
+          <w:tcPr/>
+          <w:p>
+            <w:pPr>
+              <w:pStyle w:val="Compact"/>
+              <w:jc w:val="right"/>
+            </w:pPr>
+            <w:r>
+              <w:t xml:space="preserve">vegclass3</w:t>
+            </w:r>
+          </w:p>
+        </w:tc>
+        <w:tc>
+          <w:tcPr/>
+          <w:p>
+            <w:pPr>
+              <w:pStyle w:val="Compact"/>
+              <w:jc w:val="right"/>
+            </w:pPr>
+            <w:r>
+              <w:t xml:space="preserve">-1.428</w:t>
+            </w:r>
+          </w:p>
+        </w:tc>
+        <w:tc>
+          <w:tcPr/>
+          <w:p>
+            <w:pPr>
+              <w:pStyle w:val="Compact"/>
+              <w:jc w:val="right"/>
+            </w:pPr>
+            <w:r>
+              <w:t xml:space="preserve">0.923</w:t>
+            </w:r>
+          </w:p>
+        </w:tc>
+        <w:tc>
+          <w:tcPr/>
+          <w:p>
+            <w:pPr>
+              <w:pStyle w:val="Compact"/>
+              <w:jc w:val="right"/>
+            </w:pPr>
+            <w:r>
+              <w:t xml:space="preserve">-3.257</w:t>
+            </w:r>
+          </w:p>
+        </w:tc>
+        <w:tc>
+          <w:tcPr/>
+          <w:p>
+            <w:pPr>
+              <w:pStyle w:val="Compact"/>
+              <w:jc w:val="right"/>
+            </w:pPr>
+            <w:r>
+              <w:t xml:space="preserve">-1.401</w:t>
+            </w:r>
+          </w:p>
+        </w:tc>
+        <w:tc>
+          <w:tcPr/>
+          <w:p>
+            <w:pPr>
+              <w:pStyle w:val="Compact"/>
+              <w:jc w:val="right"/>
+            </w:pPr>
+            <w:r>
+              <w:t xml:space="preserve">0.337</w:t>
+            </w:r>
+          </w:p>
+        </w:tc>
+        <w:tc>
+          <w:tcPr/>
+          <w:p>
+            <w:pPr>
+              <w:pStyle w:val="Compact"/>
+              <w:jc w:val="right"/>
+            </w:pPr>
+            <w:r>
+              <w:t xml:space="preserve">1.012</w:t>
+            </w:r>
+          </w:p>
+        </w:tc>
+        <w:tc>
+          <w:tcPr/>
+          <w:p>
+            <w:pPr>
+              <w:pStyle w:val="Compact"/>
+              <w:jc w:val="right"/>
+            </w:pPr>
+            <w:r>
+              <w:t xml:space="preserve">1,500</w:t>
+            </w:r>
+          </w:p>
+        </w:tc>
+        <w:tc>
+          <w:tcPr/>
+          <w:p>
+            <w:pPr>
+              <w:pStyle w:val="Compact"/>
+              <w:jc w:val="right"/>
+            </w:pPr>
+            <w:r>
+              <w:t xml:space="preserve">0.942</w:t>
+            </w:r>
+          </w:p>
+        </w:tc>
+        <w:tc>
+          <w:tcPr/>
+          <w:p>
+            <w:pPr>
+              <w:pStyle w:val="Compact"/>
+              <w:jc w:val="right"/>
+            </w:pPr>
+            <w:r>
+              <w:t xml:space="preserve">no</w:t>
+            </w:r>
+          </w:p>
+        </w:tc>
+      </w:tr>
+      <w:tr>
+        <w:tc>
+          <w:tcPr/>
+          <w:p>
+            <w:pPr>
+              <w:pStyle w:val="Compact"/>
+              <w:jc w:val="right"/>
+            </w:pPr>
+            <w:r>
+              <w:t xml:space="preserve">Detection</w:t>
+            </w:r>
+          </w:p>
+        </w:tc>
+        <w:tc>
+          <w:tcPr/>
+          <w:p>
+            <w:pPr>
+              <w:pStyle w:val="Compact"/>
+              <w:jc w:val="right"/>
+            </w:pPr>
+            <w:r>
+              <w:t xml:space="preserve">(Intercept)</w:t>
+            </w:r>
+          </w:p>
+        </w:tc>
+        <w:tc>
+          <w:tcPr/>
+          <w:p>
+            <w:pPr>
+              <w:pStyle w:val="Compact"/>
+              <w:jc w:val="right"/>
+            </w:pPr>
+            <w:r>
+              <w:t xml:space="preserve">-0.375</w:t>
+            </w:r>
+          </w:p>
+        </w:tc>
+        <w:tc>
+          <w:tcPr/>
+          <w:p>
+            <w:pPr>
+              <w:pStyle w:val="Compact"/>
+              <w:jc w:val="right"/>
+            </w:pPr>
+            <w:r>
+              <w:t xml:space="preserve">0.175</w:t>
+            </w:r>
+          </w:p>
+        </w:tc>
+        <w:tc>
+          <w:tcPr/>
+          <w:p>
+            <w:pPr>
+              <w:pStyle w:val="Compact"/>
+              <w:jc w:val="right"/>
+            </w:pPr>
+            <w:r>
+              <w:t xml:space="preserve">-0.733</w:t>
+            </w:r>
+          </w:p>
+        </w:tc>
+        <w:tc>
+          <w:tcPr/>
+          <w:p>
+            <w:pPr>
+              <w:pStyle w:val="Compact"/>
+              <w:jc w:val="right"/>
+            </w:pPr>
+            <w:r>
+              <w:t xml:space="preserve">-0.372</w:t>
+            </w:r>
+          </w:p>
+        </w:tc>
+        <w:tc>
+          <w:tcPr/>
+          <w:p>
+            <w:pPr>
+              <w:pStyle w:val="Compact"/>
+              <w:jc w:val="right"/>
+            </w:pPr>
+            <w:r>
+              <w:t xml:space="preserve">-0.045</w:t>
+            </w:r>
+          </w:p>
+        </w:tc>
+        <w:tc>
+          <w:tcPr/>
+          <w:p>
+            <w:pPr>
+              <w:pStyle w:val="Compact"/>
+              <w:jc w:val="right"/>
+            </w:pPr>
+            <w:r>
+              <w:t xml:space="preserve">1.004</w:t>
+            </w:r>
+          </w:p>
+        </w:tc>
+        <w:tc>
+          <w:tcPr/>
+          <w:p>
+            <w:pPr>
+              <w:pStyle w:val="Compact"/>
+              <w:jc w:val="right"/>
+            </w:pPr>
+            <w:r>
+              <w:t xml:space="preserve">1,500</w:t>
+            </w:r>
+          </w:p>
+        </w:tc>
+        <w:tc>
+          <w:tcPr/>
+          <w:p>
+            <w:pPr>
+              <w:pStyle w:val="Compact"/>
+              <w:jc w:val="right"/>
+            </w:pPr>
+            <w:r>
+              <w:t xml:space="preserve">0.988</w:t>
+            </w:r>
+          </w:p>
+        </w:tc>
+        <w:tc>
+          <w:tcPr/>
+          <w:p>
+            <w:pPr>
+              <w:pStyle w:val="Compact"/>
+              <w:jc w:val="right"/>
+            </w:pPr>
+            <w:r>
+              <w:t xml:space="preserve">yes</w:t>
+            </w:r>
+          </w:p>
+        </w:tc>
+      </w:tr>
+    </w:tbl>
+    <w:bookmarkStart w:id="28" w:name="model-used-for-inference"/>
+    <w:p>
+      <w:pPr>
+        <w:pStyle w:val="Heading2"/>
+      </w:pPr>
+      <w:r>
+        <w:t xml:space="preserve">Model used for inference</w:t>
       </w:r>
     </w:p>
     <w:p>
@@ -1335,7 +2362,7 @@
         <w:pStyle w:val="FirstParagraph"/>
       </w:pPr>
       <w:r>
-        <w:t xml:space="preserve">spOccupancy package (that uses a Bayesian framework)</w:t>
+        <w:t xml:space="preserve">Brief description</w:t>
       </w:r>
     </w:p>
     <w:p>
@@ -1343,50 +2370,43 @@
         <w:pStyle w:val="BodyText"/>
       </w:pPr>
       <w:r>
-        <w:t xml:space="preserve">Model selection</w:t>
+        <w:t xml:space="preserve">Table with parameter estimates (along with generic caption)</w:t>
       </w:r>
     </w:p>
     <w:p>
       <w:pPr>
-        <w:numPr>
-          <w:ilvl w:val="0"/>
-          <w:numId w:val="1002"/>
-        </w:numPr>
-        <w:pStyle w:val="Compact"/>
-      </w:pPr>
-      <w:r>
-        <w:t xml:space="preserve">what covariates were considered (i.e., candidate model set)</w:t>
+        <w:pStyle w:val="BodyText"/>
+      </w:pPr>
+      <w:r>
+        <w:t xml:space="preserve">Table with overall estimate (or estimates by vegclass)</w:t>
+      </w:r>
+    </w:p>
+    <w:bookmarkEnd w:id="28"/>
+    <w:bookmarkStart w:id="29" w:name="estimated-occurrence-probabilities"/>
+    <w:p>
+      <w:pPr>
+        <w:pStyle w:val="Heading2"/>
+      </w:pPr>
+      <w:r>
+        <w:t xml:space="preserve">Estimated occurrence probabilities</w:t>
       </w:r>
     </w:p>
     <w:p>
       <w:pPr>
-        <w:numPr>
-          <w:ilvl w:val="0"/>
-          <w:numId w:val="1002"/>
-        </w:numPr>
-        <w:pStyle w:val="Compact"/>
-      </w:pPr>
-      <w:r>
-        <w:t xml:space="preserve">how a model for inference was selected</w:t>
+        <w:pStyle w:val="FirstParagraph"/>
+      </w:pPr>
+      <w:r>
+        <w:t xml:space="preserve">Map</w:t>
       </w:r>
     </w:p>
-    <w:bookmarkEnd w:id="25"/>
-    <w:bookmarkStart w:id="29" w:name="Xf4e7f04edb45f3060a45f14610edf147af965cd"/>
+    <w:bookmarkEnd w:id="29"/>
+    <w:bookmarkStart w:id="30" w:name="Xb1a4620e797ddff810fcf71bc5fcd62bc4dba47"/>
     <w:p>
       <w:pPr>
-        <w:pStyle w:val="Heading1"/>
-      </w:pPr>
-      <w:r>
-        <w:t xml:space="preserve">Species 1 (create species sections in a loop since the number of species will change across parks and years?)</w:t>
-      </w:r>
-    </w:p>
-    <w:bookmarkStart w:id="26" w:name="model-used-for-inference"/>
-    <w:p>
-      <w:pPr>
         <w:pStyle w:val="Heading2"/>
       </w:pPr>
       <w:r>
-        <w:t xml:space="preserve">Model used for inference</w:t>
+        <w:t xml:space="preserve">Estimated covariate effects on occurrence and/or detection probabilities</w:t>
       </w:r>
     </w:p>
     <w:p>
@@ -1394,7 +2414,7 @@
         <w:pStyle w:val="FirstParagraph"/>
       </w:pPr>
       <w:r>
-        <w:t xml:space="preserve">Brief description</w:t>
+        <w:t xml:space="preserve">Figures with captions</w:t>
       </w:r>
     </w:p>
     <w:p>
@@ -1402,47 +2422,11 @@
         <w:pStyle w:val="BodyText"/>
       </w:pPr>
       <w:r>
-        <w:t xml:space="preserve">Table with parameter estimates (along with generic caption)</w:t>
+        <w:t xml:space="preserve">Two examples of how to do things in a loop:</w:t>
       </w:r>
     </w:p>
-    <w:bookmarkEnd w:id="26"/>
-    <w:bookmarkStart w:id="27" w:name="estimated-occurrence-probabilities"/>
-    <w:p>
-      <w:pPr>
-        <w:pStyle w:val="Heading2"/>
-      </w:pPr>
-      <w:r>
-        <w:t xml:space="preserve">Estimated occurrence probabilities</w:t>
-      </w:r>
-    </w:p>
-    <w:p>
-      <w:pPr>
-        <w:pStyle w:val="FirstParagraph"/>
-      </w:pPr>
-      <w:r>
-        <w:t xml:space="preserve">Map</w:t>
-      </w:r>
-    </w:p>
-    <w:bookmarkEnd w:id="27"/>
-    <w:bookmarkStart w:id="28" w:name="Xb1a4620e797ddff810fcf71bc5fcd62bc4dba47"/>
-    <w:p>
-      <w:pPr>
-        <w:pStyle w:val="Heading2"/>
-      </w:pPr>
-      <w:r>
-        <w:t xml:space="preserve">Estimated covariate effects on occurrence and/or detection probabilities</w:t>
-      </w:r>
-    </w:p>
-    <w:p>
-      <w:pPr>
-        <w:pStyle w:val="FirstParagraph"/>
-      </w:pPr>
-      <w:r>
-        <w:t xml:space="preserve">Figures with captions.</w:t>
-      </w:r>
-    </w:p>
-    <w:bookmarkEnd w:id="28"/>
-    <w:bookmarkEnd w:id="29"/>
+    <w:bookmarkEnd w:id="30"/>
+    <w:bookmarkEnd w:id="31"/>
     <w:sectPr>
       <w:pgSz w:h="15840" w:w="12240"/>
       <w:pgMar w:bottom="1440" w:footer="720" w:gutter="0" w:header="720" w:left="1440" w:right="1440" w:top="1440"/>
@@ -1480,7 +2464,7 @@
   <w:abstractNum w15:restartNumberingAfterBreak="0" w:abstractNumId="0">
     <w:nsid w:val="FFFFFF7C"/>
     <w:multiLevelType w:val="singleLevel"/>
-    <w:tmpl w:val="C8446D66"/>
+    <w:tmpl w:val="21087FF2"/>
     <w:lvl w:ilvl="0">
       <w:start w:val="1"/>
       <w:numFmt w:val="decimal"/>
@@ -1497,7 +2481,7 @@
   <w:abstractNum w15:restartNumberingAfterBreak="0" w:abstractNumId="1">
     <w:nsid w:val="FFFFFF7D"/>
     <w:multiLevelType w:val="singleLevel"/>
-    <w:tmpl w:val="8F38009C"/>
+    <w:tmpl w:val="CA7C9372"/>
     <w:lvl w:ilvl="0">
       <w:start w:val="1"/>
       <w:numFmt w:val="decimal"/>
@@ -1514,7 +2498,7 @@
   <w:abstractNum w15:restartNumberingAfterBreak="0" w:abstractNumId="2">
     <w:nsid w:val="FFFFFF7E"/>
     <w:multiLevelType w:val="singleLevel"/>
-    <w:tmpl w:val="36F6E0EA"/>
+    <w:tmpl w:val="E2E62814"/>
     <w:lvl w:ilvl="0">
       <w:start w:val="1"/>
       <w:numFmt w:val="decimal"/>
@@ -1531,7 +2515,7 @@
   <w:abstractNum w15:restartNumberingAfterBreak="0" w:abstractNumId="3">
     <w:nsid w:val="FFFFFF7F"/>
     <w:multiLevelType w:val="singleLevel"/>
-    <w:tmpl w:val="3244B456"/>
+    <w:tmpl w:val="ED3A84DA"/>
     <w:lvl w:ilvl="0">
       <w:start w:val="1"/>
       <w:numFmt w:val="decimal"/>
@@ -1548,7 +2532,7 @@
   <w:abstractNum w15:restartNumberingAfterBreak="0" w:abstractNumId="4">
     <w:nsid w:val="FFFFFF80"/>
     <w:multiLevelType w:val="singleLevel"/>
-    <w:tmpl w:val="A3D23598"/>
+    <w:tmpl w:val="88709C8C"/>
     <w:lvl w:ilvl="0">
       <w:start w:val="1"/>
       <w:numFmt w:val="bullet"/>
@@ -1568,7 +2552,7 @@
   <w:abstractNum w15:restartNumberingAfterBreak="0" w:abstractNumId="5">
     <w:nsid w:val="FFFFFF81"/>
     <w:multiLevelType w:val="singleLevel"/>
-    <w:tmpl w:val="1DEE8AC0"/>
+    <w:tmpl w:val="9A4A9E86"/>
     <w:lvl w:ilvl="0">
       <w:start w:val="1"/>
       <w:numFmt w:val="bullet"/>
@@ -1588,7 +2572,7 @@
   <w:abstractNum w15:restartNumberingAfterBreak="0" w:abstractNumId="6">
     <w:nsid w:val="FFFFFF82"/>
     <w:multiLevelType w:val="singleLevel"/>
-    <w:tmpl w:val="9572DE34"/>
+    <w:tmpl w:val="4B80D68A"/>
     <w:lvl w:ilvl="0">
       <w:start w:val="1"/>
       <w:numFmt w:val="bullet"/>
@@ -1608,7 +2592,7 @@
   <w:abstractNum w15:restartNumberingAfterBreak="0" w:abstractNumId="7">
     <w:nsid w:val="FFFFFF83"/>
     <w:multiLevelType w:val="singleLevel"/>
-    <w:tmpl w:val="56F2E8C8"/>
+    <w:tmpl w:val="C65EA382"/>
     <w:lvl w:ilvl="0">
       <w:start w:val="1"/>
       <w:numFmt w:val="bullet"/>
@@ -1628,7 +2612,7 @@
   <w:abstractNum w15:restartNumberingAfterBreak="0" w:abstractNumId="8">
     <w:nsid w:val="FFFFFF88"/>
     <w:multiLevelType w:val="singleLevel"/>
-    <w:tmpl w:val="8124BA22"/>
+    <w:tmpl w:val="A8F40FEA"/>
     <w:lvl w:ilvl="0">
       <w:start w:val="1"/>
       <w:numFmt w:val="decimal"/>
@@ -1645,7 +2629,7 @@
   <w:abstractNum w15:restartNumberingAfterBreak="0" w:abstractNumId="9">
     <w:nsid w:val="FFFFFF89"/>
     <w:multiLevelType w:val="singleLevel"/>
-    <w:tmpl w:val="2CFC3EA2"/>
+    <w:tmpl w:val="523C20CA"/>
     <w:lvl w:ilvl="0">
       <w:start w:val="1"/>
       <w:numFmt w:val="bullet"/>
@@ -2276,13 +3260,427 @@
   <w:num w16cid:durableId="550730003" w:numId="53">
     <w:abstractNumId w:val="11"/>
   </w:num>
+  <w:num w16cid:durableId="1141535529" w:numId="54">
+    <w:abstractNumId w:val="9"/>
+  </w:num>
+  <w:num w16cid:durableId="1319961180" w:numId="55">
+    <w:abstractNumId w:val="7"/>
+  </w:num>
+  <w:num w16cid:durableId="1608386361" w:numId="56">
+    <w:abstractNumId w:val="6"/>
+  </w:num>
+  <w:num w16cid:durableId="1967612816" w:numId="57">
+    <w:abstractNumId w:val="5"/>
+  </w:num>
+  <w:num w16cid:durableId="1164198341" w:numId="58">
+    <w:abstractNumId w:val="4"/>
+  </w:num>
+  <w:num w16cid:durableId="1638607528" w:numId="59">
+    <w:abstractNumId w:val="8"/>
+  </w:num>
+  <w:num w16cid:durableId="582953662" w:numId="60">
+    <w:abstractNumId w:val="3"/>
+  </w:num>
+  <w:num w16cid:durableId="1292857646" w:numId="61">
+    <w:abstractNumId w:val="2"/>
+  </w:num>
+  <w:num w16cid:durableId="505637182" w:numId="62">
+    <w:abstractNumId w:val="1"/>
+  </w:num>
+  <w:num w16cid:durableId="1934588138" w:numId="63">
+    <w:abstractNumId w:val="0"/>
+  </w:num>
+  <w:num w16cid:durableId="1210147056" w:numId="64">
+    <w:abstractNumId w:val="9"/>
+  </w:num>
+  <w:num w16cid:durableId="1946378682" w:numId="65">
+    <w:abstractNumId w:val="7"/>
+  </w:num>
+  <w:num w16cid:durableId="1821655609" w:numId="66">
+    <w:abstractNumId w:val="6"/>
+  </w:num>
+  <w:num w16cid:durableId="683673166" w:numId="67">
+    <w:abstractNumId w:val="5"/>
+  </w:num>
+  <w:num w16cid:durableId="1102871692" w:numId="68">
+    <w:abstractNumId w:val="4"/>
+  </w:num>
+  <w:num w16cid:durableId="1838840692" w:numId="69">
+    <w:abstractNumId w:val="8"/>
+  </w:num>
+  <w:num w16cid:durableId="70349951" w:numId="70">
+    <w:abstractNumId w:val="3"/>
+  </w:num>
+  <w:num w16cid:durableId="1653486312" w:numId="71">
+    <w:abstractNumId w:val="2"/>
+  </w:num>
+  <w:num w16cid:durableId="879317395" w:numId="72">
+    <w:abstractNumId w:val="1"/>
+  </w:num>
+  <w:num w16cid:durableId="196818596" w:numId="73">
+    <w:abstractNumId w:val="9"/>
+  </w:num>
+  <w:num w16cid:durableId="1913467005" w:numId="74">
+    <w:abstractNumId w:val="7"/>
+  </w:num>
+  <w:num w16cid:durableId="775903393" w:numId="75">
+    <w:abstractNumId w:val="6"/>
+  </w:num>
+  <w:num w16cid:durableId="2145809604" w:numId="76">
+    <w:abstractNumId w:val="5"/>
+  </w:num>
+  <w:num w16cid:durableId="2126581782" w:numId="77">
+    <w:abstractNumId w:val="4"/>
+  </w:num>
+  <w:num w16cid:durableId="858422440" w:numId="78">
+    <w:abstractNumId w:val="8"/>
+  </w:num>
+  <w:num w16cid:durableId="1552227374" w:numId="79">
+    <w:abstractNumId w:val="3"/>
+  </w:num>
+  <w:num w16cid:durableId="2121295119" w:numId="80">
+    <w:abstractNumId w:val="2"/>
+  </w:num>
+  <w:num w16cid:durableId="859125058" w:numId="81">
+    <w:abstractNumId w:val="1"/>
+  </w:num>
+  <w:num w16cid:durableId="63720191" w:numId="82">
+    <w:abstractNumId w:val="0"/>
+  </w:num>
+  <w:num w16cid:durableId="754782541" w:numId="83">
+    <w:abstractNumId w:val="9"/>
+  </w:num>
+  <w:num w16cid:durableId="404185535" w:numId="84">
+    <w:abstractNumId w:val="7"/>
+  </w:num>
+  <w:num w16cid:durableId="627980016" w:numId="85">
+    <w:abstractNumId w:val="6"/>
+  </w:num>
+  <w:num w16cid:durableId="1191795635" w:numId="86">
+    <w:abstractNumId w:val="5"/>
+  </w:num>
+  <w:num w16cid:durableId="1710762904" w:numId="87">
+    <w:abstractNumId w:val="4"/>
+  </w:num>
+  <w:num w16cid:durableId="556473008" w:numId="88">
+    <w:abstractNumId w:val="8"/>
+  </w:num>
+  <w:num w16cid:durableId="1125931611" w:numId="89">
+    <w:abstractNumId w:val="3"/>
+  </w:num>
+  <w:num w16cid:durableId="465314633" w:numId="90">
+    <w:abstractNumId w:val="2"/>
+  </w:num>
+  <w:num w16cid:durableId="715011245" w:numId="91">
+    <w:abstractNumId w:val="1"/>
+  </w:num>
+  <w:num w16cid:durableId="258298857" w:numId="92">
+    <w:abstractNumId w:val="0"/>
+  </w:num>
+  <w:num w16cid:durableId="937180857" w:numId="93">
+    <w:abstractNumId w:val="9"/>
+  </w:num>
+  <w:num w16cid:durableId="1217935098" w:numId="94">
+    <w:abstractNumId w:val="7"/>
+  </w:num>
+  <w:num w16cid:durableId="1083382420" w:numId="95">
+    <w:abstractNumId w:val="6"/>
+  </w:num>
+  <w:num w16cid:durableId="781648890" w:numId="96">
+    <w:abstractNumId w:val="5"/>
+  </w:num>
+  <w:num w16cid:durableId="695623641" w:numId="97">
+    <w:abstractNumId w:val="4"/>
+  </w:num>
+  <w:num w16cid:durableId="585194804" w:numId="98">
+    <w:abstractNumId w:val="8"/>
+  </w:num>
+  <w:num w16cid:durableId="1823308355" w:numId="99">
+    <w:abstractNumId w:val="3"/>
+  </w:num>
+  <w:num w16cid:durableId="111362324" w:numId="100">
+    <w:abstractNumId w:val="2"/>
+  </w:num>
+  <w:num w16cid:durableId="218246561" w:numId="101">
+    <w:abstractNumId w:val="1"/>
+  </w:num>
+  <w:num w16cid:durableId="1993749995" w:numId="102">
+    <w:abstractNumId w:val="0"/>
+  </w:num>
+  <w:num w16cid:durableId="1188642888" w:numId="103">
+    <w:abstractNumId w:val="9"/>
+  </w:num>
+  <w:num w16cid:durableId="1211460306" w:numId="104">
+    <w:abstractNumId w:val="7"/>
+  </w:num>
+  <w:num w16cid:durableId="1663122746" w:numId="105">
+    <w:abstractNumId w:val="6"/>
+  </w:num>
+  <w:num w16cid:durableId="487326788" w:numId="106">
+    <w:abstractNumId w:val="5"/>
+  </w:num>
+  <w:num w16cid:durableId="670836871" w:numId="107">
+    <w:abstractNumId w:val="4"/>
+  </w:num>
+  <w:num w16cid:durableId="1523006097" w:numId="108">
+    <w:abstractNumId w:val="8"/>
+  </w:num>
+  <w:num w16cid:durableId="533615602" w:numId="109">
+    <w:abstractNumId w:val="3"/>
+  </w:num>
+  <w:num w16cid:durableId="747574536" w:numId="110">
+    <w:abstractNumId w:val="2"/>
+  </w:num>
+  <w:num w16cid:durableId="119343242" w:numId="111">
+    <w:abstractNumId w:val="1"/>
+  </w:num>
+  <w:num w16cid:durableId="1911696986" w:numId="112">
+    <w:abstractNumId w:val="0"/>
+  </w:num>
+  <w:num w16cid:durableId="41488249" w:numId="113">
+    <w:abstractNumId w:val="9"/>
+  </w:num>
+  <w:num w16cid:durableId="644705183" w:numId="114">
+    <w:abstractNumId w:val="7"/>
+  </w:num>
+  <w:num w16cid:durableId="178474316" w:numId="115">
+    <w:abstractNumId w:val="6"/>
+  </w:num>
+  <w:num w16cid:durableId="87509866" w:numId="116">
+    <w:abstractNumId w:val="5"/>
+  </w:num>
+  <w:num w16cid:durableId="1189031786" w:numId="117">
+    <w:abstractNumId w:val="4"/>
+  </w:num>
+  <w:num w16cid:durableId="8679107" w:numId="118">
+    <w:abstractNumId w:val="8"/>
+  </w:num>
+  <w:num w16cid:durableId="638464513" w:numId="119">
+    <w:abstractNumId w:val="3"/>
+  </w:num>
+  <w:num w16cid:durableId="246616673" w:numId="120">
+    <w:abstractNumId w:val="2"/>
+  </w:num>
+  <w:num w16cid:durableId="1176573836" w:numId="121">
+    <w:abstractNumId w:val="1"/>
+  </w:num>
+  <w:num w16cid:durableId="412747963" w:numId="122">
+    <w:abstractNumId w:val="0"/>
+  </w:num>
+  <w:num w16cid:durableId="780489747" w:numId="123">
+    <w:abstractNumId w:val="9"/>
+  </w:num>
+  <w:num w16cid:durableId="2000689303" w:numId="124">
+    <w:abstractNumId w:val="7"/>
+  </w:num>
+  <w:num w16cid:durableId="2124112839" w:numId="125">
+    <w:abstractNumId w:val="6"/>
+  </w:num>
+  <w:num w16cid:durableId="1860314610" w:numId="126">
+    <w:abstractNumId w:val="5"/>
+  </w:num>
+  <w:num w16cid:durableId="215512807" w:numId="127">
+    <w:abstractNumId w:val="4"/>
+  </w:num>
+  <w:num w16cid:durableId="1419982447" w:numId="128">
+    <w:abstractNumId w:val="8"/>
+  </w:num>
+  <w:num w16cid:durableId="1180239372" w:numId="129">
+    <w:abstractNumId w:val="3"/>
+  </w:num>
+  <w:num w16cid:durableId="756099693" w:numId="130">
+    <w:abstractNumId w:val="2"/>
+  </w:num>
+  <w:num w16cid:durableId="224919574" w:numId="131">
+    <w:abstractNumId w:val="1"/>
+  </w:num>
+  <w:num w16cid:durableId="982656522" w:numId="132">
+    <w:abstractNumId w:val="0"/>
+  </w:num>
+  <w:num w16cid:durableId="2039771405" w:numId="133">
+    <w:abstractNumId w:val="9"/>
+  </w:num>
+  <w:num w16cid:durableId="438724803" w:numId="134">
+    <w:abstractNumId w:val="7"/>
+  </w:num>
+  <w:num w16cid:durableId="1348020617" w:numId="135">
+    <w:abstractNumId w:val="6"/>
+  </w:num>
+  <w:num w16cid:durableId="66728977" w:numId="136">
+    <w:abstractNumId w:val="5"/>
+  </w:num>
+  <w:num w16cid:durableId="1675760888" w:numId="137">
+    <w:abstractNumId w:val="4"/>
+  </w:num>
+  <w:num w16cid:durableId="2021422553" w:numId="138">
+    <w:abstractNumId w:val="8"/>
+  </w:num>
+  <w:num w16cid:durableId="1363365476" w:numId="139">
+    <w:abstractNumId w:val="3"/>
+  </w:num>
+  <w:num w16cid:durableId="334654815" w:numId="140">
+    <w:abstractNumId w:val="2"/>
+  </w:num>
+  <w:num w16cid:durableId="245961364" w:numId="141">
+    <w:abstractNumId w:val="1"/>
+  </w:num>
+  <w:num w16cid:durableId="1250503683" w:numId="142">
+    <w:abstractNumId w:val="0"/>
+  </w:num>
+  <w:num w16cid:durableId="2018342200" w:numId="143">
+    <w:abstractNumId w:val="9"/>
+  </w:num>
+  <w:num w16cid:durableId="1225943289" w:numId="144">
+    <w:abstractNumId w:val="7"/>
+  </w:num>
+  <w:num w16cid:durableId="609436433" w:numId="145">
+    <w:abstractNumId w:val="6"/>
+  </w:num>
+  <w:num w16cid:durableId="4603620" w:numId="146">
+    <w:abstractNumId w:val="5"/>
+  </w:num>
+  <w:num w16cid:durableId="336033579" w:numId="147">
+    <w:abstractNumId w:val="4"/>
+  </w:num>
+  <w:num w16cid:durableId="1890997297" w:numId="148">
+    <w:abstractNumId w:val="8"/>
+  </w:num>
+  <w:num w16cid:durableId="130754565" w:numId="149">
+    <w:abstractNumId w:val="3"/>
+  </w:num>
+  <w:num w16cid:durableId="79914571" w:numId="150">
+    <w:abstractNumId w:val="2"/>
+  </w:num>
+  <w:num w16cid:durableId="808403515" w:numId="151">
+    <w:abstractNumId w:val="1"/>
+  </w:num>
+  <w:num w16cid:durableId="1662807383" w:numId="152">
+    <w:abstractNumId w:val="0"/>
+  </w:num>
+  <w:num w16cid:durableId="1374694841" w:numId="153">
+    <w:abstractNumId w:val="9"/>
+  </w:num>
+  <w:num w16cid:durableId="2099324984" w:numId="154">
+    <w:abstractNumId w:val="7"/>
+  </w:num>
+  <w:num w16cid:durableId="414478631" w:numId="155">
+    <w:abstractNumId w:val="6"/>
+  </w:num>
+  <w:num w16cid:durableId="575628022" w:numId="156">
+    <w:abstractNumId w:val="5"/>
+  </w:num>
+  <w:num w16cid:durableId="753741619" w:numId="157">
+    <w:abstractNumId w:val="4"/>
+  </w:num>
+  <w:num w16cid:durableId="1124808815" w:numId="158">
+    <w:abstractNumId w:val="8"/>
+  </w:num>
+  <w:num w16cid:durableId="2118520123" w:numId="159">
+    <w:abstractNumId w:val="3"/>
+  </w:num>
+  <w:num w16cid:durableId="593052803" w:numId="160">
+    <w:abstractNumId w:val="2"/>
+  </w:num>
+  <w:num w16cid:durableId="945306819" w:numId="161">
+    <w:abstractNumId w:val="1"/>
+  </w:num>
+  <w:num w16cid:durableId="266960472" w:numId="162">
+    <w:abstractNumId w:val="0"/>
+  </w:num>
+  <w:num w16cid:durableId="903225162" w:numId="163">
+    <w:abstractNumId w:val="9"/>
+  </w:num>
+  <w:num w16cid:durableId="1500385978" w:numId="164">
+    <w:abstractNumId w:val="7"/>
+  </w:num>
+  <w:num w16cid:durableId="1521890786" w:numId="165">
+    <w:abstractNumId w:val="6"/>
+  </w:num>
+  <w:num w16cid:durableId="1141656469" w:numId="166">
+    <w:abstractNumId w:val="5"/>
+  </w:num>
+  <w:num w16cid:durableId="1670061243" w:numId="167">
+    <w:abstractNumId w:val="4"/>
+  </w:num>
+  <w:num w16cid:durableId="2094889332" w:numId="168">
+    <w:abstractNumId w:val="8"/>
+  </w:num>
+  <w:num w16cid:durableId="158037977" w:numId="169">
+    <w:abstractNumId w:val="3"/>
+  </w:num>
+  <w:num w16cid:durableId="729768570" w:numId="170">
+    <w:abstractNumId w:val="2"/>
+  </w:num>
+  <w:num w16cid:durableId="444271647" w:numId="171">
+    <w:abstractNumId w:val="1"/>
+  </w:num>
+  <w:num w16cid:durableId="938830749" w:numId="172">
+    <w:abstractNumId w:val="0"/>
+  </w:num>
+  <w:num w16cid:durableId="537788735" w:numId="173">
+    <w:abstractNumId w:val="9"/>
+  </w:num>
+  <w:num w16cid:durableId="301351583" w:numId="174">
+    <w:abstractNumId w:val="7"/>
+  </w:num>
+  <w:num w16cid:durableId="1660310063" w:numId="175">
+    <w:abstractNumId w:val="6"/>
+  </w:num>
+  <w:num w16cid:durableId="1871839912" w:numId="176">
+    <w:abstractNumId w:val="5"/>
+  </w:num>
+  <w:num w16cid:durableId="1389569026" w:numId="177">
+    <w:abstractNumId w:val="4"/>
+  </w:num>
+  <w:num w16cid:durableId="1078676583" w:numId="178">
+    <w:abstractNumId w:val="8"/>
+  </w:num>
+  <w:num w16cid:durableId="456879127" w:numId="179">
+    <w:abstractNumId w:val="3"/>
+  </w:num>
+  <w:num w16cid:durableId="170726270" w:numId="180">
+    <w:abstractNumId w:val="2"/>
+  </w:num>
+  <w:num w16cid:durableId="1532495474" w:numId="181">
+    <w:abstractNumId w:val="1"/>
+  </w:num>
+  <w:num w16cid:durableId="65882662" w:numId="182">
+    <w:abstractNumId w:val="0"/>
+  </w:num>
+  <w:num w16cid:durableId="270820459" w:numId="183">
+    <w:abstractNumId w:val="9"/>
+  </w:num>
+  <w:num w16cid:durableId="1249802253" w:numId="184">
+    <w:abstractNumId w:val="7"/>
+  </w:num>
+  <w:num w16cid:durableId="1797986309" w:numId="185">
+    <w:abstractNumId w:val="6"/>
+  </w:num>
+  <w:num w16cid:durableId="496464615" w:numId="186">
+    <w:abstractNumId w:val="5"/>
+  </w:num>
+  <w:num w16cid:durableId="1750467054" w:numId="187">
+    <w:abstractNumId w:val="4"/>
+  </w:num>
+  <w:num w16cid:durableId="229928282" w:numId="188">
+    <w:abstractNumId w:val="8"/>
+  </w:num>
+  <w:num w16cid:durableId="1722710280" w:numId="189">
+    <w:abstractNumId w:val="3"/>
+  </w:num>
+  <w:num w16cid:durableId="898714711" w:numId="190">
+    <w:abstractNumId w:val="2"/>
+  </w:num>
+  <w:num w16cid:durableId="1759016039" w:numId="191">
+    <w:abstractNumId w:val="1"/>
+  </w:num>
+  <w:num w16cid:durableId="189878998" w:numId="192">
+    <w:abstractNumId w:val="0"/>
+  </w:num>
   <w:num w:numId="1000">
     <w:abstractNumId w:val="990"/>
   </w:num>
   <w:num w:numId="1001">
-    <w:abstractNumId w:val="991"/>
-  </w:num>
-  <w:num w:numId="1002">
     <w:abstractNumId w:val="991"/>
   </w:num>
 </w:numbering>
@@ -2646,6 +4044,11 @@
   <w:style w:default="1" w:styleId="Normal" w:type="paragraph">
     <w:name w:val="Normal"/>
     <w:qFormat/>
+    <w:rsid w:val="00A72462"/>
+    <w:rPr>
+      <w:rFonts w:ascii="Calibri" w:hAnsi="Calibri"/>
+      <w:sz w:val="22"/>
+    </w:rPr>
   </w:style>
   <w:style w:styleId="Heading1" w:type="paragraph">
     <w:name w:val="heading 1"/>
@@ -2661,7 +4064,7 @@
       <w:outlineLvl w:val="0"/>
     </w:pPr>
     <w:rPr>
-      <w:rFonts w:asciiTheme="majorHAnsi" w:cstheme="majorBidi" w:eastAsiaTheme="majorEastAsia" w:hAnsiTheme="majorHAnsi"/>
+      <w:rFonts w:cstheme="majorBidi" w:eastAsiaTheme="majorEastAsia"/>
       <w:b/>
       <w:bCs/>
       <w:color w:themeColor="accent1" w:val="4F81BD"/>
@@ -2684,7 +4087,7 @@
       <w:outlineLvl w:val="1"/>
     </w:pPr>
     <w:rPr>
-      <w:rFonts w:asciiTheme="majorHAnsi" w:cstheme="majorBidi" w:eastAsiaTheme="majorEastAsia" w:hAnsiTheme="majorHAnsi"/>
+      <w:rFonts w:cstheme="majorBidi" w:eastAsiaTheme="majorEastAsia"/>
       <w:b/>
       <w:bCs/>
       <w:color w:themeColor="accent1" w:val="4F81BD"/>
@@ -2705,7 +4108,7 @@
       <w:outlineLvl w:val="2"/>
     </w:pPr>
     <w:rPr>
-      <w:rFonts w:asciiTheme="majorHAnsi" w:cstheme="majorBidi" w:eastAsiaTheme="majorEastAsia" w:hAnsiTheme="majorHAnsi"/>
+      <w:rFonts w:cstheme="majorBidi" w:eastAsiaTheme="majorEastAsia"/>
       <w:b/>
       <w:bCs/>
       <w:color w:themeColor="accent1" w:val="4F81BD"/>
@@ -2725,7 +4128,7 @@
       <w:outlineLvl w:val="3"/>
     </w:pPr>
     <w:rPr>
-      <w:rFonts w:asciiTheme="majorHAnsi" w:cstheme="majorBidi" w:eastAsiaTheme="majorEastAsia" w:hAnsiTheme="majorHAnsi"/>
+      <w:rFonts w:cstheme="majorBidi" w:eastAsiaTheme="majorEastAsia"/>
       <w:bCs/>
       <w:i/>
       <w:color w:themeColor="accent1" w:val="4F81BD"/>
@@ -2745,7 +4148,7 @@
       <w:outlineLvl w:val="4"/>
     </w:pPr>
     <w:rPr>
-      <w:rFonts w:asciiTheme="majorHAnsi" w:cstheme="majorBidi" w:eastAsiaTheme="majorEastAsia" w:hAnsiTheme="majorHAnsi"/>
+      <w:rFonts w:cstheme="majorBidi" w:eastAsiaTheme="majorEastAsia"/>
       <w:iCs/>
       <w:color w:themeColor="accent1" w:val="4F81BD"/>
     </w:rPr>
@@ -2764,7 +4167,7 @@
       <w:outlineLvl w:val="5"/>
     </w:pPr>
     <w:rPr>
-      <w:rFonts w:asciiTheme="majorHAnsi" w:cstheme="majorBidi" w:eastAsiaTheme="majorEastAsia" w:hAnsiTheme="majorHAnsi"/>
+      <w:rFonts w:cstheme="majorBidi" w:eastAsiaTheme="majorEastAsia"/>
       <w:color w:themeColor="accent1" w:val="4F81BD"/>
     </w:rPr>
   </w:style>
@@ -2782,7 +4185,7 @@
       <w:outlineLvl w:val="6"/>
     </w:pPr>
     <w:rPr>
-      <w:rFonts w:asciiTheme="majorHAnsi" w:cstheme="majorBidi" w:eastAsiaTheme="majorEastAsia" w:hAnsiTheme="majorHAnsi"/>
+      <w:rFonts w:cstheme="majorBidi" w:eastAsiaTheme="majorEastAsia"/>
       <w:color w:themeColor="accent1" w:val="4F81BD"/>
     </w:rPr>
   </w:style>
@@ -2800,7 +4203,7 @@
       <w:outlineLvl w:val="7"/>
     </w:pPr>
     <w:rPr>
-      <w:rFonts w:asciiTheme="majorHAnsi" w:cstheme="majorBidi" w:eastAsiaTheme="majorEastAsia" w:hAnsiTheme="majorHAnsi"/>
+      <w:rFonts w:cstheme="majorBidi" w:eastAsiaTheme="majorEastAsia"/>
       <w:color w:themeColor="accent1" w:val="4F81BD"/>
     </w:rPr>
   </w:style>
@@ -2818,7 +4221,7 @@
       <w:outlineLvl w:val="8"/>
     </w:pPr>
     <w:rPr>
-      <w:rFonts w:asciiTheme="majorHAnsi" w:cstheme="majorBidi" w:eastAsiaTheme="majorEastAsia" w:hAnsiTheme="majorHAnsi"/>
+      <w:rFonts w:cstheme="majorBidi" w:eastAsiaTheme="majorEastAsia"/>
       <w:color w:themeColor="accent1" w:val="4F81BD"/>
     </w:rPr>
   </w:style>
@@ -2854,26 +4257,23 @@
     <w:basedOn w:val="Normal"/>
     <w:link w:val="BodyTextChar"/>
     <w:qFormat/>
-    <w:rsid w:val="000D0556"/>
+    <w:rsid w:val="00A72462"/>
     <w:pPr>
       <w:spacing w:after="0" w:before="120"/>
     </w:pPr>
-    <w:rPr>
-      <w:sz w:val="22"/>
-    </w:rPr>
   </w:style>
   <w:style w:customStyle="1" w:styleId="FirstParagraph" w:type="paragraph">
     <w:name w:val="First Paragraph"/>
     <w:basedOn w:val="BodyText"/>
     <w:next w:val="BodyText"/>
     <w:qFormat/>
-    <w:rsid w:val="000D0556"/>
+    <w:rsid w:val="00A72462"/>
   </w:style>
   <w:style w:customStyle="1" w:styleId="Compact" w:type="paragraph">
     <w:name w:val="Compact"/>
     <w:basedOn w:val="BodyText"/>
     <w:qFormat/>
-    <w:rsid w:val="000D0556"/>
+    <w:rsid w:val="008943E1"/>
     <w:pPr>
       <w:spacing w:before="20"/>
     </w:pPr>
@@ -2890,7 +4290,7 @@
       <w:spacing w:after="0" w:before="240"/>
     </w:pPr>
     <w:rPr>
-      <w:rFonts w:asciiTheme="majorHAnsi" w:cstheme="majorBidi" w:eastAsiaTheme="majorEastAsia" w:hAnsiTheme="majorHAnsi"/>
+      <w:rFonts w:cstheme="majorBidi" w:eastAsiaTheme="majorEastAsia"/>
       <w:b/>
       <w:bCs/>
       <w:color w:themeColor="accent1" w:themeShade="B5" w:val="345A8A"/>
@@ -2926,12 +4326,13 @@
     <w:name w:val="Date"/>
     <w:next w:val="BodyText"/>
     <w:qFormat/>
-    <w:rsid w:val="000A0106"/>
+    <w:rsid w:val="00A72462"/>
     <w:pPr>
       <w:keepNext/>
       <w:keepLines/>
     </w:pPr>
     <w:rPr>
+      <w:rFonts w:ascii="Calibri" w:hAnsi="Calibri"/>
       <w:sz w:val="22"/>
     </w:rPr>
   </w:style>
@@ -2940,13 +4341,13 @@
     <w:basedOn w:val="Normal"/>
     <w:next w:val="BodyText"/>
     <w:qFormat/>
+    <w:rsid w:val="00FA1A78"/>
     <w:pPr>
       <w:keepNext/>
       <w:keepLines/>
       <w:spacing w:after="300" w:before="300"/>
     </w:pPr>
     <w:rPr>
-      <w:sz w:val="20"/>
       <w:szCs w:val="20"/>
     </w:rPr>
   </w:style>
@@ -3024,8 +4425,9 @@
     <w:name w:val="caption"/>
     <w:basedOn w:val="Normal"/>
     <w:link w:val="CaptionChar"/>
+    <w:rsid w:val="00FA1A78"/>
     <w:pPr>
-      <w:spacing w:after="120"/>
+      <w:spacing w:after="0"/>
     </w:pPr>
     <w:rPr>
       <w:i/>
@@ -3057,6 +4459,11 @@
     <w:name w:val="Caption Char"/>
     <w:basedOn w:val="DefaultParagraphFont"/>
     <w:link w:val="Caption"/>
+    <w:rsid w:val="00FA1A78"/>
+    <w:rPr>
+      <w:rFonts w:asciiTheme="majorHAnsi" w:hAnsiTheme="majorHAnsi"/>
+      <w:i/>
+    </w:rPr>
   </w:style>
   <w:style w:customStyle="1" w:styleId="VerbatimChar" w:type="character">
     <w:name w:val="Verbatim Char"/>
@@ -3064,17 +4471,24 @@
     <w:link w:val="SourceCode"/>
     <w:rPr>
       <w:rFonts w:ascii="Consolas" w:hAnsi="Consolas"/>
+      <w:i/>
       <w:sz w:val="22"/>
     </w:rPr>
   </w:style>
   <w:style w:customStyle="1" w:styleId="SectionNumber" w:type="character">
     <w:name w:val="Section Number"/>
     <w:basedOn w:val="CaptionChar"/>
+    <w:rPr>
+      <w:rFonts w:asciiTheme="majorHAnsi" w:hAnsiTheme="majorHAnsi"/>
+      <w:i/>
+    </w:rPr>
   </w:style>
   <w:style w:styleId="FootnoteReference" w:type="character">
     <w:name w:val="footnote reference"/>
     <w:basedOn w:val="CaptionChar"/>
     <w:rPr>
+      <w:rFonts w:asciiTheme="majorHAnsi" w:hAnsiTheme="majorHAnsi"/>
+      <w:i/>
       <w:vertAlign w:val="superscript"/>
     </w:rPr>
   </w:style>
@@ -3082,6 +4496,8 @@
     <w:name w:val="Hyperlink"/>
     <w:basedOn w:val="CaptionChar"/>
     <w:rPr>
+      <w:rFonts w:asciiTheme="majorHAnsi" w:hAnsiTheme="majorHAnsi"/>
+      <w:i/>
       <w:color w:themeColor="accent1" w:val="4F81BD"/>
     </w:rPr>
   </w:style>
@@ -3117,6 +4533,7 @@
     <w:rPr>
       <w:rFonts w:ascii="Consolas" w:hAnsi="Consolas"/>
       <w:b/>
+      <w:i/>
       <w:color w:val="204A87"/>
       <w:sz w:val="22"/>
       <w:shd w:color="auto" w:fill="F8F8F8" w:val="clear"/>
@@ -3127,6 +4544,7 @@
     <w:basedOn w:val="VerbatimChar"/>
     <w:rPr>
       <w:rFonts w:ascii="Consolas" w:hAnsi="Consolas"/>
+      <w:i/>
       <w:color w:val="204A87"/>
       <w:sz w:val="22"/>
       <w:shd w:color="auto" w:fill="F8F8F8" w:val="clear"/>
@@ -3137,6 +4555,7 @@
     <w:basedOn w:val="VerbatimChar"/>
     <w:rPr>
       <w:rFonts w:ascii="Consolas" w:hAnsi="Consolas"/>
+      <w:i/>
       <w:color w:val="0000CF"/>
       <w:sz w:val="22"/>
       <w:shd w:color="auto" w:fill="F8F8F8" w:val="clear"/>
@@ -3147,6 +4566,7 @@
     <w:basedOn w:val="VerbatimChar"/>
     <w:rPr>
       <w:rFonts w:ascii="Consolas" w:hAnsi="Consolas"/>
+      <w:i/>
       <w:color w:val="0000CF"/>
       <w:sz w:val="22"/>
       <w:shd w:color="auto" w:fill="F8F8F8" w:val="clear"/>
@@ -3157,6 +4577,7 @@
     <w:basedOn w:val="VerbatimChar"/>
     <w:rPr>
       <w:rFonts w:ascii="Consolas" w:hAnsi="Consolas"/>
+      <w:i/>
       <w:color w:val="0000CF"/>
       <w:sz w:val="22"/>
       <w:shd w:color="auto" w:fill="F8F8F8" w:val="clear"/>
@@ -3167,6 +4588,7 @@
     <w:basedOn w:val="VerbatimChar"/>
     <w:rPr>
       <w:rFonts w:ascii="Consolas" w:hAnsi="Consolas"/>
+      <w:i/>
       <w:color w:val="000000"/>
       <w:sz w:val="22"/>
       <w:shd w:color="auto" w:fill="F8F8F8" w:val="clear"/>
@@ -3177,6 +4599,7 @@
     <w:basedOn w:val="VerbatimChar"/>
     <w:rPr>
       <w:rFonts w:ascii="Consolas" w:hAnsi="Consolas"/>
+      <w:i/>
       <w:color w:val="4E9A06"/>
       <w:sz w:val="22"/>
       <w:shd w:color="auto" w:fill="F8F8F8" w:val="clear"/>
@@ -3187,6 +4610,7 @@
     <w:basedOn w:val="VerbatimChar"/>
     <w:rPr>
       <w:rFonts w:ascii="Consolas" w:hAnsi="Consolas"/>
+      <w:i/>
       <w:color w:val="000000"/>
       <w:sz w:val="22"/>
       <w:shd w:color="auto" w:fill="F8F8F8" w:val="clear"/>
@@ -3197,6 +4621,7 @@
     <w:basedOn w:val="VerbatimChar"/>
     <w:rPr>
       <w:rFonts w:ascii="Consolas" w:hAnsi="Consolas"/>
+      <w:i/>
       <w:color w:val="4E9A06"/>
       <w:sz w:val="22"/>
       <w:shd w:color="auto" w:fill="F8F8F8" w:val="clear"/>
@@ -3207,6 +4632,7 @@
     <w:basedOn w:val="VerbatimChar"/>
     <w:rPr>
       <w:rFonts w:ascii="Consolas" w:hAnsi="Consolas"/>
+      <w:i/>
       <w:color w:val="4E9A06"/>
       <w:sz w:val="22"/>
       <w:shd w:color="auto" w:fill="F8F8F8" w:val="clear"/>
@@ -3217,6 +4643,7 @@
     <w:basedOn w:val="VerbatimChar"/>
     <w:rPr>
       <w:rFonts w:ascii="Consolas" w:hAnsi="Consolas"/>
+      <w:i/>
       <w:color w:val="4E9A06"/>
       <w:sz w:val="22"/>
       <w:shd w:color="auto" w:fill="F8F8F8" w:val="clear"/>
@@ -3227,12 +4654,60 @@
     <w:basedOn w:val="VerbatimChar"/>
     <w:rPr>
       <w:rFonts w:ascii="Consolas" w:hAnsi="Consolas"/>
+      <w:i/>
       <w:sz w:val="22"/>
       <w:shd w:color="auto" w:fill="F8F8F8" w:val="clear"/>
     </w:rPr>
   </w:style>
   <w:style w:customStyle="1" w:styleId="CommentTok" w:type="character">
     <w:name w:val="CommentTok"/>
+    <w:basedOn w:val="VerbatimChar"/>
+    <w:rPr>
+      <w:rFonts w:ascii="Consolas" w:hAnsi="Consolas"/>
+      <w:i w:val="0"/>
+      <w:color w:val="8F5902"/>
+      <w:sz w:val="22"/>
+      <w:shd w:color="auto" w:fill="F8F8F8" w:val="clear"/>
+    </w:rPr>
+  </w:style>
+  <w:style w:customStyle="1" w:styleId="DocumentationTok" w:type="character">
+    <w:name w:val="DocumentationTok"/>
+    <w:basedOn w:val="VerbatimChar"/>
+    <w:rPr>
+      <w:rFonts w:ascii="Consolas" w:hAnsi="Consolas"/>
+      <w:b/>
+      <w:i w:val="0"/>
+      <w:color w:val="8F5902"/>
+      <w:sz w:val="22"/>
+      <w:shd w:color="auto" w:fill="F8F8F8" w:val="clear"/>
+    </w:rPr>
+  </w:style>
+  <w:style w:customStyle="1" w:styleId="AnnotationTok" w:type="character">
+    <w:name w:val="AnnotationTok"/>
+    <w:basedOn w:val="VerbatimChar"/>
+    <w:rPr>
+      <w:rFonts w:ascii="Consolas" w:hAnsi="Consolas"/>
+      <w:b/>
+      <w:i w:val="0"/>
+      <w:color w:val="8F5902"/>
+      <w:sz w:val="22"/>
+      <w:shd w:color="auto" w:fill="F8F8F8" w:val="clear"/>
+    </w:rPr>
+  </w:style>
+  <w:style w:customStyle="1" w:styleId="CommentVarTok" w:type="character">
+    <w:name w:val="CommentVarTok"/>
+    <w:basedOn w:val="VerbatimChar"/>
+    <w:rPr>
+      <w:rFonts w:ascii="Consolas" w:hAnsi="Consolas"/>
+      <w:b/>
+      <w:i w:val="0"/>
+      <w:color w:val="8F5902"/>
+      <w:sz w:val="22"/>
+      <w:shd w:color="auto" w:fill="F8F8F8" w:val="clear"/>
+    </w:rPr>
+  </w:style>
+  <w:style w:customStyle="1" w:styleId="OtherTok" w:type="character">
+    <w:name w:val="OtherTok"/>
     <w:basedOn w:val="VerbatimChar"/>
     <w:rPr>
       <w:rFonts w:ascii="Consolas" w:hAnsi="Consolas"/>
@@ -3242,182 +4717,146 @@
       <w:shd w:color="auto" w:fill="F8F8F8" w:val="clear"/>
     </w:rPr>
   </w:style>
-  <w:style w:customStyle="1" w:styleId="DocumentationTok" w:type="character">
-    <w:name w:val="DocumentationTok"/>
+  <w:style w:customStyle="1" w:styleId="FunctionTok" w:type="character">
+    <w:name w:val="FunctionTok"/>
+    <w:basedOn w:val="VerbatimChar"/>
+    <w:rPr>
+      <w:rFonts w:ascii="Consolas" w:hAnsi="Consolas"/>
+      <w:i/>
+      <w:color w:val="000000"/>
+      <w:sz w:val="22"/>
+      <w:shd w:color="auto" w:fill="F8F8F8" w:val="clear"/>
+    </w:rPr>
+  </w:style>
+  <w:style w:customStyle="1" w:styleId="VariableTok" w:type="character">
+    <w:name w:val="VariableTok"/>
+    <w:basedOn w:val="VerbatimChar"/>
+    <w:rPr>
+      <w:rFonts w:ascii="Consolas" w:hAnsi="Consolas"/>
+      <w:i/>
+      <w:color w:val="000000"/>
+      <w:sz w:val="22"/>
+      <w:shd w:color="auto" w:fill="F8F8F8" w:val="clear"/>
+    </w:rPr>
+  </w:style>
+  <w:style w:customStyle="1" w:styleId="ControlFlowTok" w:type="character">
+    <w:name w:val="ControlFlowTok"/>
     <w:basedOn w:val="VerbatimChar"/>
     <w:rPr>
       <w:rFonts w:ascii="Consolas" w:hAnsi="Consolas"/>
       <w:b/>
       <w:i/>
+      <w:color w:val="204A87"/>
+      <w:sz w:val="22"/>
+      <w:shd w:color="auto" w:fill="F8F8F8" w:val="clear"/>
+    </w:rPr>
+  </w:style>
+  <w:style w:customStyle="1" w:styleId="OperatorTok" w:type="character">
+    <w:name w:val="OperatorTok"/>
+    <w:basedOn w:val="VerbatimChar"/>
+    <w:rPr>
+      <w:rFonts w:ascii="Consolas" w:hAnsi="Consolas"/>
+      <w:b/>
+      <w:i/>
+      <w:color w:val="CE5C00"/>
+      <w:sz w:val="22"/>
+      <w:shd w:color="auto" w:fill="F8F8F8" w:val="clear"/>
+    </w:rPr>
+  </w:style>
+  <w:style w:customStyle="1" w:styleId="BuiltInTok" w:type="character">
+    <w:name w:val="BuiltInTok"/>
+    <w:basedOn w:val="VerbatimChar"/>
+    <w:rPr>
+      <w:rFonts w:ascii="Consolas" w:hAnsi="Consolas"/>
+      <w:i/>
+      <w:sz w:val="22"/>
+      <w:shd w:color="auto" w:fill="F8F8F8" w:val="clear"/>
+    </w:rPr>
+  </w:style>
+  <w:style w:customStyle="1" w:styleId="ExtensionTok" w:type="character">
+    <w:name w:val="ExtensionTok"/>
+    <w:basedOn w:val="VerbatimChar"/>
+    <w:rPr>
+      <w:rFonts w:ascii="Consolas" w:hAnsi="Consolas"/>
+      <w:i/>
+      <w:sz w:val="22"/>
+      <w:shd w:color="auto" w:fill="F8F8F8" w:val="clear"/>
+    </w:rPr>
+  </w:style>
+  <w:style w:customStyle="1" w:styleId="PreprocessorTok" w:type="character">
+    <w:name w:val="PreprocessorTok"/>
+    <w:basedOn w:val="VerbatimChar"/>
+    <w:rPr>
+      <w:rFonts w:ascii="Consolas" w:hAnsi="Consolas"/>
+      <w:i w:val="0"/>
       <w:color w:val="8F5902"/>
       <w:sz w:val="22"/>
       <w:shd w:color="auto" w:fill="F8F8F8" w:val="clear"/>
     </w:rPr>
   </w:style>
-  <w:style w:customStyle="1" w:styleId="AnnotationTok" w:type="character">
-    <w:name w:val="AnnotationTok"/>
+  <w:style w:customStyle="1" w:styleId="AttributeTok" w:type="character">
+    <w:name w:val="AttributeTok"/>
+    <w:basedOn w:val="VerbatimChar"/>
+    <w:rPr>
+      <w:rFonts w:ascii="Consolas" w:hAnsi="Consolas"/>
+      <w:i/>
+      <w:color w:val="C4A000"/>
+      <w:sz w:val="22"/>
+      <w:shd w:color="auto" w:fill="F8F8F8" w:val="clear"/>
+    </w:rPr>
+  </w:style>
+  <w:style w:customStyle="1" w:styleId="RegionMarkerTok" w:type="character">
+    <w:name w:val="RegionMarkerTok"/>
+    <w:basedOn w:val="VerbatimChar"/>
+    <w:rPr>
+      <w:rFonts w:ascii="Consolas" w:hAnsi="Consolas"/>
+      <w:i/>
+      <w:sz w:val="22"/>
+      <w:shd w:color="auto" w:fill="F8F8F8" w:val="clear"/>
+    </w:rPr>
+  </w:style>
+  <w:style w:customStyle="1" w:styleId="InformationTok" w:type="character">
+    <w:name w:val="InformationTok"/>
+    <w:basedOn w:val="VerbatimChar"/>
+    <w:rPr>
+      <w:rFonts w:ascii="Consolas" w:hAnsi="Consolas"/>
+      <w:b/>
+      <w:i w:val="0"/>
+      <w:color w:val="8F5902"/>
+      <w:sz w:val="22"/>
+      <w:shd w:color="auto" w:fill="F8F8F8" w:val="clear"/>
+    </w:rPr>
+  </w:style>
+  <w:style w:customStyle="1" w:styleId="WarningTok" w:type="character">
+    <w:name w:val="WarningTok"/>
+    <w:basedOn w:val="VerbatimChar"/>
+    <w:rPr>
+      <w:rFonts w:ascii="Consolas" w:hAnsi="Consolas"/>
+      <w:b/>
+      <w:i w:val="0"/>
+      <w:color w:val="8F5902"/>
+      <w:sz w:val="22"/>
+      <w:shd w:color="auto" w:fill="F8F8F8" w:val="clear"/>
+    </w:rPr>
+  </w:style>
+  <w:style w:customStyle="1" w:styleId="AlertTok" w:type="character">
+    <w:name w:val="AlertTok"/>
+    <w:basedOn w:val="VerbatimChar"/>
+    <w:rPr>
+      <w:rFonts w:ascii="Consolas" w:hAnsi="Consolas"/>
+      <w:i/>
+      <w:color w:val="EF2929"/>
+      <w:sz w:val="22"/>
+      <w:shd w:color="auto" w:fill="F8F8F8" w:val="clear"/>
+    </w:rPr>
+  </w:style>
+  <w:style w:customStyle="1" w:styleId="ErrorTok" w:type="character">
+    <w:name w:val="ErrorTok"/>
     <w:basedOn w:val="VerbatimChar"/>
     <w:rPr>
       <w:rFonts w:ascii="Consolas" w:hAnsi="Consolas"/>
       <w:b/>
       <w:i/>
-      <w:color w:val="8F5902"/>
-      <w:sz w:val="22"/>
-      <w:shd w:color="auto" w:fill="F8F8F8" w:val="clear"/>
-    </w:rPr>
-  </w:style>
-  <w:style w:customStyle="1" w:styleId="CommentVarTok" w:type="character">
-    <w:name w:val="CommentVarTok"/>
-    <w:basedOn w:val="VerbatimChar"/>
-    <w:rPr>
-      <w:rFonts w:ascii="Consolas" w:hAnsi="Consolas"/>
-      <w:b/>
-      <w:i/>
-      <w:color w:val="8F5902"/>
-      <w:sz w:val="22"/>
-      <w:shd w:color="auto" w:fill="F8F8F8" w:val="clear"/>
-    </w:rPr>
-  </w:style>
-  <w:style w:customStyle="1" w:styleId="OtherTok" w:type="character">
-    <w:name w:val="OtherTok"/>
-    <w:basedOn w:val="VerbatimChar"/>
-    <w:rPr>
-      <w:rFonts w:ascii="Consolas" w:hAnsi="Consolas"/>
-      <w:color w:val="8F5902"/>
-      <w:sz w:val="22"/>
-      <w:shd w:color="auto" w:fill="F8F8F8" w:val="clear"/>
-    </w:rPr>
-  </w:style>
-  <w:style w:customStyle="1" w:styleId="FunctionTok" w:type="character">
-    <w:name w:val="FunctionTok"/>
-    <w:basedOn w:val="VerbatimChar"/>
-    <w:rPr>
-      <w:rFonts w:ascii="Consolas" w:hAnsi="Consolas"/>
-      <w:color w:val="000000"/>
-      <w:sz w:val="22"/>
-      <w:shd w:color="auto" w:fill="F8F8F8" w:val="clear"/>
-    </w:rPr>
-  </w:style>
-  <w:style w:customStyle="1" w:styleId="VariableTok" w:type="character">
-    <w:name w:val="VariableTok"/>
-    <w:basedOn w:val="VerbatimChar"/>
-    <w:rPr>
-      <w:rFonts w:ascii="Consolas" w:hAnsi="Consolas"/>
-      <w:color w:val="000000"/>
-      <w:sz w:val="22"/>
-      <w:shd w:color="auto" w:fill="F8F8F8" w:val="clear"/>
-    </w:rPr>
-  </w:style>
-  <w:style w:customStyle="1" w:styleId="ControlFlowTok" w:type="character">
-    <w:name w:val="ControlFlowTok"/>
-    <w:basedOn w:val="VerbatimChar"/>
-    <w:rPr>
-      <w:rFonts w:ascii="Consolas" w:hAnsi="Consolas"/>
-      <w:b/>
-      <w:color w:val="204A87"/>
-      <w:sz w:val="22"/>
-      <w:shd w:color="auto" w:fill="F8F8F8" w:val="clear"/>
-    </w:rPr>
-  </w:style>
-  <w:style w:customStyle="1" w:styleId="OperatorTok" w:type="character">
-    <w:name w:val="OperatorTok"/>
-    <w:basedOn w:val="VerbatimChar"/>
-    <w:rPr>
-      <w:rFonts w:ascii="Consolas" w:hAnsi="Consolas"/>
-      <w:b/>
-      <w:color w:val="CE5C00"/>
-      <w:sz w:val="22"/>
-      <w:shd w:color="auto" w:fill="F8F8F8" w:val="clear"/>
-    </w:rPr>
-  </w:style>
-  <w:style w:customStyle="1" w:styleId="BuiltInTok" w:type="character">
-    <w:name w:val="BuiltInTok"/>
-    <w:basedOn w:val="VerbatimChar"/>
-    <w:rPr>
-      <w:rFonts w:ascii="Consolas" w:hAnsi="Consolas"/>
-      <w:sz w:val="22"/>
-      <w:shd w:color="auto" w:fill="F8F8F8" w:val="clear"/>
-    </w:rPr>
-  </w:style>
-  <w:style w:customStyle="1" w:styleId="ExtensionTok" w:type="character">
-    <w:name w:val="ExtensionTok"/>
-    <w:basedOn w:val="VerbatimChar"/>
-    <w:rPr>
-      <w:rFonts w:ascii="Consolas" w:hAnsi="Consolas"/>
-      <w:sz w:val="22"/>
-      <w:shd w:color="auto" w:fill="F8F8F8" w:val="clear"/>
-    </w:rPr>
-  </w:style>
-  <w:style w:customStyle="1" w:styleId="PreprocessorTok" w:type="character">
-    <w:name w:val="PreprocessorTok"/>
-    <w:basedOn w:val="VerbatimChar"/>
-    <w:rPr>
-      <w:rFonts w:ascii="Consolas" w:hAnsi="Consolas"/>
-      <w:i/>
-      <w:color w:val="8F5902"/>
-      <w:sz w:val="22"/>
-      <w:shd w:color="auto" w:fill="F8F8F8" w:val="clear"/>
-    </w:rPr>
-  </w:style>
-  <w:style w:customStyle="1" w:styleId="AttributeTok" w:type="character">
-    <w:name w:val="AttributeTok"/>
-    <w:basedOn w:val="VerbatimChar"/>
-    <w:rPr>
-      <w:rFonts w:ascii="Consolas" w:hAnsi="Consolas"/>
-      <w:color w:val="C4A000"/>
-      <w:sz w:val="22"/>
-      <w:shd w:color="auto" w:fill="F8F8F8" w:val="clear"/>
-    </w:rPr>
-  </w:style>
-  <w:style w:customStyle="1" w:styleId="RegionMarkerTok" w:type="character">
-    <w:name w:val="RegionMarkerTok"/>
-    <w:basedOn w:val="VerbatimChar"/>
-    <w:rPr>
-      <w:rFonts w:ascii="Consolas" w:hAnsi="Consolas"/>
-      <w:sz w:val="22"/>
-      <w:shd w:color="auto" w:fill="F8F8F8" w:val="clear"/>
-    </w:rPr>
-  </w:style>
-  <w:style w:customStyle="1" w:styleId="InformationTok" w:type="character">
-    <w:name w:val="InformationTok"/>
-    <w:basedOn w:val="VerbatimChar"/>
-    <w:rPr>
-      <w:rFonts w:ascii="Consolas" w:hAnsi="Consolas"/>
-      <w:b/>
-      <w:i/>
-      <w:color w:val="8F5902"/>
-      <w:sz w:val="22"/>
-      <w:shd w:color="auto" w:fill="F8F8F8" w:val="clear"/>
-    </w:rPr>
-  </w:style>
-  <w:style w:customStyle="1" w:styleId="WarningTok" w:type="character">
-    <w:name w:val="WarningTok"/>
-    <w:basedOn w:val="VerbatimChar"/>
-    <w:rPr>
-      <w:rFonts w:ascii="Consolas" w:hAnsi="Consolas"/>
-      <w:b/>
-      <w:i/>
-      <w:color w:val="8F5902"/>
-      <w:sz w:val="22"/>
-      <w:shd w:color="auto" w:fill="F8F8F8" w:val="clear"/>
-    </w:rPr>
-  </w:style>
-  <w:style w:customStyle="1" w:styleId="AlertTok" w:type="character">
-    <w:name w:val="AlertTok"/>
-    <w:basedOn w:val="VerbatimChar"/>
-    <w:rPr>
-      <w:rFonts w:ascii="Consolas" w:hAnsi="Consolas"/>
-      <w:color w:val="EF2929"/>
-      <w:sz w:val="22"/>
-      <w:shd w:color="auto" w:fill="F8F8F8" w:val="clear"/>
-    </w:rPr>
-  </w:style>
-  <w:style w:customStyle="1" w:styleId="ErrorTok" w:type="character">
-    <w:name w:val="ErrorTok"/>
-    <w:basedOn w:val="VerbatimChar"/>
-    <w:rPr>
-      <w:rFonts w:ascii="Consolas" w:hAnsi="Consolas"/>
-      <w:b/>
       <w:color w:val="A40000"/>
       <w:sz w:val="22"/>
       <w:shd w:color="auto" w:fill="F8F8F8" w:val="clear"/>
@@ -3428,6 +4867,7 @@
     <w:basedOn w:val="VerbatimChar"/>
     <w:rPr>
       <w:rFonts w:ascii="Consolas" w:hAnsi="Consolas"/>
+      <w:i/>
       <w:sz w:val="22"/>
       <w:shd w:color="auto" w:fill="F8F8F8" w:val="clear"/>
     </w:rPr>
@@ -3436,10 +4876,29 @@
     <w:name w:val="Body Text Char"/>
     <w:basedOn w:val="DefaultParagraphFont"/>
     <w:link w:val="BodyText"/>
-    <w:rsid w:val="000D0556"/>
-    <w:rPr>
+    <w:rsid w:val="00A72462"/>
+    <w:rPr>
+      <w:rFonts w:ascii="Calibri" w:hAnsi="Calibri"/>
       <w:sz w:val="22"/>
     </w:rPr>
+  </w:style>
+  <w:style w:styleId="TableGrid" w:type="table">
+    <w:name w:val="Table Grid"/>
+    <w:basedOn w:val="TableNormal"/>
+    <w:rsid w:val="00FA1A78"/>
+    <w:pPr>
+      <w:spacing w:after="0"/>
+    </w:pPr>
+    <w:tblPr>
+      <w:tblBorders>
+        <w:top w:color="auto" w:space="0" w:sz="4" w:val="single"/>
+        <w:left w:color="auto" w:space="0" w:sz="4" w:val="single"/>
+        <w:bottom w:color="auto" w:space="0" w:sz="4" w:val="single"/>
+        <w:right w:color="auto" w:space="0" w:sz="4" w:val="single"/>
+        <w:insideH w:color="auto" w:space="0" w:sz="4" w:val="single"/>
+        <w:insideV w:color="auto" w:space="0" w:sz="4" w:val="single"/>
+      </w:tblBorders>
+    </w:tblPr>
   </w:style>
 </w:styles>
 </file>

</xml_diff>

<commit_message>
Save objects needed for all species (rasters etc)
</commit_message>
<xml_diff>
--- a/src/single-season-models/2022/SAGW/Summary-2022-SAGW.docx
+++ b/src/single-season-models/2022/SAGW/Summary-2022-SAGW.docx
@@ -1302,32 +1302,43 @@
       <w:r>
         <w:t xml:space="preserve">For each species with a sufficient number of detections (</w:t>
       </w:r>
-      <w:r>
-        <w:t xml:space="preserve">% detection rate),</w:t>
+      <m:oMath>
+        <m:r>
+          <m:rPr>
+            <m:sty m:val="p"/>
+          </m:rPr>
+          <m:t>≥</m:t>
+        </m:r>
+        <m:r>
+          <m:t>5</m:t>
+        </m:r>
+      </m:oMath>
+      <w:r>
+        <w:t xml:space="preserve">% detection</w:t>
       </w:r>
       <w:r>
         <w:t xml:space="preserve"> </w:t>
       </w:r>
       <w:r>
-        <w:t xml:space="preserve">we used single-season occupancy models to estimate the probability of occurrence</w:t>
+        <w:t xml:space="preserve">rate; here, 1 species), we used single-season occupancy models to</w:t>
       </w:r>
       <w:r>
         <w:t xml:space="preserve"> </w:t>
       </w:r>
       <w:r>
-        <w:t xml:space="preserve">and the probability of detection given occurrence (MacKenzie et al. 2002). To</w:t>
+        <w:t xml:space="preserve">estimate the probability of occurrence and the probability of detection given</w:t>
       </w:r>
       <w:r>
         <w:t xml:space="preserve"> </w:t>
       </w:r>
       <w:r>
-        <w:t xml:space="preserve">estimate these parameters, we generate encounter histories for each camera</w:t>
+        <w:t xml:space="preserve">occurrence (MacKenzie et al. 2002). To estimate these parameters, we generated</w:t>
       </w:r>
       <w:r>
         <w:t xml:space="preserve"> </w:t>
       </w:r>
       <w:r>
-        <w:t xml:space="preserve">location, where a</w:t>
+        <w:t xml:space="preserve">encounter histories for each camera location, where a</w:t>
       </w:r>
       <w:r>
         <w:t xml:space="preserve"> </w:t>
@@ -1345,13 +1356,13 @@
         <w:t xml:space="preserve"> </w:t>
       </w:r>
       <w:r>
-        <w:t xml:space="preserve">denotes that the species was detected at least once during</w:t>
+        <w:t xml:space="preserve">denotes that the</w:t>
       </w:r>
       <w:r>
         <w:t xml:space="preserve"> </w:t>
       </w:r>
       <w:r>
-        <w:t xml:space="preserve">a sampling occasion and a</w:t>
+        <w:t xml:space="preserve">species was detected at least once during a sampling occasion and a</w:t>
       </w:r>
       <w:r>
         <w:t xml:space="preserve"> </w:t>
@@ -1369,13 +1380,13 @@
         <w:t xml:space="preserve"> </w:t>
       </w:r>
       <w:r>
-        <w:t xml:space="preserve">indicates that the species was not detected. For</w:t>
+        <w:t xml:space="preserve">indicates that the species was not detected. For example, an encounter history</w:t>
       </w:r>
       <w:r>
         <w:t xml:space="preserve"> </w:t>
       </w:r>
       <w:r>
-        <w:t xml:space="preserve">example, an encounter history of</w:t>
+        <w:t xml:space="preserve">of</w:t>
       </w:r>
       <w:r>
         <w:t xml:space="preserve"> </w:t>
@@ -1393,19 +1404,19 @@
         <w:t xml:space="preserve"> </w:t>
       </w:r>
       <w:r>
-        <w:t xml:space="preserve">would indicate that a species was</w:t>
+        <w:t xml:space="preserve">would indicate that a species was photographed at least once during</w:t>
       </w:r>
       <w:r>
         <w:t xml:space="preserve"> </w:t>
       </w:r>
       <w:r>
-        <w:t xml:space="preserve">photographed at least once during the 1st, 4th, and 5th sampling occasions and</w:t>
+        <w:t xml:space="preserve">the first, fourth, and fifth sampling occasions and was not photographed during</w:t>
       </w:r>
       <w:r>
         <w:t xml:space="preserve"> </w:t>
       </w:r>
       <w:r>
-        <w:t xml:space="preserve">was not photographed during the 2nd and 3rd sampling occasions.</w:t>
+        <w:t xml:space="preserve">the second and third sampling occasions.</w:t>
       </w:r>
     </w:p>
     <w:p>
@@ -1413,45 +1424,61 @@
         <w:pStyle w:val="BodyText"/>
       </w:pPr>
       <w:r>
-        <w:t xml:space="preserve">We used a Bayesian framework to estimate model parameters as this made it easier</w:t>
+        <w:t xml:space="preserve">We used a Bayesian framework to estimate model parameters, as this made it</w:t>
       </w:r>
       <w:r>
         <w:t xml:space="preserve"> </w:t>
       </w:r>
       <w:r>
-        <w:t xml:space="preserve">to estimate derived parameters (e.g., proportion of area occupied across the</w:t>
+        <w:t xml:space="preserve">easier to estimate derived parameters (e.g., proportion of area occupied across</w:t>
       </w:r>
       <w:r>
         <w:t xml:space="preserve"> </w:t>
       </w:r>
       <w:r>
-        <w:t xml:space="preserve">entire park) with associated uncertainties and incorporate random effects to</w:t>
+        <w:t xml:space="preserve">the entire park) with associated uncertainties and to incorporate random effects</w:t>
       </w:r>
       <w:r>
         <w:t xml:space="preserve"> </w:t>
       </w:r>
       <w:r>
-        <w:t xml:space="preserve">account for uncertainties beyond that explained by covariates in the model. We</w:t>
+        <w:t xml:space="preserve">that can account for uncertainties beyond that explained by covariates in the</w:t>
       </w:r>
       <w:r>
         <w:t xml:space="preserve"> </w:t>
       </w:r>
       <w:r>
-        <w:t xml:space="preserve">ran analysis in R using the spOccupancy package (CITES).</w:t>
-      </w:r>
-    </w:p>
-    <w:p>
-      <w:pPr>
-        <w:pStyle w:val="BodyText"/>
-      </w:pPr>
-      <w:r>
-        <w:t xml:space="preserve">For each model, we used 3 chains, each with 8000 samples including 4000 burn,</w:t>
+        <w:t xml:space="preserve">model. We fit models in R using the spOccupancy package (Doser et al. 2022). For</w:t>
       </w:r>
       <w:r>
         <w:t xml:space="preserve"> </w:t>
       </w:r>
       <w:r>
-        <w:t xml:space="preserve">thinning by 8. Left with 1500 samples across all chains for posterior inference.</w:t>
+        <w:t xml:space="preserve">each model, we ran 3 Markov chains initiated at random values for</w:t>
+      </w:r>
+      <w:r>
+        <w:t xml:space="preserve"> </w:t>
+      </w:r>
+      <w:r>
+        <w:t xml:space="preserve">8000 iterations. We discarded the first 4000 iterations and</w:t>
+      </w:r>
+      <w:r>
+        <w:t xml:space="preserve"> </w:t>
+      </w:r>
+      <w:r>
+        <w:t xml:space="preserve">retained 1 of every 8 iterations thereafter, using the remaining</w:t>
+      </w:r>
+      <w:r>
+        <w:t xml:space="preserve"> </w:t>
+      </w:r>
+      <w:r>
+        <w:t xml:space="preserve">1500 samples (across all the chains) to summarize the posterior</w:t>
+      </w:r>
+      <w:r>
+        <w:t xml:space="preserve"> </w:t>
+      </w:r>
+      <w:r>
+        <w:t xml:space="preserve">distribution.</w:t>
       </w:r>
     </w:p>
     <w:bookmarkEnd w:id="25"/>
@@ -1469,7 +1496,13 @@
         <w:pStyle w:val="FirstParagraph"/>
       </w:pPr>
       <w:r>
-        <w:t xml:space="preserve">We characterized …</w:t>
+        <w:t xml:space="preserve">We identifed a number of spatial covariates for Tucson Mountain District of Saguaro National Park that could explain</w:t>
+      </w:r>
+      <w:r>
+        <w:t xml:space="preserve"> </w:t>
+      </w:r>
+      <w:r>
+        <w:t xml:space="preserve">variation in occurrence probabilities, detection probabilities, or both.</w:t>
       </w:r>
     </w:p>
     <w:p>
@@ -1477,13 +1510,7 @@
         <w:pStyle w:val="BodyText"/>
       </w:pPr>
       <w:r>
-        <w:t xml:space="preserve">We extracted a number of spatial covariates for Saguaro National Park - Tucson Mountain District that could explain</w:t>
-      </w:r>
-      <w:r>
-        <w:t xml:space="preserve"> </w:t>
-      </w:r>
-      <w:r>
-        <w:t xml:space="preserve">variation in occurrence probabilities, detection probabilities, or both.</w:t>
+        <w:t xml:space="preserve">Something about where we obtained spatial data?</w:t>
       </w:r>
     </w:p>
     <w:p>
@@ -1521,833 +1548,6 @@
         <w:t xml:space="preserve">Species 1 (create species sections in a loop since the number of species will change across parks and years?)</w:t>
       </w:r>
     </w:p>
-    <w:tbl>
-      <w:tblPr>
-        <w:tblStyle w:val="Table"/>
-        <w:tblW w:type="auto" w:w="0"/>
-        <w:tblLook w:firstRow="1" w:lastRow="0" w:firstColumn="0" w:lastColumn="0" w:noHBand="0" w:noVBand="0" w:val="0020"/>
-      </w:tblPr>
-      <w:tblGrid>
-        <w:gridCol w:w="720"/>
-        <w:gridCol w:w="720"/>
-        <w:gridCol w:w="720"/>
-        <w:gridCol w:w="720"/>
-        <w:gridCol w:w="720"/>
-        <w:gridCol w:w="720"/>
-        <w:gridCol w:w="720"/>
-        <w:gridCol w:w="720"/>
-        <w:gridCol w:w="720"/>
-        <w:gridCol w:w="720"/>
-        <w:gridCol w:w="720"/>
-      </w:tblGrid>
-      <w:tr>
-        <w:trPr>
-          <w:tblHeader w:val="true"/>
-        </w:trPr>
-        <w:tc>
-          <w:tcPr/>
-          <w:p>
-            <w:pPr>
-              <w:pStyle w:val="Compact"/>
-              <w:jc w:val="right"/>
-            </w:pPr>
-            <w:r>
-              <w:t xml:space="preserve">Parameter</w:t>
-            </w:r>
-          </w:p>
-        </w:tc>
-        <w:tc>
-          <w:tcPr/>
-          <w:p>
-            <w:pPr>
-              <w:pStyle w:val="Compact"/>
-              <w:jc w:val="right"/>
-            </w:pPr>
-            <w:r>
-              <w:t xml:space="preserve">Covariate</w:t>
-            </w:r>
-          </w:p>
-        </w:tc>
-        <w:tc>
-          <w:tcPr/>
-          <w:p>
-            <w:pPr>
-              <w:pStyle w:val="Compact"/>
-              <w:jc w:val="right"/>
-            </w:pPr>
-            <w:r>
-              <w:t xml:space="preserve">Mean</w:t>
-            </w:r>
-          </w:p>
-        </w:tc>
-        <w:tc>
-          <w:tcPr/>
-          <w:p>
-            <w:pPr>
-              <w:pStyle w:val="Compact"/>
-              <w:jc w:val="right"/>
-            </w:pPr>
-            <w:r>
-              <w:t xml:space="preserve">SD</w:t>
-            </w:r>
-          </w:p>
-        </w:tc>
-        <w:tc>
-          <w:tcPr/>
-          <w:p>
-            <w:pPr>
-              <w:pStyle w:val="Compact"/>
-              <w:jc w:val="right"/>
-            </w:pPr>
-            <w:r>
-              <w:t xml:space="preserve">Lower95%</w:t>
-            </w:r>
-          </w:p>
-        </w:tc>
-        <w:tc>
-          <w:tcPr/>
-          <w:p>
-            <w:pPr>
-              <w:pStyle w:val="Compact"/>
-              <w:jc w:val="right"/>
-            </w:pPr>
-            <w:r>
-              <w:t xml:space="preserve">Median</w:t>
-            </w:r>
-          </w:p>
-        </w:tc>
-        <w:tc>
-          <w:tcPr/>
-          <w:p>
-            <w:pPr>
-              <w:pStyle w:val="Compact"/>
-              <w:jc w:val="right"/>
-            </w:pPr>
-            <w:r>
-              <w:t xml:space="preserve">Upper95%</w:t>
-            </w:r>
-          </w:p>
-        </w:tc>
-        <w:tc>
-          <w:tcPr/>
-          <w:p>
-            <w:pPr>
-              <w:pStyle w:val="Compact"/>
-              <w:jc w:val="right"/>
-            </w:pPr>
-            <w:r>
-              <w:t xml:space="preserve">Rhat</w:t>
-            </w:r>
-          </w:p>
-        </w:tc>
-        <w:tc>
-          <w:tcPr/>
-          <w:p>
-            <w:pPr>
-              <w:pStyle w:val="Compact"/>
-              <w:jc w:val="right"/>
-            </w:pPr>
-            <w:r>
-              <w:t xml:space="preserve">ESS</w:t>
-            </w:r>
-          </w:p>
-        </w:tc>
-        <w:tc>
-          <w:tcPr/>
-          <w:p>
-            <w:pPr>
-              <w:pStyle w:val="Compact"/>
-              <w:jc w:val="right"/>
-            </w:pPr>
-            <w:r>
-              <w:t xml:space="preserve">f</w:t>
-            </w:r>
-          </w:p>
-        </w:tc>
-        <w:tc>
-          <w:tcPr/>
-          <w:p>
-            <w:pPr>
-              <w:pStyle w:val="Compact"/>
-              <w:jc w:val="right"/>
-            </w:pPr>
-            <w:r>
-              <w:t xml:space="preserve">exclude0</w:t>
-            </w:r>
-          </w:p>
-        </w:tc>
-      </w:tr>
-      <w:tr>
-        <w:tc>
-          <w:tcPr/>
-          <w:p>
-            <w:pPr>
-              <w:pStyle w:val="Compact"/>
-              <w:jc w:val="right"/>
-            </w:pPr>
-            <w:r>
-              <w:t xml:space="preserve">Occurrence</w:t>
-            </w:r>
-          </w:p>
-        </w:tc>
-        <w:tc>
-          <w:tcPr/>
-          <w:p>
-            <w:pPr>
-              <w:pStyle w:val="Compact"/>
-              <w:jc w:val="right"/>
-            </w:pPr>
-            <w:r>
-              <w:t xml:space="preserve">(Intercept)</w:t>
-            </w:r>
-          </w:p>
-        </w:tc>
-        <w:tc>
-          <w:tcPr/>
-          <w:p>
-            <w:pPr>
-              <w:pStyle w:val="Compact"/>
-              <w:jc w:val="right"/>
-            </w:pPr>
-            <w:r>
-              <w:t xml:space="preserve">1.177</w:t>
-            </w:r>
-          </w:p>
-        </w:tc>
-        <w:tc>
-          <w:tcPr/>
-          <w:p>
-            <w:pPr>
-              <w:pStyle w:val="Compact"/>
-              <w:jc w:val="right"/>
-            </w:pPr>
-            <w:r>
-              <w:t xml:space="preserve">0.614</w:t>
-            </w:r>
-          </w:p>
-        </w:tc>
-        <w:tc>
-          <w:tcPr/>
-          <w:p>
-            <w:pPr>
-              <w:pStyle w:val="Compact"/>
-              <w:jc w:val="right"/>
-            </w:pPr>
-            <w:r>
-              <w:t xml:space="preserve">0.045</w:t>
-            </w:r>
-          </w:p>
-        </w:tc>
-        <w:tc>
-          <w:tcPr/>
-          <w:p>
-            <w:pPr>
-              <w:pStyle w:val="Compact"/>
-              <w:jc w:val="right"/>
-            </w:pPr>
-            <w:r>
-              <w:t xml:space="preserve">1.135</w:t>
-            </w:r>
-          </w:p>
-        </w:tc>
-        <w:tc>
-          <w:tcPr/>
-          <w:p>
-            <w:pPr>
-              <w:pStyle w:val="Compact"/>
-              <w:jc w:val="right"/>
-            </w:pPr>
-            <w:r>
-              <w:t xml:space="preserve">2.416</w:t>
-            </w:r>
-          </w:p>
-        </w:tc>
-        <w:tc>
-          <w:tcPr/>
-          <w:p>
-            <w:pPr>
-              <w:pStyle w:val="Compact"/>
-              <w:jc w:val="right"/>
-            </w:pPr>
-            <w:r>
-              <w:t xml:space="preserve">1.010</w:t>
-            </w:r>
-          </w:p>
-        </w:tc>
-        <w:tc>
-          <w:tcPr/>
-          <w:p>
-            <w:pPr>
-              <w:pStyle w:val="Compact"/>
-              <w:jc w:val="right"/>
-            </w:pPr>
-            <w:r>
-              <w:t xml:space="preserve">1,375</w:t>
-            </w:r>
-          </w:p>
-        </w:tc>
-        <w:tc>
-          <w:tcPr/>
-          <w:p>
-            <w:pPr>
-              <w:pStyle w:val="Compact"/>
-              <w:jc w:val="right"/>
-            </w:pPr>
-            <w:r>
-              <w:t xml:space="preserve">0.980</w:t>
-            </w:r>
-          </w:p>
-        </w:tc>
-        <w:tc>
-          <w:tcPr/>
-          <w:p>
-            <w:pPr>
-              <w:pStyle w:val="Compact"/>
-              <w:jc w:val="right"/>
-            </w:pPr>
-            <w:r>
-              <w:t xml:space="preserve">yes</w:t>
-            </w:r>
-          </w:p>
-        </w:tc>
-      </w:tr>
-      <w:tr>
-        <w:tc>
-          <w:tcPr/>
-          <w:p>
-            <w:pPr>
-              <w:pStyle w:val="Compact"/>
-              <w:jc w:val="right"/>
-            </w:pPr>
-            <w:r>
-              <w:t xml:space="preserve">Occurrence</w:t>
-            </w:r>
-          </w:p>
-        </w:tc>
-        <w:tc>
-          <w:tcPr/>
-          <w:p>
-            <w:pPr>
-              <w:pStyle w:val="Compact"/>
-              <w:jc w:val="right"/>
-            </w:pPr>
-            <w:r>
-              <w:t xml:space="preserve">elev_z</w:t>
-            </w:r>
-          </w:p>
-        </w:tc>
-        <w:tc>
-          <w:tcPr/>
-          <w:p>
-            <w:pPr>
-              <w:pStyle w:val="Compact"/>
-              <w:jc w:val="right"/>
-            </w:pPr>
-            <w:r>
-              <w:t xml:space="preserve">-1.629</w:t>
-            </w:r>
-          </w:p>
-        </w:tc>
-        <w:tc>
-          <w:tcPr/>
-          <w:p>
-            <w:pPr>
-              <w:pStyle w:val="Compact"/>
-              <w:jc w:val="right"/>
-            </w:pPr>
-            <w:r>
-              <w:t xml:space="preserve">0.674</w:t>
-            </w:r>
-          </w:p>
-        </w:tc>
-        <w:tc>
-          <w:tcPr/>
-          <w:p>
-            <w:pPr>
-              <w:pStyle w:val="Compact"/>
-              <w:jc w:val="right"/>
-            </w:pPr>
-            <w:r>
-              <w:t xml:space="preserve">-3.044</w:t>
-            </w:r>
-          </w:p>
-        </w:tc>
-        <w:tc>
-          <w:tcPr/>
-          <w:p>
-            <w:pPr>
-              <w:pStyle w:val="Compact"/>
-              <w:jc w:val="right"/>
-            </w:pPr>
-            <w:r>
-              <w:t xml:space="preserve">-1.590</w:t>
-            </w:r>
-          </w:p>
-        </w:tc>
-        <w:tc>
-          <w:tcPr/>
-          <w:p>
-            <w:pPr>
-              <w:pStyle w:val="Compact"/>
-              <w:jc w:val="right"/>
-            </w:pPr>
-            <w:r>
-              <w:t xml:space="preserve">-0.450</w:t>
-            </w:r>
-          </w:p>
-        </w:tc>
-        <w:tc>
-          <w:tcPr/>
-          <w:p>
-            <w:pPr>
-              <w:pStyle w:val="Compact"/>
-              <w:jc w:val="right"/>
-            </w:pPr>
-            <w:r>
-              <w:t xml:space="preserve">1.009</w:t>
-            </w:r>
-          </w:p>
-        </w:tc>
-        <w:tc>
-          <w:tcPr/>
-          <w:p>
-            <w:pPr>
-              <w:pStyle w:val="Compact"/>
-              <w:jc w:val="right"/>
-            </w:pPr>
-            <w:r>
-              <w:t xml:space="preserve">1,294</w:t>
-            </w:r>
-          </w:p>
-        </w:tc>
-        <w:tc>
-          <w:tcPr/>
-          <w:p>
-            <w:pPr>
-              <w:pStyle w:val="Compact"/>
-              <w:jc w:val="right"/>
-            </w:pPr>
-            <w:r>
-              <w:t xml:space="preserve">0.997</w:t>
-            </w:r>
-          </w:p>
-        </w:tc>
-        <w:tc>
-          <w:tcPr/>
-          <w:p>
-            <w:pPr>
-              <w:pStyle w:val="Compact"/>
-              <w:jc w:val="right"/>
-            </w:pPr>
-            <w:r>
-              <w:t xml:space="preserve">yes</w:t>
-            </w:r>
-          </w:p>
-        </w:tc>
-      </w:tr>
-      <w:tr>
-        <w:tc>
-          <w:tcPr/>
-          <w:p>
-            <w:pPr>
-              <w:pStyle w:val="Compact"/>
-              <w:jc w:val="right"/>
-            </w:pPr>
-            <w:r>
-              <w:t xml:space="preserve">Occurrence</w:t>
-            </w:r>
-          </w:p>
-        </w:tc>
-        <w:tc>
-          <w:tcPr/>
-          <w:p>
-            <w:pPr>
-              <w:pStyle w:val="Compact"/>
-              <w:jc w:val="right"/>
-            </w:pPr>
-            <w:r>
-              <w:t xml:space="preserve">vegclass2</w:t>
-            </w:r>
-          </w:p>
-        </w:tc>
-        <w:tc>
-          <w:tcPr/>
-          <w:p>
-            <w:pPr>
-              <w:pStyle w:val="Compact"/>
-              <w:jc w:val="right"/>
-            </w:pPr>
-            <w:r>
-              <w:t xml:space="preserve">-2.081</w:t>
-            </w:r>
-          </w:p>
-        </w:tc>
-        <w:tc>
-          <w:tcPr/>
-          <w:p>
-            <w:pPr>
-              <w:pStyle w:val="Compact"/>
-              <w:jc w:val="right"/>
-            </w:pPr>
-            <w:r>
-              <w:t xml:space="preserve">0.991</w:t>
-            </w:r>
-          </w:p>
-        </w:tc>
-        <w:tc>
-          <w:tcPr/>
-          <w:p>
-            <w:pPr>
-              <w:pStyle w:val="Compact"/>
-              <w:jc w:val="right"/>
-            </w:pPr>
-            <w:r>
-              <w:t xml:space="preserve">-4.028</w:t>
-            </w:r>
-          </w:p>
-        </w:tc>
-        <w:tc>
-          <w:tcPr/>
-          <w:p>
-            <w:pPr>
-              <w:pStyle w:val="Compact"/>
-              <w:jc w:val="right"/>
-            </w:pPr>
-            <w:r>
-              <w:t xml:space="preserve">-2.077</w:t>
-            </w:r>
-          </w:p>
-        </w:tc>
-        <w:tc>
-          <w:tcPr/>
-          <w:p>
-            <w:pPr>
-              <w:pStyle w:val="Compact"/>
-              <w:jc w:val="right"/>
-            </w:pPr>
-            <w:r>
-              <w:t xml:space="preserve">-0.189</w:t>
-            </w:r>
-          </w:p>
-        </w:tc>
-        <w:tc>
-          <w:tcPr/>
-          <w:p>
-            <w:pPr>
-              <w:pStyle w:val="Compact"/>
-              <w:jc w:val="right"/>
-            </w:pPr>
-            <w:r>
-              <w:t xml:space="preserve">1.007</w:t>
-            </w:r>
-          </w:p>
-        </w:tc>
-        <w:tc>
-          <w:tcPr/>
-          <w:p>
-            <w:pPr>
-              <w:pStyle w:val="Compact"/>
-              <w:jc w:val="right"/>
-            </w:pPr>
-            <w:r>
-              <w:t xml:space="preserve">1,379</w:t>
-            </w:r>
-          </w:p>
-        </w:tc>
-        <w:tc>
-          <w:tcPr/>
-          <w:p>
-            <w:pPr>
-              <w:pStyle w:val="Compact"/>
-              <w:jc w:val="right"/>
-            </w:pPr>
-            <w:r>
-              <w:t xml:space="preserve">0.985</w:t>
-            </w:r>
-          </w:p>
-        </w:tc>
-        <w:tc>
-          <w:tcPr/>
-          <w:p>
-            <w:pPr>
-              <w:pStyle w:val="Compact"/>
-              <w:jc w:val="right"/>
-            </w:pPr>
-            <w:r>
-              <w:t xml:space="preserve">yes</w:t>
-            </w:r>
-          </w:p>
-        </w:tc>
-      </w:tr>
-      <w:tr>
-        <w:tc>
-          <w:tcPr/>
-          <w:p>
-            <w:pPr>
-              <w:pStyle w:val="Compact"/>
-              <w:jc w:val="right"/>
-            </w:pPr>
-            <w:r>
-              <w:t xml:space="preserve">Occurrence</w:t>
-            </w:r>
-          </w:p>
-        </w:tc>
-        <w:tc>
-          <w:tcPr/>
-          <w:p>
-            <w:pPr>
-              <w:pStyle w:val="Compact"/>
-              <w:jc w:val="right"/>
-            </w:pPr>
-            <w:r>
-              <w:t xml:space="preserve">vegclass3</w:t>
-            </w:r>
-          </w:p>
-        </w:tc>
-        <w:tc>
-          <w:tcPr/>
-          <w:p>
-            <w:pPr>
-              <w:pStyle w:val="Compact"/>
-              <w:jc w:val="right"/>
-            </w:pPr>
-            <w:r>
-              <w:t xml:space="preserve">-1.428</w:t>
-            </w:r>
-          </w:p>
-        </w:tc>
-        <w:tc>
-          <w:tcPr/>
-          <w:p>
-            <w:pPr>
-              <w:pStyle w:val="Compact"/>
-              <w:jc w:val="right"/>
-            </w:pPr>
-            <w:r>
-              <w:t xml:space="preserve">0.923</w:t>
-            </w:r>
-          </w:p>
-        </w:tc>
-        <w:tc>
-          <w:tcPr/>
-          <w:p>
-            <w:pPr>
-              <w:pStyle w:val="Compact"/>
-              <w:jc w:val="right"/>
-            </w:pPr>
-            <w:r>
-              <w:t xml:space="preserve">-3.257</w:t>
-            </w:r>
-          </w:p>
-        </w:tc>
-        <w:tc>
-          <w:tcPr/>
-          <w:p>
-            <w:pPr>
-              <w:pStyle w:val="Compact"/>
-              <w:jc w:val="right"/>
-            </w:pPr>
-            <w:r>
-              <w:t xml:space="preserve">-1.401</w:t>
-            </w:r>
-          </w:p>
-        </w:tc>
-        <w:tc>
-          <w:tcPr/>
-          <w:p>
-            <w:pPr>
-              <w:pStyle w:val="Compact"/>
-              <w:jc w:val="right"/>
-            </w:pPr>
-            <w:r>
-              <w:t xml:space="preserve">0.337</w:t>
-            </w:r>
-          </w:p>
-        </w:tc>
-        <w:tc>
-          <w:tcPr/>
-          <w:p>
-            <w:pPr>
-              <w:pStyle w:val="Compact"/>
-              <w:jc w:val="right"/>
-            </w:pPr>
-            <w:r>
-              <w:t xml:space="preserve">1.012</w:t>
-            </w:r>
-          </w:p>
-        </w:tc>
-        <w:tc>
-          <w:tcPr/>
-          <w:p>
-            <w:pPr>
-              <w:pStyle w:val="Compact"/>
-              <w:jc w:val="right"/>
-            </w:pPr>
-            <w:r>
-              <w:t xml:space="preserve">1,500</w:t>
-            </w:r>
-          </w:p>
-        </w:tc>
-        <w:tc>
-          <w:tcPr/>
-          <w:p>
-            <w:pPr>
-              <w:pStyle w:val="Compact"/>
-              <w:jc w:val="right"/>
-            </w:pPr>
-            <w:r>
-              <w:t xml:space="preserve">0.942</w:t>
-            </w:r>
-          </w:p>
-        </w:tc>
-        <w:tc>
-          <w:tcPr/>
-          <w:p>
-            <w:pPr>
-              <w:pStyle w:val="Compact"/>
-              <w:jc w:val="right"/>
-            </w:pPr>
-            <w:r>
-              <w:t xml:space="preserve">no</w:t>
-            </w:r>
-          </w:p>
-        </w:tc>
-      </w:tr>
-      <w:tr>
-        <w:tc>
-          <w:tcPr/>
-          <w:p>
-            <w:pPr>
-              <w:pStyle w:val="Compact"/>
-              <w:jc w:val="right"/>
-            </w:pPr>
-            <w:r>
-              <w:t xml:space="preserve">Detection</w:t>
-            </w:r>
-          </w:p>
-        </w:tc>
-        <w:tc>
-          <w:tcPr/>
-          <w:p>
-            <w:pPr>
-              <w:pStyle w:val="Compact"/>
-              <w:jc w:val="right"/>
-            </w:pPr>
-            <w:r>
-              <w:t xml:space="preserve">(Intercept)</w:t>
-            </w:r>
-          </w:p>
-        </w:tc>
-        <w:tc>
-          <w:tcPr/>
-          <w:p>
-            <w:pPr>
-              <w:pStyle w:val="Compact"/>
-              <w:jc w:val="right"/>
-            </w:pPr>
-            <w:r>
-              <w:t xml:space="preserve">-0.375</w:t>
-            </w:r>
-          </w:p>
-        </w:tc>
-        <w:tc>
-          <w:tcPr/>
-          <w:p>
-            <w:pPr>
-              <w:pStyle w:val="Compact"/>
-              <w:jc w:val="right"/>
-            </w:pPr>
-            <w:r>
-              <w:t xml:space="preserve">0.175</w:t>
-            </w:r>
-          </w:p>
-        </w:tc>
-        <w:tc>
-          <w:tcPr/>
-          <w:p>
-            <w:pPr>
-              <w:pStyle w:val="Compact"/>
-              <w:jc w:val="right"/>
-            </w:pPr>
-            <w:r>
-              <w:t xml:space="preserve">-0.733</w:t>
-            </w:r>
-          </w:p>
-        </w:tc>
-        <w:tc>
-          <w:tcPr/>
-          <w:p>
-            <w:pPr>
-              <w:pStyle w:val="Compact"/>
-              <w:jc w:val="right"/>
-            </w:pPr>
-            <w:r>
-              <w:t xml:space="preserve">-0.372</w:t>
-            </w:r>
-          </w:p>
-        </w:tc>
-        <w:tc>
-          <w:tcPr/>
-          <w:p>
-            <w:pPr>
-              <w:pStyle w:val="Compact"/>
-              <w:jc w:val="right"/>
-            </w:pPr>
-            <w:r>
-              <w:t xml:space="preserve">-0.045</w:t>
-            </w:r>
-          </w:p>
-        </w:tc>
-        <w:tc>
-          <w:tcPr/>
-          <w:p>
-            <w:pPr>
-              <w:pStyle w:val="Compact"/>
-              <w:jc w:val="right"/>
-            </w:pPr>
-            <w:r>
-              <w:t xml:space="preserve">1.004</w:t>
-            </w:r>
-          </w:p>
-        </w:tc>
-        <w:tc>
-          <w:tcPr/>
-          <w:p>
-            <w:pPr>
-              <w:pStyle w:val="Compact"/>
-              <w:jc w:val="right"/>
-            </w:pPr>
-            <w:r>
-              <w:t xml:space="preserve">1,500</w:t>
-            </w:r>
-          </w:p>
-        </w:tc>
-        <w:tc>
-          <w:tcPr/>
-          <w:p>
-            <w:pPr>
-              <w:pStyle w:val="Compact"/>
-              <w:jc w:val="right"/>
-            </w:pPr>
-            <w:r>
-              <w:t xml:space="preserve">0.988</w:t>
-            </w:r>
-          </w:p>
-        </w:tc>
-        <w:tc>
-          <w:tcPr/>
-          <w:p>
-            <w:pPr>
-              <w:pStyle w:val="Compact"/>
-              <w:jc w:val="right"/>
-            </w:pPr>
-            <w:r>
-              <w:t xml:space="preserve">yes</w:t>
-            </w:r>
-          </w:p>
-        </w:tc>
-      </w:tr>
-    </w:tbl>
     <w:bookmarkStart w:id="28" w:name="model-used-for-inference"/>
     <w:p>
       <w:pPr>

</xml_diff>

<commit_message>
Add table with parameter estimates to spp1 section
</commit_message>
<xml_diff>
--- a/src/single-season-models/2022/SAGW/Summary-2022-SAGW.docx
+++ b/src/single-season-models/2022/SAGW/Summary-2022-SAGW.docx
@@ -1496,7 +1496,7 @@
         <w:pStyle w:val="FirstParagraph"/>
       </w:pPr>
       <w:r>
-        <w:t xml:space="preserve">We identifed a number of spatial covariates for Tucson Mountain District of Saguaro National Park that could explain</w:t>
+        <w:t xml:space="preserve">We identifed a number of spatial covariates for the Tucson Mountain District of Saguaro National Park that could explain</w:t>
       </w:r>
       <w:r>
         <w:t xml:space="preserve"> </w:t>
@@ -1548,6 +1548,1884 @@
         <w:t xml:space="preserve">Species 1 (create species sections in a loop since the number of species will change across parks and years?)</w:t>
       </w:r>
     </w:p>
+    <w:p>
+      <w:pPr>
+        <w:pStyle w:val="SourceCode"/>
+      </w:pPr>
+      <w:r>
+        <w:rPr>
+          <w:rStyle w:val="NormalTok"/>
+        </w:rPr>
+        <w:t xml:space="preserve">i </w:t>
+      </w:r>
+      <w:r>
+        <w:rPr>
+          <w:rStyle w:val="OtherTok"/>
+        </w:rPr>
+        <w:t xml:space="preserve">=</w:t>
+      </w:r>
+      <w:r>
+        <w:rPr>
+          <w:rStyle w:val="NormalTok"/>
+        </w:rPr>
+        <w:t xml:space="preserve"> </w:t>
+      </w:r>
+      <w:r>
+        <w:rPr>
+          <w:rStyle w:val="DecValTok"/>
+        </w:rPr>
+        <w:t xml:space="preserve">1</w:t>
+      </w:r>
+      <w:r>
+        <w:br/>
+      </w:r>
+      <w:r>
+        <w:rPr>
+          <w:rStyle w:val="NormalTok"/>
+        </w:rPr>
+        <w:t xml:space="preserve">SPECIES </w:t>
+      </w:r>
+      <w:r>
+        <w:rPr>
+          <w:rStyle w:val="OtherTok"/>
+        </w:rPr>
+        <w:t xml:space="preserve">&lt;-</w:t>
+      </w:r>
+      <w:r>
+        <w:rPr>
+          <w:rStyle w:val="NormalTok"/>
+        </w:rPr>
+        <w:t xml:space="preserve"> spp_table</w:t>
+      </w:r>
+      <w:r>
+        <w:rPr>
+          <w:rStyle w:val="SpecialCharTok"/>
+        </w:rPr>
+        <w:t xml:space="preserve">$</w:t>
+      </w:r>
+      <w:r>
+        <w:rPr>
+          <w:rStyle w:val="NormalTok"/>
+        </w:rPr>
+        <w:t xml:space="preserve">Species_code[i]</w:t>
+      </w:r>
+      <w:r>
+        <w:br/>
+      </w:r>
+      <w:r>
+        <w:rPr>
+          <w:rStyle w:val="NormalTok"/>
+        </w:rPr>
+        <w:t xml:space="preserve">spp_name </w:t>
+      </w:r>
+      <w:r>
+        <w:rPr>
+          <w:rStyle w:val="OtherTok"/>
+        </w:rPr>
+        <w:t xml:space="preserve">&lt;-</w:t>
+      </w:r>
+      <w:r>
+        <w:rPr>
+          <w:rStyle w:val="NormalTok"/>
+        </w:rPr>
+        <w:t xml:space="preserve"> </w:t>
+      </w:r>
+      <w:r>
+        <w:rPr>
+          <w:rStyle w:val="FunctionTok"/>
+        </w:rPr>
+        <w:t xml:space="preserve">tolower</w:t>
+      </w:r>
+      <w:r>
+        <w:rPr>
+          <w:rStyle w:val="NormalTok"/>
+        </w:rPr>
+        <w:t xml:space="preserve">(spp_table</w:t>
+      </w:r>
+      <w:r>
+        <w:rPr>
+          <w:rStyle w:val="SpecialCharTok"/>
+        </w:rPr>
+        <w:t xml:space="preserve">$</w:t>
+      </w:r>
+      <w:r>
+        <w:rPr>
+          <w:rStyle w:val="NormalTok"/>
+        </w:rPr>
+        <w:t xml:space="preserve">common[i])</w:t>
+      </w:r>
+      <w:r>
+        <w:br/>
+      </w:r>
+      <w:r>
+        <w:rPr>
+          <w:rStyle w:val="NormalTok"/>
+        </w:rPr>
+        <w:t xml:space="preserve">spp_plural </w:t>
+      </w:r>
+      <w:r>
+        <w:rPr>
+          <w:rStyle w:val="OtherTok"/>
+        </w:rPr>
+        <w:t xml:space="preserve">&lt;-</w:t>
+      </w:r>
+      <w:r>
+        <w:rPr>
+          <w:rStyle w:val="NormalTok"/>
+        </w:rPr>
+        <w:t xml:space="preserve"> </w:t>
+      </w:r>
+      <w:r>
+        <w:rPr>
+          <w:rStyle w:val="FunctionTok"/>
+        </w:rPr>
+        <w:t xml:space="preserve">paste0</w:t>
+      </w:r>
+      <w:r>
+        <w:rPr>
+          <w:rStyle w:val="NormalTok"/>
+        </w:rPr>
+        <w:t xml:space="preserve">(spp_name, </w:t>
+      </w:r>
+      <w:r>
+        <w:rPr>
+          <w:rStyle w:val="StringTok"/>
+        </w:rPr>
+        <w:t xml:space="preserve">"s"</w:t>
+      </w:r>
+      <w:r>
+        <w:rPr>
+          <w:rStyle w:val="NormalTok"/>
+        </w:rPr>
+        <w:t xml:space="preserve">)</w:t>
+      </w:r>
+      <w:r>
+        <w:br/>
+      </w:r>
+      <w:r>
+        <w:br/>
+      </w:r>
+      <w:r>
+        <w:rPr>
+          <w:rStyle w:val="CommentTok"/>
+        </w:rPr>
+        <w:t xml:space="preserve"># Load best model and attributes</w:t>
+      </w:r>
+      <w:r>
+        <w:br/>
+      </w:r>
+      <w:r>
+        <w:rPr>
+          <w:rStyle w:val="NormalTok"/>
+        </w:rPr>
+        <w:t xml:space="preserve">model_list </w:t>
+      </w:r>
+      <w:r>
+        <w:rPr>
+          <w:rStyle w:val="OtherTok"/>
+        </w:rPr>
+        <w:t xml:space="preserve">&lt;-</w:t>
+      </w:r>
+      <w:r>
+        <w:rPr>
+          <w:rStyle w:val="NormalTok"/>
+        </w:rPr>
+        <w:t xml:space="preserve"> </w:t>
+      </w:r>
+      <w:r>
+        <w:rPr>
+          <w:rStyle w:val="FunctionTok"/>
+        </w:rPr>
+        <w:t xml:space="preserve">readRDS</w:t>
+      </w:r>
+      <w:r>
+        <w:rPr>
+          <w:rStyle w:val="NormalTok"/>
+        </w:rPr>
+        <w:t xml:space="preserve">(</w:t>
+      </w:r>
+      <w:r>
+        <w:rPr>
+          <w:rStyle w:val="FunctionTok"/>
+        </w:rPr>
+        <w:t xml:space="preserve">paste0</w:t>
+      </w:r>
+      <w:r>
+        <w:rPr>
+          <w:rStyle w:val="NormalTok"/>
+        </w:rPr>
+        <w:t xml:space="preserve">(</w:t>
+      </w:r>
+      <w:r>
+        <w:rPr>
+          <w:rStyle w:val="StringTok"/>
+        </w:rPr>
+        <w:t xml:space="preserve">"output/single-season-models/"</w:t>
+      </w:r>
+      <w:r>
+        <w:rPr>
+          <w:rStyle w:val="NormalTok"/>
+        </w:rPr>
+        <w:t xml:space="preserve">, PARK, </w:t>
+      </w:r>
+      <w:r>
+        <w:rPr>
+          <w:rStyle w:val="StringTok"/>
+        </w:rPr>
+        <w:t xml:space="preserve">"-"</w:t>
+      </w:r>
+      <w:r>
+        <w:rPr>
+          <w:rStyle w:val="NormalTok"/>
+        </w:rPr>
+        <w:t xml:space="preserve">,</w:t>
+      </w:r>
+      <w:r>
+        <w:br/>
+      </w:r>
+      <w:r>
+        <w:rPr>
+          <w:rStyle w:val="NormalTok"/>
+        </w:rPr>
+        <w:t xml:space="preserve">                             SPECIES, </w:t>
+      </w:r>
+      <w:r>
+        <w:rPr>
+          <w:rStyle w:val="StringTok"/>
+        </w:rPr>
+        <w:t xml:space="preserve">"-"</w:t>
+      </w:r>
+      <w:r>
+        <w:rPr>
+          <w:rStyle w:val="NormalTok"/>
+        </w:rPr>
+        <w:t xml:space="preserve">, YEAR, </w:t>
+      </w:r>
+      <w:r>
+        <w:rPr>
+          <w:rStyle w:val="StringTok"/>
+        </w:rPr>
+        <w:t xml:space="preserve">".rds"</w:t>
+      </w:r>
+      <w:r>
+        <w:rPr>
+          <w:rStyle w:val="NormalTok"/>
+        </w:rPr>
+        <w:t xml:space="preserve">))</w:t>
+      </w:r>
+      <w:r>
+        <w:br/>
+      </w:r>
+      <w:r>
+        <w:rPr>
+          <w:rStyle w:val="NormalTok"/>
+        </w:rPr>
+        <w:t xml:space="preserve">best </w:t>
+      </w:r>
+      <w:r>
+        <w:rPr>
+          <w:rStyle w:val="OtherTok"/>
+        </w:rPr>
+        <w:t xml:space="preserve">&lt;-</w:t>
+      </w:r>
+      <w:r>
+        <w:rPr>
+          <w:rStyle w:val="NormalTok"/>
+        </w:rPr>
+        <w:t xml:space="preserve"> model_list</w:t>
+      </w:r>
+      <w:r>
+        <w:rPr>
+          <w:rStyle w:val="SpecialCharTok"/>
+        </w:rPr>
+        <w:t xml:space="preserve">$</w:t>
+      </w:r>
+      <w:r>
+        <w:rPr>
+          <w:rStyle w:val="NormalTok"/>
+        </w:rPr>
+        <w:t xml:space="preserve">model</w:t>
+      </w:r>
+      <w:r>
+        <w:br/>
+      </w:r>
+      <w:r>
+        <w:rPr>
+          <w:rStyle w:val="NormalTok"/>
+        </w:rPr>
+        <w:t xml:space="preserve">psi_model </w:t>
+      </w:r>
+      <w:r>
+        <w:rPr>
+          <w:rStyle w:val="OtherTok"/>
+        </w:rPr>
+        <w:t xml:space="preserve">&lt;-</w:t>
+      </w:r>
+      <w:r>
+        <w:rPr>
+          <w:rStyle w:val="NormalTok"/>
+        </w:rPr>
+        <w:t xml:space="preserve"> model_list</w:t>
+      </w:r>
+      <w:r>
+        <w:rPr>
+          <w:rStyle w:val="SpecialCharTok"/>
+        </w:rPr>
+        <w:t xml:space="preserve">$</w:t>
+      </w:r>
+      <w:r>
+        <w:rPr>
+          <w:rStyle w:val="NormalTok"/>
+        </w:rPr>
+        <w:t xml:space="preserve">psi_model</w:t>
+      </w:r>
+      <w:r>
+        <w:br/>
+      </w:r>
+      <w:r>
+        <w:rPr>
+          <w:rStyle w:val="NormalTok"/>
+        </w:rPr>
+        <w:t xml:space="preserve">p_model </w:t>
+      </w:r>
+      <w:r>
+        <w:rPr>
+          <w:rStyle w:val="OtherTok"/>
+        </w:rPr>
+        <w:t xml:space="preserve">&lt;-</w:t>
+      </w:r>
+      <w:r>
+        <w:rPr>
+          <w:rStyle w:val="NormalTok"/>
+        </w:rPr>
+        <w:t xml:space="preserve"> model_list</w:t>
+      </w:r>
+      <w:r>
+        <w:rPr>
+          <w:rStyle w:val="SpecialCharTok"/>
+        </w:rPr>
+        <w:t xml:space="preserve">$</w:t>
+      </w:r>
+      <w:r>
+        <w:rPr>
+          <w:rStyle w:val="NormalTok"/>
+        </w:rPr>
+        <w:t xml:space="preserve">p_model</w:t>
+      </w:r>
+      <w:r>
+        <w:br/>
+      </w:r>
+      <w:r>
+        <w:br/>
+      </w:r>
+      <w:r>
+        <w:br/>
+      </w:r>
+      <w:r>
+        <w:rPr>
+          <w:rStyle w:val="CommentTok"/>
+        </w:rPr>
+        <w:t xml:space="preserve"># Extract names of covariates (with and without "_z" subscripts) from best model</w:t>
+      </w:r>
+      <w:r>
+        <w:br/>
+      </w:r>
+      <w:r>
+        <w:rPr>
+          <w:rStyle w:val="NormalTok"/>
+        </w:rPr>
+        <w:t xml:space="preserve">psi_covs_z </w:t>
+      </w:r>
+      <w:r>
+        <w:rPr>
+          <w:rStyle w:val="OtherTok"/>
+        </w:rPr>
+        <w:t xml:space="preserve">&lt;-</w:t>
+      </w:r>
+      <w:r>
+        <w:rPr>
+          <w:rStyle w:val="NormalTok"/>
+        </w:rPr>
+        <w:t xml:space="preserve"> </w:t>
+      </w:r>
+      <w:r>
+        <w:rPr>
+          <w:rStyle w:val="FunctionTok"/>
+        </w:rPr>
+        <w:t xml:space="preserve">create_cov_list</w:t>
+      </w:r>
+      <w:r>
+        <w:rPr>
+          <w:rStyle w:val="NormalTok"/>
+        </w:rPr>
+        <w:t xml:space="preserve">(psi_model)</w:t>
+      </w:r>
+      <w:r>
+        <w:br/>
+      </w:r>
+      <w:r>
+        <w:rPr>
+          <w:rStyle w:val="ControlFlowTok"/>
+        </w:rPr>
+        <w:t xml:space="preserve">if</w:t>
+      </w:r>
+      <w:r>
+        <w:rPr>
+          <w:rStyle w:val="NormalTok"/>
+        </w:rPr>
+        <w:t xml:space="preserve"> (</w:t>
+      </w:r>
+      <w:r>
+        <w:rPr>
+          <w:rStyle w:val="FunctionTok"/>
+        </w:rPr>
+        <w:t xml:space="preserve">length</w:t>
+      </w:r>
+      <w:r>
+        <w:rPr>
+          <w:rStyle w:val="NormalTok"/>
+        </w:rPr>
+        <w:t xml:space="preserve">(psi_covs_z) </w:t>
+      </w:r>
+      <w:r>
+        <w:rPr>
+          <w:rStyle w:val="SpecialCharTok"/>
+        </w:rPr>
+        <w:t xml:space="preserve">==</w:t>
+      </w:r>
+      <w:r>
+        <w:rPr>
+          <w:rStyle w:val="NormalTok"/>
+        </w:rPr>
+        <w:t xml:space="preserve"> </w:t>
+      </w:r>
+      <w:r>
+        <w:rPr>
+          <w:rStyle w:val="DecValTok"/>
+        </w:rPr>
+        <w:t xml:space="preserve">1</w:t>
+      </w:r>
+      <w:r>
+        <w:rPr>
+          <w:rStyle w:val="NormalTok"/>
+        </w:rPr>
+        <w:t xml:space="preserve"> </w:t>
+      </w:r>
+      <w:r>
+        <w:rPr>
+          <w:rStyle w:val="SpecialCharTok"/>
+        </w:rPr>
+        <w:t xml:space="preserve">&amp;</w:t>
+      </w:r>
+      <w:r>
+        <w:rPr>
+          <w:rStyle w:val="NormalTok"/>
+        </w:rPr>
+        <w:t xml:space="preserve"> </w:t>
+      </w:r>
+      <w:r>
+        <w:rPr>
+          <w:rStyle w:val="FunctionTok"/>
+        </w:rPr>
+        <w:t xml:space="preserve">any</w:t>
+      </w:r>
+      <w:r>
+        <w:rPr>
+          <w:rStyle w:val="NormalTok"/>
+        </w:rPr>
+        <w:t xml:space="preserve">(psi_covs_z </w:t>
+      </w:r>
+      <w:r>
+        <w:rPr>
+          <w:rStyle w:val="SpecialCharTok"/>
+        </w:rPr>
+        <w:t xml:space="preserve">==</w:t>
+      </w:r>
+      <w:r>
+        <w:rPr>
+          <w:rStyle w:val="NormalTok"/>
+        </w:rPr>
+        <w:t xml:space="preserve"> </w:t>
+      </w:r>
+      <w:r>
+        <w:rPr>
+          <w:rStyle w:val="StringTok"/>
+        </w:rPr>
+        <w:t xml:space="preserve">"1"</w:t>
+      </w:r>
+      <w:r>
+        <w:rPr>
+          <w:rStyle w:val="NormalTok"/>
+        </w:rPr>
+        <w:t xml:space="preserve">)) {</w:t>
+      </w:r>
+      <w:r>
+        <w:br/>
+      </w:r>
+      <w:r>
+        <w:rPr>
+          <w:rStyle w:val="NormalTok"/>
+        </w:rPr>
+        <w:t xml:space="preserve">  psi_covs_z </w:t>
+      </w:r>
+      <w:r>
+        <w:rPr>
+          <w:rStyle w:val="OtherTok"/>
+        </w:rPr>
+        <w:t xml:space="preserve">&lt;-</w:t>
+      </w:r>
+      <w:r>
+        <w:rPr>
+          <w:rStyle w:val="NormalTok"/>
+        </w:rPr>
+        <w:t xml:space="preserve"> </w:t>
+      </w:r>
+      <w:r>
+        <w:rPr>
+          <w:rStyle w:val="FunctionTok"/>
+        </w:rPr>
+        <w:t xml:space="preserve">character</w:t>
+      </w:r>
+      <w:r>
+        <w:rPr>
+          <w:rStyle w:val="NormalTok"/>
+        </w:rPr>
+        <w:t xml:space="preserve">(</w:t>
+      </w:r>
+      <w:r>
+        <w:rPr>
+          <w:rStyle w:val="DecValTok"/>
+        </w:rPr>
+        <w:t xml:space="preserve">0</w:t>
+      </w:r>
+      <w:r>
+        <w:rPr>
+          <w:rStyle w:val="NormalTok"/>
+        </w:rPr>
+        <w:t xml:space="preserve">)</w:t>
+      </w:r>
+      <w:r>
+        <w:br/>
+      </w:r>
+      <w:r>
+        <w:rPr>
+          <w:rStyle w:val="NormalTok"/>
+        </w:rPr>
+        <w:t xml:space="preserve">  psi_covs </w:t>
+      </w:r>
+      <w:r>
+        <w:rPr>
+          <w:rStyle w:val="OtherTok"/>
+        </w:rPr>
+        <w:t xml:space="preserve">&lt;-</w:t>
+      </w:r>
+      <w:r>
+        <w:rPr>
+          <w:rStyle w:val="NormalTok"/>
+        </w:rPr>
+        <w:t xml:space="preserve"> </w:t>
+      </w:r>
+      <w:r>
+        <w:rPr>
+          <w:rStyle w:val="FunctionTok"/>
+        </w:rPr>
+        <w:t xml:space="preserve">character</w:t>
+      </w:r>
+      <w:r>
+        <w:rPr>
+          <w:rStyle w:val="NormalTok"/>
+        </w:rPr>
+        <w:t xml:space="preserve">(</w:t>
+      </w:r>
+      <w:r>
+        <w:rPr>
+          <w:rStyle w:val="DecValTok"/>
+        </w:rPr>
+        <w:t xml:space="preserve">0</w:t>
+      </w:r>
+      <w:r>
+        <w:rPr>
+          <w:rStyle w:val="NormalTok"/>
+        </w:rPr>
+        <w:t xml:space="preserve">)</w:t>
+      </w:r>
+      <w:r>
+        <w:br/>
+      </w:r>
+      <w:r>
+        <w:rPr>
+          <w:rStyle w:val="NormalTok"/>
+        </w:rPr>
+        <w:t xml:space="preserve">} </w:t>
+      </w:r>
+      <w:r>
+        <w:rPr>
+          <w:rStyle w:val="ControlFlowTok"/>
+        </w:rPr>
+        <w:t xml:space="preserve">else</w:t>
+      </w:r>
+      <w:r>
+        <w:rPr>
+          <w:rStyle w:val="NormalTok"/>
+        </w:rPr>
+        <w:t xml:space="preserve"> {</w:t>
+      </w:r>
+      <w:r>
+        <w:br/>
+      </w:r>
+      <w:r>
+        <w:rPr>
+          <w:rStyle w:val="NormalTok"/>
+        </w:rPr>
+        <w:t xml:space="preserve">  psi_covs </w:t>
+      </w:r>
+      <w:r>
+        <w:rPr>
+          <w:rStyle w:val="OtherTok"/>
+        </w:rPr>
+        <w:t xml:space="preserve">&lt;-</w:t>
+      </w:r>
+      <w:r>
+        <w:rPr>
+          <w:rStyle w:val="NormalTok"/>
+        </w:rPr>
+        <w:t xml:space="preserve"> psi_covs_z </w:t>
+      </w:r>
+      <w:r>
+        <w:rPr>
+          <w:rStyle w:val="SpecialCharTok"/>
+        </w:rPr>
+        <w:t xml:space="preserve">%&gt;%</w:t>
+      </w:r>
+      <w:r>
+        <w:rPr>
+          <w:rStyle w:val="NormalTok"/>
+        </w:rPr>
+        <w:t xml:space="preserve"> </w:t>
+      </w:r>
+      <w:r>
+        <w:rPr>
+          <w:rStyle w:val="FunctionTok"/>
+        </w:rPr>
+        <w:t xml:space="preserve">str_remove_all</w:t>
+      </w:r>
+      <w:r>
+        <w:rPr>
+          <w:rStyle w:val="NormalTok"/>
+        </w:rPr>
+        <w:t xml:space="preserve">(</w:t>
+      </w:r>
+      <w:r>
+        <w:rPr>
+          <w:rStyle w:val="AttributeTok"/>
+        </w:rPr>
+        <w:t xml:space="preserve">pattern =</w:t>
+      </w:r>
+      <w:r>
+        <w:rPr>
+          <w:rStyle w:val="NormalTok"/>
+        </w:rPr>
+        <w:t xml:space="preserve"> </w:t>
+      </w:r>
+      <w:r>
+        <w:rPr>
+          <w:rStyle w:val="StringTok"/>
+        </w:rPr>
+        <w:t xml:space="preserve">"_z"</w:t>
+      </w:r>
+      <w:r>
+        <w:rPr>
+          <w:rStyle w:val="NormalTok"/>
+        </w:rPr>
+        <w:t xml:space="preserve">)</w:t>
+      </w:r>
+      <w:r>
+        <w:br/>
+      </w:r>
+      <w:r>
+        <w:rPr>
+          <w:rStyle w:val="NormalTok"/>
+        </w:rPr>
+        <w:t xml:space="preserve">}</w:t>
+      </w:r>
+      <w:r>
+        <w:br/>
+      </w:r>
+      <w:r>
+        <w:rPr>
+          <w:rStyle w:val="NormalTok"/>
+        </w:rPr>
+        <w:t xml:space="preserve">p_covs_z </w:t>
+      </w:r>
+      <w:r>
+        <w:rPr>
+          <w:rStyle w:val="OtherTok"/>
+        </w:rPr>
+        <w:t xml:space="preserve">&lt;-</w:t>
+      </w:r>
+      <w:r>
+        <w:rPr>
+          <w:rStyle w:val="NormalTok"/>
+        </w:rPr>
+        <w:t xml:space="preserve"> </w:t>
+      </w:r>
+      <w:r>
+        <w:rPr>
+          <w:rStyle w:val="FunctionTok"/>
+        </w:rPr>
+        <w:t xml:space="preserve">create_cov_list</w:t>
+      </w:r>
+      <w:r>
+        <w:rPr>
+          <w:rStyle w:val="NormalTok"/>
+        </w:rPr>
+        <w:t xml:space="preserve">(p_model)</w:t>
+      </w:r>
+      <w:r>
+        <w:br/>
+      </w:r>
+      <w:r>
+        <w:rPr>
+          <w:rStyle w:val="ControlFlowTok"/>
+        </w:rPr>
+        <w:t xml:space="preserve">if</w:t>
+      </w:r>
+      <w:r>
+        <w:rPr>
+          <w:rStyle w:val="NormalTok"/>
+        </w:rPr>
+        <w:t xml:space="preserve"> (</w:t>
+      </w:r>
+      <w:r>
+        <w:rPr>
+          <w:rStyle w:val="FunctionTok"/>
+        </w:rPr>
+        <w:t xml:space="preserve">length</w:t>
+      </w:r>
+      <w:r>
+        <w:rPr>
+          <w:rStyle w:val="NormalTok"/>
+        </w:rPr>
+        <w:t xml:space="preserve">(p_covs_z) </w:t>
+      </w:r>
+      <w:r>
+        <w:rPr>
+          <w:rStyle w:val="SpecialCharTok"/>
+        </w:rPr>
+        <w:t xml:space="preserve">==</w:t>
+      </w:r>
+      <w:r>
+        <w:rPr>
+          <w:rStyle w:val="NormalTok"/>
+        </w:rPr>
+        <w:t xml:space="preserve"> </w:t>
+      </w:r>
+      <w:r>
+        <w:rPr>
+          <w:rStyle w:val="DecValTok"/>
+        </w:rPr>
+        <w:t xml:space="preserve">1</w:t>
+      </w:r>
+      <w:r>
+        <w:rPr>
+          <w:rStyle w:val="NormalTok"/>
+        </w:rPr>
+        <w:t xml:space="preserve"> </w:t>
+      </w:r>
+      <w:r>
+        <w:rPr>
+          <w:rStyle w:val="SpecialCharTok"/>
+        </w:rPr>
+        <w:t xml:space="preserve">&amp;</w:t>
+      </w:r>
+      <w:r>
+        <w:rPr>
+          <w:rStyle w:val="NormalTok"/>
+        </w:rPr>
+        <w:t xml:space="preserve"> </w:t>
+      </w:r>
+      <w:r>
+        <w:rPr>
+          <w:rStyle w:val="FunctionTok"/>
+        </w:rPr>
+        <w:t xml:space="preserve">any</w:t>
+      </w:r>
+      <w:r>
+        <w:rPr>
+          <w:rStyle w:val="NormalTok"/>
+        </w:rPr>
+        <w:t xml:space="preserve">(p_covs_z </w:t>
+      </w:r>
+      <w:r>
+        <w:rPr>
+          <w:rStyle w:val="SpecialCharTok"/>
+        </w:rPr>
+        <w:t xml:space="preserve">==</w:t>
+      </w:r>
+      <w:r>
+        <w:rPr>
+          <w:rStyle w:val="NormalTok"/>
+        </w:rPr>
+        <w:t xml:space="preserve"> </w:t>
+      </w:r>
+      <w:r>
+        <w:rPr>
+          <w:rStyle w:val="StringTok"/>
+        </w:rPr>
+        <w:t xml:space="preserve">"1"</w:t>
+      </w:r>
+      <w:r>
+        <w:rPr>
+          <w:rStyle w:val="NormalTok"/>
+        </w:rPr>
+        <w:t xml:space="preserve">)) {</w:t>
+      </w:r>
+      <w:r>
+        <w:br/>
+      </w:r>
+      <w:r>
+        <w:rPr>
+          <w:rStyle w:val="NormalTok"/>
+        </w:rPr>
+        <w:t xml:space="preserve">  p_covs_z </w:t>
+      </w:r>
+      <w:r>
+        <w:rPr>
+          <w:rStyle w:val="OtherTok"/>
+        </w:rPr>
+        <w:t xml:space="preserve">&lt;-</w:t>
+      </w:r>
+      <w:r>
+        <w:rPr>
+          <w:rStyle w:val="NormalTok"/>
+        </w:rPr>
+        <w:t xml:space="preserve"> </w:t>
+      </w:r>
+      <w:r>
+        <w:rPr>
+          <w:rStyle w:val="FunctionTok"/>
+        </w:rPr>
+        <w:t xml:space="preserve">character</w:t>
+      </w:r>
+      <w:r>
+        <w:rPr>
+          <w:rStyle w:val="NormalTok"/>
+        </w:rPr>
+        <w:t xml:space="preserve">(</w:t>
+      </w:r>
+      <w:r>
+        <w:rPr>
+          <w:rStyle w:val="DecValTok"/>
+        </w:rPr>
+        <w:t xml:space="preserve">0</w:t>
+      </w:r>
+      <w:r>
+        <w:rPr>
+          <w:rStyle w:val="NormalTok"/>
+        </w:rPr>
+        <w:t xml:space="preserve">)</w:t>
+      </w:r>
+      <w:r>
+        <w:br/>
+      </w:r>
+      <w:r>
+        <w:rPr>
+          <w:rStyle w:val="NormalTok"/>
+        </w:rPr>
+        <w:t xml:space="preserve">  p_covs </w:t>
+      </w:r>
+      <w:r>
+        <w:rPr>
+          <w:rStyle w:val="OtherTok"/>
+        </w:rPr>
+        <w:t xml:space="preserve">&lt;-</w:t>
+      </w:r>
+      <w:r>
+        <w:rPr>
+          <w:rStyle w:val="NormalTok"/>
+        </w:rPr>
+        <w:t xml:space="preserve"> </w:t>
+      </w:r>
+      <w:r>
+        <w:rPr>
+          <w:rStyle w:val="FunctionTok"/>
+        </w:rPr>
+        <w:t xml:space="preserve">character</w:t>
+      </w:r>
+      <w:r>
+        <w:rPr>
+          <w:rStyle w:val="NormalTok"/>
+        </w:rPr>
+        <w:t xml:space="preserve">(</w:t>
+      </w:r>
+      <w:r>
+        <w:rPr>
+          <w:rStyle w:val="DecValTok"/>
+        </w:rPr>
+        <w:t xml:space="preserve">0</w:t>
+      </w:r>
+      <w:r>
+        <w:rPr>
+          <w:rStyle w:val="NormalTok"/>
+        </w:rPr>
+        <w:t xml:space="preserve">)</w:t>
+      </w:r>
+      <w:r>
+        <w:br/>
+      </w:r>
+      <w:r>
+        <w:rPr>
+          <w:rStyle w:val="NormalTok"/>
+        </w:rPr>
+        <w:t xml:space="preserve">} </w:t>
+      </w:r>
+      <w:r>
+        <w:rPr>
+          <w:rStyle w:val="ControlFlowTok"/>
+        </w:rPr>
+        <w:t xml:space="preserve">else</w:t>
+      </w:r>
+      <w:r>
+        <w:rPr>
+          <w:rStyle w:val="NormalTok"/>
+        </w:rPr>
+        <w:t xml:space="preserve"> {</w:t>
+      </w:r>
+      <w:r>
+        <w:br/>
+      </w:r>
+      <w:r>
+        <w:rPr>
+          <w:rStyle w:val="NormalTok"/>
+        </w:rPr>
+        <w:t xml:space="preserve">  p_covs </w:t>
+      </w:r>
+      <w:r>
+        <w:rPr>
+          <w:rStyle w:val="OtherTok"/>
+        </w:rPr>
+        <w:t xml:space="preserve">&lt;-</w:t>
+      </w:r>
+      <w:r>
+        <w:rPr>
+          <w:rStyle w:val="NormalTok"/>
+        </w:rPr>
+        <w:t xml:space="preserve"> p_covs_z </w:t>
+      </w:r>
+      <w:r>
+        <w:rPr>
+          <w:rStyle w:val="SpecialCharTok"/>
+        </w:rPr>
+        <w:t xml:space="preserve">%&gt;%</w:t>
+      </w:r>
+      <w:r>
+        <w:rPr>
+          <w:rStyle w:val="NormalTok"/>
+        </w:rPr>
+        <w:t xml:space="preserve"> </w:t>
+      </w:r>
+      <w:r>
+        <w:rPr>
+          <w:rStyle w:val="FunctionTok"/>
+        </w:rPr>
+        <w:t xml:space="preserve">str_remove_all</w:t>
+      </w:r>
+      <w:r>
+        <w:rPr>
+          <w:rStyle w:val="NormalTok"/>
+        </w:rPr>
+        <w:t xml:space="preserve">(</w:t>
+      </w:r>
+      <w:r>
+        <w:rPr>
+          <w:rStyle w:val="AttributeTok"/>
+        </w:rPr>
+        <w:t xml:space="preserve">pattern =</w:t>
+      </w:r>
+      <w:r>
+        <w:rPr>
+          <w:rStyle w:val="NormalTok"/>
+        </w:rPr>
+        <w:t xml:space="preserve"> </w:t>
+      </w:r>
+      <w:r>
+        <w:rPr>
+          <w:rStyle w:val="StringTok"/>
+        </w:rPr>
+        <w:t xml:space="preserve">"_z"</w:t>
+      </w:r>
+      <w:r>
+        <w:rPr>
+          <w:rStyle w:val="NormalTok"/>
+        </w:rPr>
+        <w:t xml:space="preserve">)</w:t>
+      </w:r>
+      <w:r>
+        <w:br/>
+      </w:r>
+      <w:r>
+        <w:rPr>
+          <w:rStyle w:val="NormalTok"/>
+        </w:rPr>
+        <w:t xml:space="preserve">}</w:t>
+      </w:r>
+      <w:r>
+        <w:br/>
+      </w:r>
+      <w:r>
+        <w:br/>
+      </w:r>
+      <w:r>
+        <w:rPr>
+          <w:rStyle w:val="CommentTok"/>
+        </w:rPr>
+        <w:t xml:space="preserve"># Create table with summary stats that can be saved to file</w:t>
+      </w:r>
+      <w:r>
+        <w:br/>
+      </w:r>
+      <w:r>
+        <w:rPr>
+          <w:rStyle w:val="NormalTok"/>
+        </w:rPr>
+        <w:t xml:space="preserve">occ_estimates </w:t>
+      </w:r>
+      <w:r>
+        <w:rPr>
+          <w:rStyle w:val="OtherTok"/>
+        </w:rPr>
+        <w:t xml:space="preserve">&lt;-</w:t>
+      </w:r>
+      <w:r>
+        <w:rPr>
+          <w:rStyle w:val="NormalTok"/>
+        </w:rPr>
+        <w:t xml:space="preserve"> </w:t>
+      </w:r>
+      <w:r>
+        <w:rPr>
+          <w:rStyle w:val="FunctionTok"/>
+        </w:rPr>
+        <w:t xml:space="preserve">parameter_estimates</w:t>
+      </w:r>
+      <w:r>
+        <w:rPr>
+          <w:rStyle w:val="NormalTok"/>
+        </w:rPr>
+        <w:t xml:space="preserve">(</w:t>
+      </w:r>
+      <w:r>
+        <w:rPr>
+          <w:rStyle w:val="AttributeTok"/>
+        </w:rPr>
+        <w:t xml:space="preserve">model =</w:t>
+      </w:r>
+      <w:r>
+        <w:rPr>
+          <w:rStyle w:val="NormalTok"/>
+        </w:rPr>
+        <w:t xml:space="preserve"> best,</w:t>
+      </w:r>
+      <w:r>
+        <w:br/>
+      </w:r>
+      <w:r>
+        <w:rPr>
+          <w:rStyle w:val="NormalTok"/>
+        </w:rPr>
+        <w:t xml:space="preserve">                                     </w:t>
+      </w:r>
+      <w:r>
+        <w:rPr>
+          <w:rStyle w:val="AttributeTok"/>
+        </w:rPr>
+        <w:t xml:space="preserve">parameter =</w:t>
+      </w:r>
+      <w:r>
+        <w:rPr>
+          <w:rStyle w:val="NormalTok"/>
+        </w:rPr>
+        <w:t xml:space="preserve"> </w:t>
+      </w:r>
+      <w:r>
+        <w:rPr>
+          <w:rStyle w:val="StringTok"/>
+        </w:rPr>
+        <w:t xml:space="preserve">"occ"</w:t>
+      </w:r>
+      <w:r>
+        <w:rPr>
+          <w:rStyle w:val="NormalTok"/>
+        </w:rPr>
+        <w:t xml:space="preserve">,</w:t>
+      </w:r>
+      <w:r>
+        <w:br/>
+      </w:r>
+      <w:r>
+        <w:rPr>
+          <w:rStyle w:val="NormalTok"/>
+        </w:rPr>
+        <w:t xml:space="preserve">                                     </w:t>
+      </w:r>
+      <w:r>
+        <w:rPr>
+          <w:rStyle w:val="AttributeTok"/>
+        </w:rPr>
+        <w:t xml:space="preserve">lower_ci =</w:t>
+      </w:r>
+      <w:r>
+        <w:rPr>
+          <w:rStyle w:val="NormalTok"/>
+        </w:rPr>
+        <w:t xml:space="preserve"> </w:t>
+      </w:r>
+      <w:r>
+        <w:rPr>
+          <w:rStyle w:val="FloatTok"/>
+        </w:rPr>
+        <w:t xml:space="preserve">0.025</w:t>
+      </w:r>
+      <w:r>
+        <w:rPr>
+          <w:rStyle w:val="NormalTok"/>
+        </w:rPr>
+        <w:t xml:space="preserve">,</w:t>
+      </w:r>
+      <w:r>
+        <w:br/>
+      </w:r>
+      <w:r>
+        <w:rPr>
+          <w:rStyle w:val="NormalTok"/>
+        </w:rPr>
+        <w:t xml:space="preserve">                                     </w:t>
+      </w:r>
+      <w:r>
+        <w:rPr>
+          <w:rStyle w:val="AttributeTok"/>
+        </w:rPr>
+        <w:t xml:space="preserve">upper_ci =</w:t>
+      </w:r>
+      <w:r>
+        <w:rPr>
+          <w:rStyle w:val="NormalTok"/>
+        </w:rPr>
+        <w:t xml:space="preserve"> </w:t>
+      </w:r>
+      <w:r>
+        <w:rPr>
+          <w:rStyle w:val="FloatTok"/>
+        </w:rPr>
+        <w:t xml:space="preserve">0.975</w:t>
+      </w:r>
+      <w:r>
+        <w:rPr>
+          <w:rStyle w:val="NormalTok"/>
+        </w:rPr>
+        <w:t xml:space="preserve">)</w:t>
+      </w:r>
+      <w:r>
+        <w:br/>
+      </w:r>
+      <w:r>
+        <w:rPr>
+          <w:rStyle w:val="NormalTok"/>
+        </w:rPr>
+        <w:t xml:space="preserve">det_estimates </w:t>
+      </w:r>
+      <w:r>
+        <w:rPr>
+          <w:rStyle w:val="OtherTok"/>
+        </w:rPr>
+        <w:t xml:space="preserve">&lt;-</w:t>
+      </w:r>
+      <w:r>
+        <w:rPr>
+          <w:rStyle w:val="NormalTok"/>
+        </w:rPr>
+        <w:t xml:space="preserve"> </w:t>
+      </w:r>
+      <w:r>
+        <w:rPr>
+          <w:rStyle w:val="FunctionTok"/>
+        </w:rPr>
+        <w:t xml:space="preserve">parameter_estimates</w:t>
+      </w:r>
+      <w:r>
+        <w:rPr>
+          <w:rStyle w:val="NormalTok"/>
+        </w:rPr>
+        <w:t xml:space="preserve">(</w:t>
+      </w:r>
+      <w:r>
+        <w:rPr>
+          <w:rStyle w:val="AttributeTok"/>
+        </w:rPr>
+        <w:t xml:space="preserve">model =</w:t>
+      </w:r>
+      <w:r>
+        <w:rPr>
+          <w:rStyle w:val="NormalTok"/>
+        </w:rPr>
+        <w:t xml:space="preserve"> best,</w:t>
+      </w:r>
+      <w:r>
+        <w:br/>
+      </w:r>
+      <w:r>
+        <w:rPr>
+          <w:rStyle w:val="NormalTok"/>
+        </w:rPr>
+        <w:t xml:space="preserve">                                     </w:t>
+      </w:r>
+      <w:r>
+        <w:rPr>
+          <w:rStyle w:val="AttributeTok"/>
+        </w:rPr>
+        <w:t xml:space="preserve">parameter =</w:t>
+      </w:r>
+      <w:r>
+        <w:rPr>
+          <w:rStyle w:val="NormalTok"/>
+        </w:rPr>
+        <w:t xml:space="preserve"> </w:t>
+      </w:r>
+      <w:r>
+        <w:rPr>
+          <w:rStyle w:val="StringTok"/>
+        </w:rPr>
+        <w:t xml:space="preserve">"det"</w:t>
+      </w:r>
+      <w:r>
+        <w:rPr>
+          <w:rStyle w:val="NormalTok"/>
+        </w:rPr>
+        <w:t xml:space="preserve">,</w:t>
+      </w:r>
+      <w:r>
+        <w:br/>
+      </w:r>
+      <w:r>
+        <w:rPr>
+          <w:rStyle w:val="NormalTok"/>
+        </w:rPr>
+        <w:t xml:space="preserve">                                     </w:t>
+      </w:r>
+      <w:r>
+        <w:rPr>
+          <w:rStyle w:val="AttributeTok"/>
+        </w:rPr>
+        <w:t xml:space="preserve">lower_ci =</w:t>
+      </w:r>
+      <w:r>
+        <w:rPr>
+          <w:rStyle w:val="NormalTok"/>
+        </w:rPr>
+        <w:t xml:space="preserve"> </w:t>
+      </w:r>
+      <w:r>
+        <w:rPr>
+          <w:rStyle w:val="FloatTok"/>
+        </w:rPr>
+        <w:t xml:space="preserve">0.025</w:t>
+      </w:r>
+      <w:r>
+        <w:rPr>
+          <w:rStyle w:val="NormalTok"/>
+        </w:rPr>
+        <w:t xml:space="preserve">,</w:t>
+      </w:r>
+      <w:r>
+        <w:br/>
+      </w:r>
+      <w:r>
+        <w:rPr>
+          <w:rStyle w:val="NormalTok"/>
+        </w:rPr>
+        <w:t xml:space="preserve">                                     </w:t>
+      </w:r>
+      <w:r>
+        <w:rPr>
+          <w:rStyle w:val="AttributeTok"/>
+        </w:rPr>
+        <w:t xml:space="preserve">upper_ci =</w:t>
+      </w:r>
+      <w:r>
+        <w:rPr>
+          <w:rStyle w:val="NormalTok"/>
+        </w:rPr>
+        <w:t xml:space="preserve"> </w:t>
+      </w:r>
+      <w:r>
+        <w:rPr>
+          <w:rStyle w:val="FloatTok"/>
+        </w:rPr>
+        <w:t xml:space="preserve">0.975</w:t>
+      </w:r>
+      <w:r>
+        <w:rPr>
+          <w:rStyle w:val="NormalTok"/>
+        </w:rPr>
+        <w:t xml:space="preserve">)</w:t>
+      </w:r>
+      <w:r>
+        <w:br/>
+      </w:r>
+      <w:r>
+        <w:rPr>
+          <w:rStyle w:val="NormalTok"/>
+        </w:rPr>
+        <w:t xml:space="preserve">occ_estimates </w:t>
+      </w:r>
+      <w:r>
+        <w:rPr>
+          <w:rStyle w:val="OtherTok"/>
+        </w:rPr>
+        <w:t xml:space="preserve">&lt;-</w:t>
+      </w:r>
+      <w:r>
+        <w:rPr>
+          <w:rStyle w:val="NormalTok"/>
+        </w:rPr>
+        <w:t xml:space="preserve"> occ_estimates </w:t>
+      </w:r>
+      <w:r>
+        <w:rPr>
+          <w:rStyle w:val="SpecialCharTok"/>
+        </w:rPr>
+        <w:t xml:space="preserve">%&gt;%</w:t>
+      </w:r>
+      <w:r>
+        <w:br/>
+      </w:r>
+      <w:r>
+        <w:rPr>
+          <w:rStyle w:val="NormalTok"/>
+        </w:rPr>
+        <w:t xml:space="preserve">  </w:t>
+      </w:r>
+      <w:r>
+        <w:rPr>
+          <w:rStyle w:val="FunctionTok"/>
+        </w:rPr>
+        <w:t xml:space="preserve">rename</w:t>
+      </w:r>
+      <w:r>
+        <w:rPr>
+          <w:rStyle w:val="NormalTok"/>
+        </w:rPr>
+        <w:t xml:space="preserve">(</w:t>
+      </w:r>
+      <w:r>
+        <w:rPr>
+          <w:rStyle w:val="AttributeTok"/>
+        </w:rPr>
+        <w:t xml:space="preserve">Covariate =</w:t>
+      </w:r>
+      <w:r>
+        <w:rPr>
+          <w:rStyle w:val="NormalTok"/>
+        </w:rPr>
+        <w:t xml:space="preserve"> Parameter) </w:t>
+      </w:r>
+      <w:r>
+        <w:rPr>
+          <w:rStyle w:val="SpecialCharTok"/>
+        </w:rPr>
+        <w:t xml:space="preserve">%&gt;%</w:t>
+      </w:r>
+      <w:r>
+        <w:br/>
+      </w:r>
+      <w:r>
+        <w:rPr>
+          <w:rStyle w:val="NormalTok"/>
+        </w:rPr>
+        <w:t xml:space="preserve">  </w:t>
+      </w:r>
+      <w:r>
+        <w:rPr>
+          <w:rStyle w:val="FunctionTok"/>
+        </w:rPr>
+        <w:t xml:space="preserve">mutate</w:t>
+      </w:r>
+      <w:r>
+        <w:rPr>
+          <w:rStyle w:val="NormalTok"/>
+        </w:rPr>
+        <w:t xml:space="preserve">(</w:t>
+      </w:r>
+      <w:r>
+        <w:rPr>
+          <w:rStyle w:val="AttributeTok"/>
+        </w:rPr>
+        <w:t xml:space="preserve">Parameter =</w:t>
+      </w:r>
+      <w:r>
+        <w:rPr>
+          <w:rStyle w:val="NormalTok"/>
+        </w:rPr>
+        <w:t xml:space="preserve"> </w:t>
+      </w:r>
+      <w:r>
+        <w:rPr>
+          <w:rStyle w:val="StringTok"/>
+        </w:rPr>
+        <w:t xml:space="preserve">"Occurrence"</w:t>
+      </w:r>
+      <w:r>
+        <w:rPr>
+          <w:rStyle w:val="NormalTok"/>
+        </w:rPr>
+        <w:t xml:space="preserve">, </w:t>
+      </w:r>
+      <w:r>
+        <w:rPr>
+          <w:rStyle w:val="AttributeTok"/>
+        </w:rPr>
+        <w:t xml:space="preserve">.before =</w:t>
+      </w:r>
+      <w:r>
+        <w:rPr>
+          <w:rStyle w:val="NormalTok"/>
+        </w:rPr>
+        <w:t xml:space="preserve"> </w:t>
+      </w:r>
+      <w:r>
+        <w:rPr>
+          <w:rStyle w:val="StringTok"/>
+        </w:rPr>
+        <w:t xml:space="preserve">"Covariate"</w:t>
+      </w:r>
+      <w:r>
+        <w:rPr>
+          <w:rStyle w:val="NormalTok"/>
+        </w:rPr>
+        <w:t xml:space="preserve">)</w:t>
+      </w:r>
+      <w:r>
+        <w:br/>
+      </w:r>
+      <w:r>
+        <w:rPr>
+          <w:rStyle w:val="NormalTok"/>
+        </w:rPr>
+        <w:t xml:space="preserve">det_estimates </w:t>
+      </w:r>
+      <w:r>
+        <w:rPr>
+          <w:rStyle w:val="OtherTok"/>
+        </w:rPr>
+        <w:t xml:space="preserve">&lt;-</w:t>
+      </w:r>
+      <w:r>
+        <w:rPr>
+          <w:rStyle w:val="NormalTok"/>
+        </w:rPr>
+        <w:t xml:space="preserve"> det_estimates </w:t>
+      </w:r>
+      <w:r>
+        <w:rPr>
+          <w:rStyle w:val="SpecialCharTok"/>
+        </w:rPr>
+        <w:t xml:space="preserve">%&gt;%</w:t>
+      </w:r>
+      <w:r>
+        <w:br/>
+      </w:r>
+      <w:r>
+        <w:rPr>
+          <w:rStyle w:val="NormalTok"/>
+        </w:rPr>
+        <w:t xml:space="preserve">  </w:t>
+      </w:r>
+      <w:r>
+        <w:rPr>
+          <w:rStyle w:val="FunctionTok"/>
+        </w:rPr>
+        <w:t xml:space="preserve">rename</w:t>
+      </w:r>
+      <w:r>
+        <w:rPr>
+          <w:rStyle w:val="NormalTok"/>
+        </w:rPr>
+        <w:t xml:space="preserve">(</w:t>
+      </w:r>
+      <w:r>
+        <w:rPr>
+          <w:rStyle w:val="AttributeTok"/>
+        </w:rPr>
+        <w:t xml:space="preserve">Covariate =</w:t>
+      </w:r>
+      <w:r>
+        <w:rPr>
+          <w:rStyle w:val="NormalTok"/>
+        </w:rPr>
+        <w:t xml:space="preserve"> Parameter) </w:t>
+      </w:r>
+      <w:r>
+        <w:rPr>
+          <w:rStyle w:val="SpecialCharTok"/>
+        </w:rPr>
+        <w:t xml:space="preserve">%&gt;%</w:t>
+      </w:r>
+      <w:r>
+        <w:br/>
+      </w:r>
+      <w:r>
+        <w:rPr>
+          <w:rStyle w:val="NormalTok"/>
+        </w:rPr>
+        <w:t xml:space="preserve">  </w:t>
+      </w:r>
+      <w:r>
+        <w:rPr>
+          <w:rStyle w:val="FunctionTok"/>
+        </w:rPr>
+        <w:t xml:space="preserve">mutate</w:t>
+      </w:r>
+      <w:r>
+        <w:rPr>
+          <w:rStyle w:val="NormalTok"/>
+        </w:rPr>
+        <w:t xml:space="preserve">(</w:t>
+      </w:r>
+      <w:r>
+        <w:rPr>
+          <w:rStyle w:val="AttributeTok"/>
+        </w:rPr>
+        <w:t xml:space="preserve">Parameter =</w:t>
+      </w:r>
+      <w:r>
+        <w:rPr>
+          <w:rStyle w:val="NormalTok"/>
+        </w:rPr>
+        <w:t xml:space="preserve"> </w:t>
+      </w:r>
+      <w:r>
+        <w:rPr>
+          <w:rStyle w:val="StringTok"/>
+        </w:rPr>
+        <w:t xml:space="preserve">"Detection"</w:t>
+      </w:r>
+      <w:r>
+        <w:rPr>
+          <w:rStyle w:val="NormalTok"/>
+        </w:rPr>
+        <w:t xml:space="preserve">, </w:t>
+      </w:r>
+      <w:r>
+        <w:rPr>
+          <w:rStyle w:val="AttributeTok"/>
+        </w:rPr>
+        <w:t xml:space="preserve">.before =</w:t>
+      </w:r>
+      <w:r>
+        <w:rPr>
+          <w:rStyle w:val="NormalTok"/>
+        </w:rPr>
+        <w:t xml:space="preserve"> </w:t>
+      </w:r>
+      <w:r>
+        <w:rPr>
+          <w:rStyle w:val="StringTok"/>
+        </w:rPr>
+        <w:t xml:space="preserve">"Covariate"</w:t>
+      </w:r>
+      <w:r>
+        <w:rPr>
+          <w:rStyle w:val="NormalTok"/>
+        </w:rPr>
+        <w:t xml:space="preserve">)</w:t>
+      </w:r>
+      <w:r>
+        <w:br/>
+      </w:r>
+      <w:r>
+        <w:rPr>
+          <w:rStyle w:val="NormalTok"/>
+        </w:rPr>
+        <w:t xml:space="preserve">estimates </w:t>
+      </w:r>
+      <w:r>
+        <w:rPr>
+          <w:rStyle w:val="OtherTok"/>
+        </w:rPr>
+        <w:t xml:space="preserve">&lt;-</w:t>
+      </w:r>
+      <w:r>
+        <w:rPr>
+          <w:rStyle w:val="NormalTok"/>
+        </w:rPr>
+        <w:t xml:space="preserve"> </w:t>
+      </w:r>
+      <w:r>
+        <w:rPr>
+          <w:rStyle w:val="FunctionTok"/>
+        </w:rPr>
+        <w:t xml:space="preserve">rbind</w:t>
+      </w:r>
+      <w:r>
+        <w:rPr>
+          <w:rStyle w:val="NormalTok"/>
+        </w:rPr>
+        <w:t xml:space="preserve">(occ_estimates, det_estimates)</w:t>
+      </w:r>
+      <w:r>
+        <w:br/>
+      </w:r>
+      <w:r>
+        <w:br/>
+      </w:r>
+      <w:r>
+        <w:rPr>
+          <w:rStyle w:val="NormalTok"/>
+        </w:rPr>
+        <w:t xml:space="preserve">psi_model</w:t>
+      </w:r>
+    </w:p>
+    <w:p>
+      <w:pPr>
+        <w:pStyle w:val="SourceCode"/>
+      </w:pPr>
+      <w:r>
+        <w:rPr>
+          <w:rStyle w:val="VerbatimChar"/>
+        </w:rPr>
+        <w:t xml:space="preserve">##                                occ </w:t>
+      </w:r>
+      <w:r>
+        <w:br/>
+      </w:r>
+      <w:r>
+        <w:rPr>
+          <w:rStyle w:val="VerbatimChar"/>
+        </w:rPr>
+        <w:t xml:space="preserve">## "~ elev_z + vegclass2 + vegclass3"</w:t>
+      </w:r>
+    </w:p>
+    <w:p>
+      <w:pPr>
+        <w:pStyle w:val="SourceCode"/>
+      </w:pPr>
+      <w:r>
+        <w:rPr>
+          <w:rStyle w:val="NormalTok"/>
+        </w:rPr>
+        <w:t xml:space="preserve">p_model</w:t>
+      </w:r>
+    </w:p>
+    <w:p>
+      <w:pPr>
+        <w:pStyle w:val="SourceCode"/>
+      </w:pPr>
+      <w:r>
+        <w:rPr>
+          <w:rStyle w:val="VerbatimChar"/>
+        </w:rPr>
+        <w:t xml:space="preserve">##   det </w:t>
+      </w:r>
+      <w:r>
+        <w:br/>
+      </w:r>
+      <w:r>
+        <w:rPr>
+          <w:rStyle w:val="VerbatimChar"/>
+        </w:rPr>
+        <w:t xml:space="preserve">## "~ 1"</w:t>
+      </w:r>
+    </w:p>
+    <w:p>
+      <w:pPr>
+        <w:pStyle w:val="SourceCode"/>
+      </w:pPr>
+      <w:r>
+        <w:rPr>
+          <w:rStyle w:val="NormalTok"/>
+        </w:rPr>
+        <w:t xml:space="preserve">psi_covs_z</w:t>
+      </w:r>
+    </w:p>
+    <w:p>
+      <w:pPr>
+        <w:pStyle w:val="SourceCode"/>
+      </w:pPr>
+      <w:r>
+        <w:rPr>
+          <w:rStyle w:val="VerbatimChar"/>
+        </w:rPr>
+        <w:t xml:space="preserve">## [1] "elev_z"    "vegclass2" "vegclass3"</w:t>
+      </w:r>
+    </w:p>
+    <w:p>
+      <w:pPr>
+        <w:pStyle w:val="SourceCode"/>
+      </w:pPr>
+      <w:r>
+        <w:rPr>
+          <w:rStyle w:val="NormalTok"/>
+        </w:rPr>
+        <w:t xml:space="preserve">psi_covs</w:t>
+      </w:r>
+    </w:p>
+    <w:p>
+      <w:pPr>
+        <w:pStyle w:val="SourceCode"/>
+      </w:pPr>
+      <w:r>
+        <w:rPr>
+          <w:rStyle w:val="VerbatimChar"/>
+        </w:rPr>
+        <w:t xml:space="preserve">## [1] "elev"      "vegclass2" "vegclass3"</w:t>
+      </w:r>
+    </w:p>
+    <w:p>
+      <w:pPr>
+        <w:pStyle w:val="SourceCode"/>
+      </w:pPr>
+      <w:r>
+        <w:rPr>
+          <w:rStyle w:val="NormalTok"/>
+        </w:rPr>
+        <w:t xml:space="preserve">p_covs_z</w:t>
+      </w:r>
+    </w:p>
+    <w:p>
+      <w:pPr>
+        <w:pStyle w:val="SourceCode"/>
+      </w:pPr>
+      <w:r>
+        <w:rPr>
+          <w:rStyle w:val="VerbatimChar"/>
+        </w:rPr>
+        <w:t xml:space="preserve">## character(0)</w:t>
+      </w:r>
+    </w:p>
+    <w:p>
+      <w:pPr>
+        <w:pStyle w:val="SourceCode"/>
+      </w:pPr>
+      <w:r>
+        <w:rPr>
+          <w:rStyle w:val="NormalTok"/>
+        </w:rPr>
+        <w:t xml:space="preserve">p_covs</w:t>
+      </w:r>
+    </w:p>
+    <w:p>
+      <w:pPr>
+        <w:pStyle w:val="SourceCode"/>
+      </w:pPr>
+      <w:r>
+        <w:rPr>
+          <w:rStyle w:val="VerbatimChar"/>
+        </w:rPr>
+        <w:t xml:space="preserve">## character(0)</w:t>
+      </w:r>
+    </w:p>
+    <w:p>
+      <w:pPr>
+        <w:pStyle w:val="SourceCode"/>
+      </w:pPr>
+      <w:r>
+        <w:rPr>
+          <w:rStyle w:val="FunctionTok"/>
+        </w:rPr>
+        <w:t xml:space="preserve">head</w:t>
+      </w:r>
+      <w:r>
+        <w:rPr>
+          <w:rStyle w:val="NormalTok"/>
+        </w:rPr>
+        <w:t xml:space="preserve">(covariates)</w:t>
+      </w:r>
+    </w:p>
+    <w:p>
+      <w:pPr>
+        <w:pStyle w:val="SourceCode"/>
+      </w:pPr>
+      <w:r>
+        <w:rPr>
+          <w:rStyle w:val="VerbatimChar"/>
+        </w:rPr>
+        <w:t xml:space="preserve">##   parameter park short_name              formula                    axis_label</w:t>
+      </w:r>
+      <w:r>
+        <w:br/>
+      </w:r>
+      <w:r>
+        <w:rPr>
+          <w:rStyle w:val="VerbatimChar"/>
+        </w:rPr>
+        <w:t xml:space="preserve">## 1    either  all   boundary           boundary_z Distance to park boundary (m)</w:t>
+      </w:r>
+      <w:r>
+        <w:br/>
+      </w:r>
+      <w:r>
+        <w:rPr>
+          <w:rStyle w:val="VerbatimChar"/>
+        </w:rPr>
+        <w:t xml:space="preserve">## 2    either  all     aspect     east_z + north_z                          &lt;NA&gt;</w:t>
+      </w:r>
+      <w:r>
+        <w:br/>
+      </w:r>
+      <w:r>
+        <w:rPr>
+          <w:rStyle w:val="VerbatimChar"/>
+        </w:rPr>
+        <w:t xml:space="preserve">## 3    either  all       east               east_z                      Eastness</w:t>
+      </w:r>
+      <w:r>
+        <w:br/>
+      </w:r>
+      <w:r>
+        <w:rPr>
+          <w:rStyle w:val="VerbatimChar"/>
+        </w:rPr>
+        <w:t xml:space="preserve">## 4    either  all      north              north_z                     Northness</w:t>
+      </w:r>
+      <w:r>
+        <w:br/>
+      </w:r>
+      <w:r>
+        <w:rPr>
+          <w:rStyle w:val="VerbatimChar"/>
+        </w:rPr>
+        <w:t xml:space="preserve">## 5    either  all       elev               elev_z                 Elevation (m)</w:t>
+      </w:r>
+      <w:r>
+        <w:br/>
+      </w:r>
+      <w:r>
+        <w:rPr>
+          <w:rStyle w:val="VerbatimChar"/>
+        </w:rPr>
+        <w:t xml:space="preserve">## 6    either  all      elev2 elev_z + I(elev_z^2)                 Elevation (m)</w:t>
+      </w:r>
+    </w:p>
+    <w:p>
+      <w:pPr>
+        <w:pStyle w:val="SourceCode"/>
+      </w:pPr>
+      <w:r>
+        <w:rPr>
+          <w:rStyle w:val="CommentTok"/>
+        </w:rPr>
+        <w:t xml:space="preserve"># Add something to calculate the number of covariates for each parameter</w:t>
+      </w:r>
+      <w:r>
+        <w:br/>
+      </w:r>
+      <w:r>
+        <w:rPr>
+          <w:rStyle w:val="CommentTok"/>
+        </w:rPr>
+        <w:t xml:space="preserve"># Need to create wording to describe vegclasses and quadratic effects</w:t>
+      </w:r>
+    </w:p>
     <w:bookmarkStart w:id="28" w:name="model-used-for-inference"/>
     <w:p>
       <w:pPr>
@@ -1562,21 +3440,706 @@
         <w:pStyle w:val="FirstParagraph"/>
       </w:pPr>
       <w:r>
-        <w:t xml:space="preserve">Brief description</w:t>
+        <w:t xml:space="preserve">The highest-ranking model for coyotes included XX covariates in the</w:t>
+      </w:r>
+      <w:r>
+        <w:t xml:space="preserve"> </w:t>
+      </w:r>
+      <w:r>
+        <w:t xml:space="preserve">occurrence part of the model and XX covariates in the detection part of the</w:t>
+      </w:r>
+      <w:r>
+        <w:t xml:space="preserve"> </w:t>
+      </w:r>
+      <w:r>
+        <w:t xml:space="preserve">model.</w:t>
       </w:r>
     </w:p>
     <w:p>
       <w:pPr>
         <w:pStyle w:val="BodyText"/>
       </w:pPr>
-      <w:r>
-        <w:t xml:space="preserve">Table with parameter estimates (along with generic caption)</w:t>
-      </w:r>
     </w:p>
     <w:p>
       <w:pPr>
         <w:pStyle w:val="BodyText"/>
       </w:pPr>
+      <w:r>
+        <w:rPr>
+          <w:bCs/>
+          <w:b/>
+        </w:rPr>
+        <w:t xml:space="preserve">Table X.</w:t>
+      </w:r>
+      <w:r>
+        <w:t xml:space="preserve"> </w:t>
+      </w:r>
+      <w:r>
+        <w:t xml:space="preserve">Parameter estimates from a model for coyote in the Tucson Mountain District of Saguaro National Park,</w:t>
+      </w:r>
+      <w:r>
+        <w:t xml:space="preserve"> </w:t>
+      </w:r>
+      <w:r>
+        <w:t xml:space="preserve">2022. SD = Standard deviation and 95% CI = 95% credible interval. Rhat</w:t>
+      </w:r>
+      <w:r>
+        <w:t xml:space="preserve"> </w:t>
+      </w:r>
+      <w:r>
+        <w:t xml:space="preserve">values between 1 and 1.05 indicate that the model has converged. ESS = effective</w:t>
+      </w:r>
+      <w:r>
+        <w:t xml:space="preserve"> </w:t>
+      </w:r>
+      <w:r>
+        <w:t xml:space="preserve">sample size; values &gt; 400 are usually sufficient. f values indicate the</w:t>
+      </w:r>
+      <w:r>
+        <w:t xml:space="preserve"> </w:t>
+      </w:r>
+      <w:r>
+        <w:t xml:space="preserve">proportion of posterior samples that are &lt; 0 if the mean is &lt; 0 or the</w:t>
+      </w:r>
+      <w:r>
+        <w:t xml:space="preserve"> </w:t>
+      </w:r>
+      <w:r>
+        <w:t xml:space="preserve">proportion of samples that are &gt; 0 if the mean is &gt; 0. Estimates are on the</w:t>
+      </w:r>
+      <w:r>
+        <w:t xml:space="preserve"> </w:t>
+      </w:r>
+      <w:r>
+        <w:t xml:space="preserve">logit scale and all continuous covariates have been standardized by their</w:t>
+      </w:r>
+      <w:r>
+        <w:t xml:space="preserve"> </w:t>
+      </w:r>
+      <w:r>
+        <w:t xml:space="preserve">respective means and standard deviations.</w:t>
+      </w:r>
+    </w:p>
+    <w:p>
+      <w:pPr>
+        <w:pStyle w:val="BodyText"/>
+      </w:pPr>
+    </w:p>
+    <w:tbl>
+      <w:tblPr>
+        <w:tblStyle w:val="Table"/>
+        <w:tblW w:type="auto" w:w="0"/>
+        <w:tblLook w:firstRow="1" w:lastRow="0" w:firstColumn="0" w:lastColumn="0" w:noHBand="0" w:noVBand="0" w:val="0020"/>
+      </w:tblPr>
+      <w:tblGrid>
+        <w:gridCol w:w="990"/>
+        <w:gridCol w:w="990"/>
+        <w:gridCol w:w="990"/>
+        <w:gridCol w:w="990"/>
+        <w:gridCol w:w="990"/>
+        <w:gridCol w:w="990"/>
+        <w:gridCol w:w="990"/>
+        <w:gridCol w:w="990"/>
+      </w:tblGrid>
+      <w:tr>
+        <w:trPr>
+          <w:tblHeader w:val="true"/>
+        </w:trPr>
+        <w:tc>
+          <w:tcPr/>
+          <w:p>
+            <w:pPr>
+              <w:pStyle w:val="Compact"/>
+              <w:jc w:val="right"/>
+            </w:pPr>
+            <w:r>
+              <w:t xml:space="preserve">Parameter</w:t>
+            </w:r>
+          </w:p>
+        </w:tc>
+        <w:tc>
+          <w:tcPr/>
+          <w:p>
+            <w:pPr>
+              <w:pStyle w:val="Compact"/>
+              <w:jc w:val="right"/>
+            </w:pPr>
+            <w:r>
+              <w:t xml:space="preserve">Covariate</w:t>
+            </w:r>
+          </w:p>
+        </w:tc>
+        <w:tc>
+          <w:tcPr/>
+          <w:p>
+            <w:pPr>
+              <w:pStyle w:val="Compact"/>
+              <w:jc w:val="right"/>
+            </w:pPr>
+            <w:r>
+              <w:t xml:space="preserve">Mean</w:t>
+            </w:r>
+          </w:p>
+        </w:tc>
+        <w:tc>
+          <w:tcPr/>
+          <w:p>
+            <w:pPr>
+              <w:pStyle w:val="Compact"/>
+              <w:jc w:val="right"/>
+            </w:pPr>
+            <w:r>
+              <w:t xml:space="preserve">SD</w:t>
+            </w:r>
+          </w:p>
+        </w:tc>
+        <w:tc>
+          <w:tcPr/>
+          <w:p>
+            <w:pPr>
+              <w:pStyle w:val="Compact"/>
+              <w:jc w:val="center"/>
+            </w:pPr>
+            <w:r>
+              <w:t xml:space="preserve">95% CI</w:t>
+            </w:r>
+          </w:p>
+        </w:tc>
+        <w:tc>
+          <w:tcPr/>
+          <w:p>
+            <w:pPr>
+              <w:pStyle w:val="Compact"/>
+              <w:jc w:val="right"/>
+            </w:pPr>
+            <w:r>
+              <w:t xml:space="preserve">Rhat</w:t>
+            </w:r>
+          </w:p>
+        </w:tc>
+        <w:tc>
+          <w:tcPr/>
+          <w:p>
+            <w:pPr>
+              <w:pStyle w:val="Compact"/>
+              <w:jc w:val="right"/>
+            </w:pPr>
+            <w:r>
+              <w:t xml:space="preserve">ESS</w:t>
+            </w:r>
+          </w:p>
+        </w:tc>
+        <w:tc>
+          <w:tcPr/>
+          <w:p>
+            <w:pPr>
+              <w:pStyle w:val="Compact"/>
+              <w:jc w:val="right"/>
+            </w:pPr>
+            <w:r>
+              <w:t xml:space="preserve">f</w:t>
+            </w:r>
+          </w:p>
+        </w:tc>
+      </w:tr>
+      <w:tr>
+        <w:tc>
+          <w:tcPr/>
+          <w:p>
+            <w:pPr>
+              <w:pStyle w:val="Compact"/>
+              <w:jc w:val="right"/>
+            </w:pPr>
+            <w:r>
+              <w:t xml:space="preserve">Occurrence</w:t>
+            </w:r>
+          </w:p>
+        </w:tc>
+        <w:tc>
+          <w:tcPr/>
+          <w:p>
+            <w:pPr>
+              <w:pStyle w:val="Compact"/>
+              <w:jc w:val="right"/>
+            </w:pPr>
+            <w:r>
+              <w:t xml:space="preserve">(Intercept)</w:t>
+            </w:r>
+          </w:p>
+        </w:tc>
+        <w:tc>
+          <w:tcPr/>
+          <w:p>
+            <w:pPr>
+              <w:pStyle w:val="Compact"/>
+              <w:jc w:val="right"/>
+            </w:pPr>
+            <w:r>
+              <w:t xml:space="preserve">1.18</w:t>
+            </w:r>
+          </w:p>
+        </w:tc>
+        <w:tc>
+          <w:tcPr/>
+          <w:p>
+            <w:pPr>
+              <w:pStyle w:val="Compact"/>
+              <w:jc w:val="right"/>
+            </w:pPr>
+            <w:r>
+              <w:t xml:space="preserve">0.61</w:t>
+            </w:r>
+          </w:p>
+        </w:tc>
+        <w:tc>
+          <w:tcPr/>
+          <w:p>
+            <w:pPr>
+              <w:pStyle w:val="Compact"/>
+              <w:jc w:val="center"/>
+            </w:pPr>
+            <w:r>
+              <w:t xml:space="preserve">0.04, 2.42</w:t>
+            </w:r>
+          </w:p>
+        </w:tc>
+        <w:tc>
+          <w:tcPr/>
+          <w:p>
+            <w:pPr>
+              <w:pStyle w:val="Compact"/>
+              <w:jc w:val="right"/>
+            </w:pPr>
+            <w:r>
+              <w:t xml:space="preserve">1</w:t>
+            </w:r>
+          </w:p>
+        </w:tc>
+        <w:tc>
+          <w:tcPr/>
+          <w:p>
+            <w:pPr>
+              <w:pStyle w:val="Compact"/>
+              <w:jc w:val="right"/>
+            </w:pPr>
+            <w:r>
+              <w:t xml:space="preserve">1375</w:t>
+            </w:r>
+          </w:p>
+        </w:tc>
+        <w:tc>
+          <w:tcPr/>
+          <w:p>
+            <w:pPr>
+              <w:pStyle w:val="Compact"/>
+              <w:jc w:val="right"/>
+            </w:pPr>
+            <w:r>
+              <w:t xml:space="preserve">0.98</w:t>
+            </w:r>
+          </w:p>
+        </w:tc>
+      </w:tr>
+      <w:tr>
+        <w:tc>
+          <w:tcPr/>
+          <w:p>
+            <w:pPr>
+              <w:pStyle w:val="Compact"/>
+              <w:jc w:val="right"/>
+            </w:pPr>
+            <w:r>
+              <w:t xml:space="preserve">Occurrence</w:t>
+            </w:r>
+          </w:p>
+        </w:tc>
+        <w:tc>
+          <w:tcPr/>
+          <w:p>
+            <w:pPr>
+              <w:pStyle w:val="Compact"/>
+              <w:jc w:val="right"/>
+            </w:pPr>
+            <w:r>
+              <w:t xml:space="preserve">elev_z</w:t>
+            </w:r>
+          </w:p>
+        </w:tc>
+        <w:tc>
+          <w:tcPr/>
+          <w:p>
+            <w:pPr>
+              <w:pStyle w:val="Compact"/>
+              <w:jc w:val="right"/>
+            </w:pPr>
+            <w:r>
+              <w:t xml:space="preserve">-1.63</w:t>
+            </w:r>
+          </w:p>
+        </w:tc>
+        <w:tc>
+          <w:tcPr/>
+          <w:p>
+            <w:pPr>
+              <w:pStyle w:val="Compact"/>
+              <w:jc w:val="right"/>
+            </w:pPr>
+            <w:r>
+              <w:t xml:space="preserve">0.67</w:t>
+            </w:r>
+          </w:p>
+        </w:tc>
+        <w:tc>
+          <w:tcPr/>
+          <w:p>
+            <w:pPr>
+              <w:pStyle w:val="Compact"/>
+              <w:jc w:val="center"/>
+            </w:pPr>
+            <w:r>
+              <w:t xml:space="preserve">-3.04, -0.45</w:t>
+            </w:r>
+          </w:p>
+        </w:tc>
+        <w:tc>
+          <w:tcPr/>
+          <w:p>
+            <w:pPr>
+              <w:pStyle w:val="Compact"/>
+              <w:jc w:val="right"/>
+            </w:pPr>
+            <w:r>
+              <w:t xml:space="preserve">1</w:t>
+            </w:r>
+          </w:p>
+        </w:tc>
+        <w:tc>
+          <w:tcPr/>
+          <w:p>
+            <w:pPr>
+              <w:pStyle w:val="Compact"/>
+              <w:jc w:val="right"/>
+            </w:pPr>
+            <w:r>
+              <w:t xml:space="preserve">1294</w:t>
+            </w:r>
+          </w:p>
+        </w:tc>
+        <w:tc>
+          <w:tcPr/>
+          <w:p>
+            <w:pPr>
+              <w:pStyle w:val="Compact"/>
+              <w:jc w:val="right"/>
+            </w:pPr>
+            <w:r>
+              <w:t xml:space="preserve">1.00</w:t>
+            </w:r>
+          </w:p>
+        </w:tc>
+      </w:tr>
+      <w:tr>
+        <w:tc>
+          <w:tcPr/>
+          <w:p>
+            <w:pPr>
+              <w:pStyle w:val="Compact"/>
+              <w:jc w:val="right"/>
+            </w:pPr>
+            <w:r>
+              <w:t xml:space="preserve">Occurrence</w:t>
+            </w:r>
+          </w:p>
+        </w:tc>
+        <w:tc>
+          <w:tcPr/>
+          <w:p>
+            <w:pPr>
+              <w:pStyle w:val="Compact"/>
+              <w:jc w:val="right"/>
+            </w:pPr>
+            <w:r>
+              <w:t xml:space="preserve">vegclass2</w:t>
+            </w:r>
+          </w:p>
+        </w:tc>
+        <w:tc>
+          <w:tcPr/>
+          <w:p>
+            <w:pPr>
+              <w:pStyle w:val="Compact"/>
+              <w:jc w:val="right"/>
+            </w:pPr>
+            <w:r>
+              <w:t xml:space="preserve">-2.08</w:t>
+            </w:r>
+          </w:p>
+        </w:tc>
+        <w:tc>
+          <w:tcPr/>
+          <w:p>
+            <w:pPr>
+              <w:pStyle w:val="Compact"/>
+              <w:jc w:val="right"/>
+            </w:pPr>
+            <w:r>
+              <w:t xml:space="preserve">0.99</w:t>
+            </w:r>
+          </w:p>
+        </w:tc>
+        <w:tc>
+          <w:tcPr/>
+          <w:p>
+            <w:pPr>
+              <w:pStyle w:val="Compact"/>
+              <w:jc w:val="center"/>
+            </w:pPr>
+            <w:r>
+              <w:t xml:space="preserve">-4.03, -0.19</w:t>
+            </w:r>
+          </w:p>
+        </w:tc>
+        <w:tc>
+          <w:tcPr/>
+          <w:p>
+            <w:pPr>
+              <w:pStyle w:val="Compact"/>
+              <w:jc w:val="right"/>
+            </w:pPr>
+            <w:r>
+              <w:t xml:space="preserve">1</w:t>
+            </w:r>
+          </w:p>
+        </w:tc>
+        <w:tc>
+          <w:tcPr/>
+          <w:p>
+            <w:pPr>
+              <w:pStyle w:val="Compact"/>
+              <w:jc w:val="right"/>
+            </w:pPr>
+            <w:r>
+              <w:t xml:space="preserve">1379</w:t>
+            </w:r>
+          </w:p>
+        </w:tc>
+        <w:tc>
+          <w:tcPr/>
+          <w:p>
+            <w:pPr>
+              <w:pStyle w:val="Compact"/>
+              <w:jc w:val="right"/>
+            </w:pPr>
+            <w:r>
+              <w:t xml:space="preserve">0.98</w:t>
+            </w:r>
+          </w:p>
+        </w:tc>
+      </w:tr>
+      <w:tr>
+        <w:tc>
+          <w:tcPr/>
+          <w:p>
+            <w:pPr>
+              <w:pStyle w:val="Compact"/>
+              <w:jc w:val="right"/>
+            </w:pPr>
+            <w:r>
+              <w:t xml:space="preserve">Occurrence</w:t>
+            </w:r>
+          </w:p>
+        </w:tc>
+        <w:tc>
+          <w:tcPr/>
+          <w:p>
+            <w:pPr>
+              <w:pStyle w:val="Compact"/>
+              <w:jc w:val="right"/>
+            </w:pPr>
+            <w:r>
+              <w:t xml:space="preserve">vegclass3</w:t>
+            </w:r>
+          </w:p>
+        </w:tc>
+        <w:tc>
+          <w:tcPr/>
+          <w:p>
+            <w:pPr>
+              <w:pStyle w:val="Compact"/>
+              <w:jc w:val="right"/>
+            </w:pPr>
+            <w:r>
+              <w:t xml:space="preserve">-1.43</w:t>
+            </w:r>
+          </w:p>
+        </w:tc>
+        <w:tc>
+          <w:tcPr/>
+          <w:p>
+            <w:pPr>
+              <w:pStyle w:val="Compact"/>
+              <w:jc w:val="right"/>
+            </w:pPr>
+            <w:r>
+              <w:t xml:space="preserve">0.92</w:t>
+            </w:r>
+          </w:p>
+        </w:tc>
+        <w:tc>
+          <w:tcPr/>
+          <w:p>
+            <w:pPr>
+              <w:pStyle w:val="Compact"/>
+              <w:jc w:val="center"/>
+            </w:pPr>
+            <w:r>
+              <w:t xml:space="preserve">-3.26, 0.34</w:t>
+            </w:r>
+          </w:p>
+        </w:tc>
+        <w:tc>
+          <w:tcPr/>
+          <w:p>
+            <w:pPr>
+              <w:pStyle w:val="Compact"/>
+              <w:jc w:val="right"/>
+            </w:pPr>
+            <w:r>
+              <w:t xml:space="preserve">1</w:t>
+            </w:r>
+          </w:p>
+        </w:tc>
+        <w:tc>
+          <w:tcPr/>
+          <w:p>
+            <w:pPr>
+              <w:pStyle w:val="Compact"/>
+              <w:jc w:val="right"/>
+            </w:pPr>
+            <w:r>
+              <w:t xml:space="preserve">1500</w:t>
+            </w:r>
+          </w:p>
+        </w:tc>
+        <w:tc>
+          <w:tcPr/>
+          <w:p>
+            <w:pPr>
+              <w:pStyle w:val="Compact"/>
+              <w:jc w:val="right"/>
+            </w:pPr>
+            <w:r>
+              <w:t xml:space="preserve">0.94</w:t>
+            </w:r>
+          </w:p>
+        </w:tc>
+      </w:tr>
+      <w:tr>
+        <w:tc>
+          <w:tcPr/>
+          <w:p>
+            <w:pPr>
+              <w:pStyle w:val="Compact"/>
+              <w:jc w:val="right"/>
+            </w:pPr>
+            <w:r>
+              <w:t xml:space="preserve">Detection</w:t>
+            </w:r>
+          </w:p>
+        </w:tc>
+        <w:tc>
+          <w:tcPr/>
+          <w:p>
+            <w:pPr>
+              <w:pStyle w:val="Compact"/>
+              <w:jc w:val="right"/>
+            </w:pPr>
+            <w:r>
+              <w:t xml:space="preserve">(Intercept)</w:t>
+            </w:r>
+          </w:p>
+        </w:tc>
+        <w:tc>
+          <w:tcPr/>
+          <w:p>
+            <w:pPr>
+              <w:pStyle w:val="Compact"/>
+              <w:jc w:val="right"/>
+            </w:pPr>
+            <w:r>
+              <w:t xml:space="preserve">-0.38</w:t>
+            </w:r>
+          </w:p>
+        </w:tc>
+        <w:tc>
+          <w:tcPr/>
+          <w:p>
+            <w:pPr>
+              <w:pStyle w:val="Compact"/>
+              <w:jc w:val="right"/>
+            </w:pPr>
+            <w:r>
+              <w:t xml:space="preserve">0.17</w:t>
+            </w:r>
+          </w:p>
+        </w:tc>
+        <w:tc>
+          <w:tcPr/>
+          <w:p>
+            <w:pPr>
+              <w:pStyle w:val="Compact"/>
+              <w:jc w:val="center"/>
+            </w:pPr>
+            <w:r>
+              <w:t xml:space="preserve">-0.73, -0.04</w:t>
+            </w:r>
+          </w:p>
+        </w:tc>
+        <w:tc>
+          <w:tcPr/>
+          <w:p>
+            <w:pPr>
+              <w:pStyle w:val="Compact"/>
+              <w:jc w:val="right"/>
+            </w:pPr>
+            <w:r>
+              <w:t xml:space="preserve">1</w:t>
+            </w:r>
+          </w:p>
+        </w:tc>
+        <w:tc>
+          <w:tcPr/>
+          <w:p>
+            <w:pPr>
+              <w:pStyle w:val="Compact"/>
+              <w:jc w:val="right"/>
+            </w:pPr>
+            <w:r>
+              <w:t xml:space="preserve">1500</w:t>
+            </w:r>
+          </w:p>
+        </w:tc>
+        <w:tc>
+          <w:tcPr/>
+          <w:p>
+            <w:pPr>
+              <w:pStyle w:val="Compact"/>
+              <w:jc w:val="right"/>
+            </w:pPr>
+            <w:r>
+              <w:t xml:space="preserve">0.99</w:t>
+            </w:r>
+          </w:p>
+        </w:tc>
+      </w:tr>
+    </w:tbl>
+    <w:p>
+      <w:pPr>
+        <w:pStyle w:val="BodyText"/>
+      </w:pPr>
+      <w:r>
+        <w:br/>
+      </w:r>
       <w:r>
         <w:t xml:space="preserve">Table with overall estimate (or estimates by vegclass)</w:t>
       </w:r>

</xml_diff>

<commit_message>
Add map with predicted occ probs across park
</commit_message>
<xml_diff>
--- a/src/single-season-models/2022/SAGW/Summary-2022-SAGW.docx
+++ b/src/single-season-models/2022/SAGW/Summary-2022-SAGW.docx
@@ -51,7 +51,7 @@
         <w:pStyle w:val="Date"/>
       </w:pPr>
       <w:r>
-        <w:t xml:space="preserve">2023-06-06</w:t>
+        <w:t xml:space="preserve">2023-06-08</w:t>
       </w:r>
     </w:p>
     <w:p>
@@ -79,13 +79,13 @@
         <w:t xml:space="preserve"> </w:t>
       </w:r>
       <w:r>
-        <w:t xml:space="preserve">2022-01-11 and 2022-01-22 and were retrieved between</w:t>
-      </w:r>
-      <w:r>
-        <w:t xml:space="preserve"> </w:t>
-      </w:r>
-      <w:r>
-        <w:t xml:space="preserve">2022-02-22 and 2022-02-26. We delineated a total of</w:t>
+        <w:t xml:space="preserve">11 January and 22 January and were retrieved between</w:t>
+      </w:r>
+      <w:r>
+        <w:t xml:space="preserve"> </w:t>
+      </w:r>
+      <w:r>
+        <w:t xml:space="preserve">22 February and 26 February, 2022. We delineated a total of</w:t>
       </w:r>
       <w:r>
         <w:t xml:space="preserve"> </w:t>
@@ -426,7 +426,7 @@
       <w:r>
         <w:drawing>
           <wp:inline>
-            <wp:extent cx="4620126" cy="3234088"/>
+            <wp:extent cx="4587290" cy="3211103"/>
             <wp:effectExtent b="0" l="0" r="0" t="0"/>
             <wp:docPr descr="" title="" id="21" name="Picture"/>
             <a:graphic>
@@ -447,7 +447,7 @@
                   <pic:spPr bwMode="auto">
                     <a:xfrm>
                       <a:off x="0" y="0"/>
-                      <a:ext cx="4620126" cy="3234088"/>
+                      <a:ext cx="4587290" cy="3211103"/>
                     </a:xfrm>
                     <a:prstGeom prst="rect">
                       <a:avLst/>
@@ -510,37 +510,43 @@
         <w:t xml:space="preserve"> </w:t>
       </w:r>
       <w:r>
-        <w:t xml:space="preserve">Mammal species detected in the Tucson Mountain District of Saguaro National Park, 2022. No. photos is the</w:t>
-      </w:r>
-      <w:r>
-        <w:t xml:space="preserve"> </w:t>
-      </w:r>
-      <w:r>
-        <w:t xml:space="preserve">the total number of photographs obtained (multiple photos may occur at the same</w:t>
-      </w:r>
-      <w:r>
-        <w:t xml:space="preserve"> </w:t>
-      </w:r>
-      <w:r>
-        <w:t xml:space="preserve">camera location in the same day). No. detections is the number of detections to</w:t>
-      </w:r>
-      <w:r>
-        <w:t xml:space="preserve"> </w:t>
-      </w:r>
-      <w:r>
-        <w:t xml:space="preserve">be used in an occupancy modeling framework (maximum of one photographic</w:t>
-      </w:r>
-      <w:r>
-        <w:t xml:space="preserve"> </w:t>
-      </w:r>
-      <w:r>
-        <w:t xml:space="preserve">detection per camera location per sampling period). No. locations is the unique</w:t>
-      </w:r>
-      <w:r>
-        <w:t xml:space="preserve"> </w:t>
-      </w:r>
-      <w:r>
-        <w:t xml:space="preserve">number of camera locations where the species was photographed in 2022.</w:t>
+        <w:t xml:space="preserve">Mammal species detected in the Tucson Mountain District of Saguaro National Park between 20 January and</w:t>
+      </w:r>
+      <w:r>
+        <w:t xml:space="preserve"> </w:t>
+      </w:r>
+      <w:r>
+        <w:t xml:space="preserve">23 February, 2022. No. photos is the total number of photographs obtained</w:t>
+      </w:r>
+      <w:r>
+        <w:t xml:space="preserve"> </w:t>
+      </w:r>
+      <w:r>
+        <w:t xml:space="preserve">(multiple photos may occur at the same camera location in the same day). No. </w:t>
+      </w:r>
+      <w:r>
+        <w:t xml:space="preserve"> </w:t>
+      </w:r>
+      <w:r>
+        <w:t xml:space="preserve">detections is the number of detections to be used in an occupancy modeling</w:t>
+      </w:r>
+      <w:r>
+        <w:t xml:space="preserve"> </w:t>
+      </w:r>
+      <w:r>
+        <w:t xml:space="preserve">framework (maximum of one photographic detection per camera location per</w:t>
+      </w:r>
+      <w:r>
+        <w:t xml:space="preserve"> </w:t>
+      </w:r>
+      <w:r>
+        <w:t xml:space="preserve">sampling period). No. locations is the unique number of camera locations where</w:t>
+      </w:r>
+      <w:r>
+        <w:t xml:space="preserve"> </w:t>
+      </w:r>
+      <w:r>
+        <w:t xml:space="preserve">the species was photographed.</w:t>
       </w:r>
     </w:p>
     <w:tbl>
@@ -1603,7 +1609,7 @@
     </w:p>
     <w:bookmarkEnd w:id="26"/>
     <w:bookmarkEnd w:id="27"/>
-    <w:bookmarkStart w:id="31" w:name="X5aac9e737459b42a3ca74c866d85c7c32418665"/>
+    <w:bookmarkStart w:id="35" w:name="X5aac9e737459b42a3ca74c866d85c7c32418665"/>
     <w:p>
       <w:pPr>
         <w:pStyle w:val="Heading1"/>
@@ -1745,13 +1751,13 @@
         <w:t xml:space="preserve"> </w:t>
       </w:r>
       <w:r>
-        <w:t xml:space="preserve">Parameter estimates from a model for coyote in the Tucson Mountain District of Saguaro National Park,</w:t>
-      </w:r>
-      <w:r>
-        <w:t xml:space="preserve"> </w:t>
-      </w:r>
-      <w:r>
-        <w:t xml:space="preserve">2022. SD = Standard deviation and 95% CI = 95% credible interval. Rhat</w:t>
+        <w:t xml:space="preserve">Parameter estimates from a model for coyotes in the Tucson Mountain District of Saguaro National Park,</w:t>
+      </w:r>
+      <w:r>
+        <w:t xml:space="preserve"> </w:t>
+      </w:r>
+      <w:r>
+        <w:t xml:space="preserve">2022. SD = Standard deviation; 95% CI = 95% credible interval. Rhat</w:t>
       </w:r>
       <w:r>
         <w:t xml:space="preserve"> </w:t>
@@ -1781,13 +1787,13 @@
         <w:t xml:space="preserve"> </w:t>
       </w:r>
       <w:r>
-        <w:t xml:space="preserve">logit scale and all continuous covariates have been standardized by their</w:t>
-      </w:r>
-      <w:r>
-        <w:t xml:space="preserve"> </w:t>
-      </w:r>
-      <w:r>
-        <w:t xml:space="preserve">respective means and standard deviations.</w:t>
+        <w:t xml:space="preserve">logit scale and all continuous covariates were standardized by their</w:t>
+      </w:r>
+      <w:r>
+        <w:t xml:space="preserve"> </w:t>
+      </w:r>
+      <w:r>
+        <w:t xml:space="preserve">respective means and standard deviations prior to analysis.</w:t>
       </w:r>
     </w:p>
     <w:tbl>
@@ -2403,16 +2409,46 @@
         <w:pStyle w:val="BodyText"/>
       </w:pPr>
     </w:p>
+    <w:bookmarkEnd w:id="28"/>
+    <w:bookmarkStart w:id="29" w:name="estimated-detection-probabilities"/>
+    <w:p>
+      <w:pPr>
+        <w:pStyle w:val="Heading2"/>
+      </w:pPr>
+      <w:r>
+        <w:t xml:space="preserve">Estimated detection probabilities</w:t>
+      </w:r>
+    </w:p>
+    <w:p>
+      <w:pPr>
+        <w:pStyle w:val="FirstParagraph"/>
+      </w:pPr>
+      <w:r>
+        <w:t xml:space="preserve">Text about overall estimate(s).</w:t>
+      </w:r>
+    </w:p>
     <w:p>
       <w:pPr>
         <w:pStyle w:val="BodyText"/>
       </w:pPr>
       <w:r>
-        <w:t xml:space="preserve">Table with overall estimate (or estimates by vegclass)</w:t>
-      </w:r>
-    </w:p>
-    <w:bookmarkEnd w:id="28"/>
-    <w:bookmarkStart w:id="29" w:name="estimated-occurrence-probabilities"/>
+        <w:t xml:space="preserve">Probably don’t need figures, just a description of covariate effects?</w:t>
+      </w:r>
+      <w:r>
+        <w:t xml:space="preserve"> </w:t>
+      </w:r>
+      <w:r>
+        <w:t xml:space="preserve">(maybe if day2 is significant, can provide day when detection probabilities</w:t>
+      </w:r>
+      <w:r>
+        <w:t xml:space="preserve"> </w:t>
+      </w:r>
+      <w:r>
+        <w:t xml:space="preserve">are at a maximum or minimum)</w:t>
+      </w:r>
+    </w:p>
+    <w:bookmarkEnd w:id="29"/>
+    <w:bookmarkStart w:id="33" w:name="estimated-occurrence-probabilities"/>
     <w:p>
       <w:pPr>
         <w:pStyle w:val="Heading2"/>
@@ -2426,17 +2462,93 @@
         <w:pStyle w:val="FirstParagraph"/>
       </w:pPr>
       <w:r>
-        <w:t xml:space="preserve">Map</w:t>
-      </w:r>
-    </w:p>
-    <w:bookmarkEnd w:id="29"/>
-    <w:bookmarkStart w:id="30" w:name="Xb1a4620e797ddff810fcf71bc5fcd62bc4dba47"/>
+        <w:t xml:space="preserve">Text about overall estimate(s) [by vegclass if relevant]</w:t>
+      </w:r>
+    </w:p>
+    <w:p>
+      <w:pPr>
+        <w:pStyle w:val="BodyText"/>
+      </w:pPr>
+    </w:p>
+    <w:p>
+      <w:pPr>
+        <w:pStyle w:val="BodyText"/>
+      </w:pPr>
+      <w:r>
+        <w:rPr>
+          <w:bCs/>
+          <w:b/>
+        </w:rPr>
+        <w:t xml:space="preserve">Figure X.</w:t>
+      </w:r>
+      <w:r>
+        <w:t xml:space="preserve"> </w:t>
+      </w:r>
+      <w:r>
+        <w:t xml:space="preserve">Predicted occurrence probabilities for coyotes in</w:t>
+      </w:r>
+      <w:r>
+        <w:t xml:space="preserve"> </w:t>
+      </w:r>
+      <w:r>
+        <w:t xml:space="preserve">the Tucson Mountain District of Saguaro National Park, 2022.</w:t>
+      </w:r>
+    </w:p>
+    <w:p>
+      <w:pPr>
+        <w:pStyle w:val="BodyText"/>
+      </w:pPr>
+      <w:r>
+        <w:drawing>
+          <wp:inline>
+            <wp:extent cx="4587290" cy="3211103"/>
+            <wp:effectExtent b="0" l="0" r="0" t="0"/>
+            <wp:docPr descr="" title="" id="31" name="Picture"/>
+            <a:graphic>
+              <a:graphicData uri="http://schemas.openxmlformats.org/drawingml/2006/picture">
+                <pic:pic>
+                  <pic:nvPicPr>
+                    <pic:cNvPr descr="Summary-2022-SAGW_files/figure-docx/CALA-test-map-1.png" id="32" name="Picture"/>
+                    <pic:cNvPicPr>
+                      <a:picLocks noChangeArrowheads="1" noChangeAspect="1"/>
+                    </pic:cNvPicPr>
+                  </pic:nvPicPr>
+                  <pic:blipFill>
+                    <a:blip r:embed="rId30"/>
+                    <a:stretch>
+                      <a:fillRect/>
+                    </a:stretch>
+                  </pic:blipFill>
+                  <pic:spPr bwMode="auto">
+                    <a:xfrm>
+                      <a:off x="0" y="0"/>
+                      <a:ext cx="4587290" cy="3211103"/>
+                    </a:xfrm>
+                    <a:prstGeom prst="rect">
+                      <a:avLst/>
+                    </a:prstGeom>
+                    <a:noFill/>
+                    <a:ln w="9525">
+                      <a:noFill/>
+                      <a:headEnd/>
+                      <a:tailEnd/>
+                    </a:ln>
+                  </pic:spPr>
+                </pic:pic>
+              </a:graphicData>
+            </a:graphic>
+          </wp:inline>
+        </w:drawing>
+      </w:r>
+    </w:p>
+    <w:bookmarkEnd w:id="33"/>
+    <w:bookmarkStart w:id="34" w:name="X240da50921e113936b6b194a586c6971d28fd57"/>
     <w:p>
       <w:pPr>
         <w:pStyle w:val="Heading2"/>
       </w:pPr>
       <w:r>
-        <w:t xml:space="preserve">Estimated covariate effects on occurrence and/or detection probabilities</w:t>
+        <w:t xml:space="preserve">Estimated covariate effects on occurrence probabilities</w:t>
       </w:r>
     </w:p>
     <w:p>
@@ -2455,8 +2567,8 @@
         <w:t xml:space="preserve">Two examples of how to do things in a loop:</w:t>
       </w:r>
     </w:p>
-    <w:bookmarkEnd w:id="30"/>
-    <w:bookmarkEnd w:id="31"/>
+    <w:bookmarkEnd w:id="34"/>
+    <w:bookmarkEnd w:id="35"/>
     <w:sectPr>
       <w:pgSz w:h="15840" w:w="12240"/>
       <w:pgMar w:bottom="1440" w:footer="720" w:gutter="0" w:header="720" w:left="1440" w:right="1440" w:top="1440"/>
@@ -3799,6 +3911,7 @@
     <w:rPr>
       <w:rFonts w:ascii="Calibri" w:hAnsi="Calibri"/>
       <w:sz w:val="22"/>
+      <w:szCs w:val="20"/>
     </w:rPr>
     <w:tblPr>
       <w:tblInd w:type="dxa" w:w="0"/>

</xml_diff>

<commit_message>
Add descriptions of detection results
</commit_message>
<xml_diff>
--- a/src/single-season-models/2022/SAGW/Summary-2022-SAGW.docx
+++ b/src/single-season-models/2022/SAGW/Summary-2022-SAGW.docx
@@ -134,6 +134,7 @@
         <w:tblStyle w:val="Table"/>
         <w:tblW w:type="auto" w:w="0"/>
         <w:tblLook w:firstRow="1" w:lastRow="0" w:firstColumn="0" w:lastColumn="0" w:noHBand="0" w:noVBand="0" w:val="0020"/>
+        <w:jc w:val="start"/>
       </w:tblPr>
       <w:tblGrid>
         <w:gridCol w:w="2640"/>
@@ -522,31 +523,31 @@
         <w:t xml:space="preserve"> </w:t>
       </w:r>
       <w:r>
-        <w:t xml:space="preserve">(multiple photos may occur at the same camera location in the same day). No. </w:t>
-      </w:r>
-      <w:r>
-        <w:t xml:space="preserve"> </w:t>
-      </w:r>
-      <w:r>
-        <w:t xml:space="preserve">detections is the number of detections to be used in an occupancy modeling</w:t>
-      </w:r>
-      <w:r>
-        <w:t xml:space="preserve"> </w:t>
-      </w:r>
-      <w:r>
-        <w:t xml:space="preserve">framework (maximum of one photographic detection per camera location per</w:t>
-      </w:r>
-      <w:r>
-        <w:t xml:space="preserve"> </w:t>
-      </w:r>
-      <w:r>
-        <w:t xml:space="preserve">sampling period). No. locations is the unique number of camera locations where</w:t>
-      </w:r>
-      <w:r>
-        <w:t xml:space="preserve"> </w:t>
-      </w:r>
-      <w:r>
-        <w:t xml:space="preserve">the species was photographed.</w:t>
+        <w:t xml:space="preserve">(multiple photos may occur at the same camera location in the same day). No.</w:t>
+      </w:r>
+      <w:r>
+        <w:t xml:space="preserve"> </w:t>
+      </w:r>
+      <w:r>
+        <w:t xml:space="preserve">detections is the number of detections that could be used in an occupancy</w:t>
+      </w:r>
+      <w:r>
+        <w:t xml:space="preserve"> </w:t>
+      </w:r>
+      <w:r>
+        <w:t xml:space="preserve">modeling framework (maximum of one photographic detection per camera location</w:t>
+      </w:r>
+      <w:r>
+        <w:t xml:space="preserve"> </w:t>
+      </w:r>
+      <w:r>
+        <w:t xml:space="preserve">per sampling period). No. locations is the unique number of camera locations</w:t>
+      </w:r>
+      <w:r>
+        <w:t xml:space="preserve"> </w:t>
+      </w:r>
+      <w:r>
+        <w:t xml:space="preserve">where the species was photographed.</w:t>
       </w:r>
     </w:p>
     <w:tbl>
@@ -554,6 +555,7 @@
         <w:tblStyle w:val="Table"/>
         <w:tblW w:type="auto" w:w="0"/>
         <w:tblLook w:firstRow="1" w:lastRow="0" w:firstColumn="0" w:lastColumn="0" w:noHBand="0" w:noVBand="0" w:val="0020"/>
+        <w:jc w:val="start"/>
       </w:tblPr>
       <w:tblGrid>
         <w:gridCol w:w="1584"/>
@@ -1618,111 +1620,27 @@
         <w:t xml:space="preserve">Species 1 (create species sections in a loop)</w:t>
       </w:r>
     </w:p>
+    <w:bookmarkStart w:id="28" w:name="model-used-for-inference"/>
     <w:p>
       <w:pPr>
-        <w:pStyle w:val="SourceCode"/>
-      </w:pPr>
-      <w:r>
-        <w:rPr>
-          <w:rStyle w:val="VerbatimChar"/>
-        </w:rPr>
-        <w:t xml:space="preserve">##                                occ </w:t>
-      </w:r>
-      <w:r>
-        <w:br/>
-      </w:r>
-      <w:r>
-        <w:rPr>
-          <w:rStyle w:val="VerbatimChar"/>
-        </w:rPr>
-        <w:t xml:space="preserve">## "~ elev_z + vegclass2 + vegclass3"</w:t>
+        <w:pStyle w:val="Heading2"/>
+      </w:pPr>
+      <w:r>
+        <w:t xml:space="preserve">Model used for inference</w:t>
       </w:r>
     </w:p>
     <w:p>
       <w:pPr>
-        <w:pStyle w:val="SourceCode"/>
-      </w:pPr>
-      <w:r>
-        <w:rPr>
-          <w:rStyle w:val="VerbatimChar"/>
-        </w:rPr>
-        <w:t xml:space="preserve">##   det </w:t>
-      </w:r>
-      <w:r>
-        <w:br/>
-      </w:r>
-      <w:r>
-        <w:rPr>
-          <w:rStyle w:val="VerbatimChar"/>
-        </w:rPr>
-        <w:t xml:space="preserve">## "~ 1"</w:t>
-      </w:r>
-    </w:p>
-    <w:p>
-      <w:pPr>
-        <w:pStyle w:val="SourceCode"/>
-      </w:pPr>
-      <w:r>
-        <w:rPr>
-          <w:rStyle w:val="VerbatimChar"/>
-        </w:rPr>
-        <w:t xml:space="preserve">## [1] "elev_z"    "vegclass2" "vegclass3"</w:t>
-      </w:r>
-    </w:p>
-    <w:p>
-      <w:pPr>
-        <w:pStyle w:val="SourceCode"/>
-      </w:pPr>
-      <w:r>
-        <w:rPr>
-          <w:rStyle w:val="VerbatimChar"/>
-        </w:rPr>
-        <w:t xml:space="preserve">## [1] "elev"      "vegclass2" "vegclass3"</w:t>
-      </w:r>
-    </w:p>
-    <w:p>
-      <w:pPr>
-        <w:pStyle w:val="SourceCode"/>
-      </w:pPr>
-      <w:r>
-        <w:rPr>
-          <w:rStyle w:val="VerbatimChar"/>
-        </w:rPr>
-        <w:t xml:space="preserve">## character(0)</w:t>
-      </w:r>
-    </w:p>
-    <w:p>
-      <w:pPr>
-        <w:pStyle w:val="SourceCode"/>
-      </w:pPr>
-      <w:r>
-        <w:rPr>
-          <w:rStyle w:val="VerbatimChar"/>
-        </w:rPr>
-        <w:t xml:space="preserve">## character(0)</w:t>
-      </w:r>
-    </w:p>
-    <w:bookmarkStart w:id="28" w:name="model-used-for-inference"/>
-    <w:p>
-      <w:pPr>
-        <w:pStyle w:val="Heading2"/>
-      </w:pPr>
-      <w:r>
-        <w:t xml:space="preserve">Model used for inference</w:t>
-      </w:r>
-    </w:p>
-    <w:p>
-      <w:pPr>
         <w:pStyle w:val="FirstParagraph"/>
       </w:pPr>
       <w:r>
-        <w:t xml:space="preserve">The highest-ranking model for coyotes included XX covariates in the</w:t>
-      </w:r>
-      <w:r>
-        <w:t xml:space="preserve"> </w:t>
-      </w:r>
-      <w:r>
-        <w:t xml:space="preserve">occurrence part of the model and XX covariates in the detection part of the</w:t>
+        <w:t xml:space="preserve">The highest-ranking model for coyotes included 3 covariates in the</w:t>
+      </w:r>
+      <w:r>
+        <w:t xml:space="preserve"> </w:t>
+      </w:r>
+      <w:r>
+        <w:t xml:space="preserve">occurrence part of the model and no covariates in the detection part of the</w:t>
       </w:r>
       <w:r>
         <w:t xml:space="preserve"> </w:t>
@@ -1751,49 +1669,49 @@
         <w:t xml:space="preserve"> </w:t>
       </w:r>
       <w:r>
-        <w:t xml:space="preserve">Parameter estimates from a model for coyotes in the Tucson Mountain District of Saguaro National Park,</w:t>
-      </w:r>
-      <w:r>
-        <w:t xml:space="preserve"> </w:t>
-      </w:r>
-      <w:r>
-        <w:t xml:space="preserve">2022. SD = Standard deviation; 95% CI = 95% credible interval. Rhat</w:t>
-      </w:r>
-      <w:r>
-        <w:t xml:space="preserve"> </w:t>
-      </w:r>
-      <w:r>
-        <w:t xml:space="preserve">values between 1 and 1.05 indicate that the model has converged. ESS = effective</w:t>
-      </w:r>
-      <w:r>
-        <w:t xml:space="preserve"> </w:t>
-      </w:r>
-      <w:r>
-        <w:t xml:space="preserve">sample size; values &gt; 400 are usually sufficient. f values indicate the</w:t>
-      </w:r>
-      <w:r>
-        <w:t xml:space="preserve"> </w:t>
-      </w:r>
-      <w:r>
-        <w:t xml:space="preserve">proportion of posterior samples that are &lt; 0 if the mean is &lt; 0 or the</w:t>
-      </w:r>
-      <w:r>
-        <w:t xml:space="preserve"> </w:t>
-      </w:r>
-      <w:r>
-        <w:t xml:space="preserve">proportion of samples that are &gt; 0 if the mean is &gt; 0. Estimates are on the</w:t>
-      </w:r>
-      <w:r>
-        <w:t xml:space="preserve"> </w:t>
-      </w:r>
-      <w:r>
-        <w:t xml:space="preserve">logit scale and all continuous covariates were standardized by their</w:t>
-      </w:r>
-      <w:r>
-        <w:t xml:space="preserve"> </w:t>
-      </w:r>
-      <w:r>
-        <w:t xml:space="preserve">respective means and standard deviations prior to analysis.</w:t>
+        <w:t xml:space="preserve">Parameter estimates (on the logit scale) from a model for</w:t>
+      </w:r>
+      <w:r>
+        <w:t xml:space="preserve"> </w:t>
+      </w:r>
+      <w:r>
+        <w:t xml:space="preserve">coyotes in the Tucson Mountain District of Saguaro National Park, 2022. SD = Standard deviation; 95% CI = 95%</w:t>
+      </w:r>
+      <w:r>
+        <w:t xml:space="preserve"> </w:t>
+      </w:r>
+      <w:r>
+        <w:t xml:space="preserve">credible interval. Rhat values between 1 and 1.05 indicate that the model has</w:t>
+      </w:r>
+      <w:r>
+        <w:t xml:space="preserve"> </w:t>
+      </w:r>
+      <w:r>
+        <w:t xml:space="preserve">converged. ESS = effective sample size; values &gt; 400 are usually sufficient. f</w:t>
+      </w:r>
+      <w:r>
+        <w:t xml:space="preserve"> </w:t>
+      </w:r>
+      <w:r>
+        <w:t xml:space="preserve">values indicate the proportion of posterior samples that are &lt; 0 if the mean is</w:t>
+      </w:r>
+      <w:r>
+        <w:t xml:space="preserve"> </w:t>
+      </w:r>
+      <w:r>
+        <w:t xml:space="preserve">&lt; 0 or the proportion of samples that are &gt; 0 if the mean is &gt; 0. All continuous</w:t>
+      </w:r>
+      <w:r>
+        <w:t xml:space="preserve"> </w:t>
+      </w:r>
+      <w:r>
+        <w:t xml:space="preserve">covariates were standardized by their respective means and standard deviations</w:t>
+      </w:r>
+      <w:r>
+        <w:t xml:space="preserve"> </w:t>
+      </w:r>
+      <w:r>
+        <w:t xml:space="preserve">prior to analysis.</w:t>
       </w:r>
     </w:p>
     <w:tbl>
@@ -1801,6 +1719,7 @@
         <w:tblStyle w:val="Table"/>
         <w:tblW w:type="auto" w:w="0"/>
         <w:tblLook w:firstRow="1" w:lastRow="0" w:firstColumn="0" w:lastColumn="0" w:noHBand="0" w:noVBand="0" w:val="0020"/>
+        <w:jc w:val="start"/>
       </w:tblPr>
       <w:tblGrid>
         <w:gridCol w:w="990"/>
@@ -2424,27 +2343,13 @@
         <w:pStyle w:val="FirstParagraph"/>
       </w:pPr>
       <w:r>
-        <w:t xml:space="preserve">Text about overall estimate(s).</w:t>
-      </w:r>
-    </w:p>
-    <w:p>
-      <w:pPr>
-        <w:pStyle w:val="BodyText"/>
-      </w:pPr>
-      <w:r>
-        <w:t xml:space="preserve">Probably don’t need figures, just a description of covariate effects?</w:t>
-      </w:r>
-      <w:r>
-        <w:t xml:space="preserve"> </w:t>
-      </w:r>
-      <w:r>
-        <w:t xml:space="preserve">(maybe if day2 is significant, can provide day when detection probabilities</w:t>
-      </w:r>
-      <w:r>
-        <w:t xml:space="preserve"> </w:t>
-      </w:r>
-      <w:r>
-        <w:t xml:space="preserve">are at a maximum or minimum)</w:t>
+        <w:t xml:space="preserve">Overall detection probability for coyotes was 0.41 (95% credible</w:t>
+      </w:r>
+      <w:r>
+        <w:t xml:space="preserve"> </w:t>
+      </w:r>
+      <w:r>
+        <w:t xml:space="preserve">interval [CI] = 0.32, 0.49).</w:t>
       </w:r>
     </w:p>
     <w:bookmarkEnd w:id="29"/>

</xml_diff>

<commit_message>
Describe covariate effects on detection probability
</commit_message>
<xml_diff>
--- a/src/single-season-models/2022/SAGW/Summary-2022-SAGW.docx
+++ b/src/single-season-models/2022/SAGW/Summary-2022-SAGW.docx
@@ -2336,20 +2336,6 @@
       </w:pPr>
       <w:r>
         <w:t xml:space="preserve">Estimated detection probabilities</w:t>
-      </w:r>
-    </w:p>
-    <w:p>
-      <w:pPr>
-        <w:pStyle w:val="FirstParagraph"/>
-      </w:pPr>
-      <w:r>
-        <w:t xml:space="preserve">Overall detection probability for coyotes was 0.41 (95% credible</w:t>
-      </w:r>
-      <w:r>
-        <w:t xml:space="preserve"> </w:t>
-      </w:r>
-      <w:r>
-        <w:t xml:space="preserve">interval [CI] = 0.32, 0.49).</w:t>
       </w:r>
     </w:p>
     <w:bookmarkEnd w:id="29"/>

</xml_diff>

<commit_message>
Add example marginal covariate plot
</commit_message>
<xml_diff>
--- a/src/single-season-models/2022/SAGW/Summary-2022-SAGW.docx
+++ b/src/single-season-models/2022/SAGW/Summary-2022-SAGW.docx
@@ -1611,7 +1611,7 @@
     </w:p>
     <w:bookmarkEnd w:id="26"/>
     <w:bookmarkEnd w:id="27"/>
-    <w:bookmarkStart w:id="35" w:name="X5aac9e737459b42a3ca74c866d85c7c32418665"/>
+    <w:bookmarkStart w:id="38" w:name="X5aac9e737459b42a3ca74c866d85c7c32418665"/>
     <w:p>
       <w:pPr>
         <w:pStyle w:val="Heading1"/>
@@ -2335,7 +2335,7 @@
         <w:pStyle w:val="Heading2"/>
       </w:pPr>
       <w:r>
-        <w:t xml:space="preserve">Estimated detection probabilities</w:t>
+        <w:t xml:space="preserve">Estimated detection probabilities?</w:t>
       </w:r>
     </w:p>
     <w:bookmarkEnd w:id="29"/>
@@ -2351,19 +2351,6 @@
     <w:p>
       <w:pPr>
         <w:pStyle w:val="FirstParagraph"/>
-      </w:pPr>
-      <w:r>
-        <w:t xml:space="preserve">Text about overall estimate(s) [by vegclass if relevant]</w:t>
-      </w:r>
-    </w:p>
-    <w:p>
-      <w:pPr>
-        <w:pStyle w:val="BodyText"/>
-      </w:pPr>
-    </w:p>
-    <w:p>
-      <w:pPr>
-        <w:pStyle w:val="BodyText"/>
       </w:pPr>
       <w:r>
         <w:rPr>
@@ -2392,7 +2379,7 @@
       <w:r>
         <w:drawing>
           <wp:inline>
-            <wp:extent cx="4587290" cy="3211103"/>
+            <wp:extent cx="4602684" cy="3221879"/>
             <wp:effectExtent b="0" l="0" r="0" t="0"/>
             <wp:docPr descr="" title="" id="31" name="Picture"/>
             <a:graphic>
@@ -2413,7 +2400,7 @@
                   <pic:spPr bwMode="auto">
                     <a:xfrm>
                       <a:off x="0" y="0"/>
-                      <a:ext cx="4587290" cy="3211103"/>
+                      <a:ext cx="4602684" cy="3221879"/>
                     </a:xfrm>
                     <a:prstGeom prst="rect">
                       <a:avLst/>
@@ -2433,7 +2420,7 @@
       </w:r>
     </w:p>
     <w:bookmarkEnd w:id="33"/>
-    <w:bookmarkStart w:id="34" w:name="X240da50921e113936b6b194a586c6971d28fd57"/>
+    <w:bookmarkStart w:id="37" w:name="X240da50921e113936b6b194a586c6971d28fd57"/>
     <w:p>
       <w:pPr>
         <w:pStyle w:val="Heading2"/>
@@ -2447,7 +2434,23 @@
         <w:pStyle w:val="FirstParagraph"/>
       </w:pPr>
       <w:r>
-        <w:t xml:space="preserve">Figures with captions</w:t>
+        <w:rPr>
+          <w:bCs/>
+          <w:b/>
+        </w:rPr>
+        <w:t xml:space="preserve">Figure X.</w:t>
+      </w:r>
+      <w:r>
+        <w:t xml:space="preserve"> </w:t>
+      </w:r>
+      <w:r>
+        <w:t xml:space="preserve">Effect of XXX on occurrence probabilities for coyotes in</w:t>
+      </w:r>
+      <w:r>
+        <w:t xml:space="preserve"> </w:t>
+      </w:r>
+      <w:r>
+        <w:t xml:space="preserve">the Tucson Mountain District of Saguaro National Park, 2022.</w:t>
       </w:r>
     </w:p>
     <w:p>
@@ -2455,11 +2458,50 @@
         <w:pStyle w:val="BodyText"/>
       </w:pPr>
       <w:r>
-        <w:t xml:space="preserve">Two examples of how to do things in a loop:</w:t>
+        <w:drawing>
+          <wp:inline>
+            <wp:extent cx="4602684" cy="3221879"/>
+            <wp:effectExtent b="0" l="0" r="0" t="0"/>
+            <wp:docPr descr="" title="" id="35" name="Picture"/>
+            <a:graphic>
+              <a:graphicData uri="http://schemas.openxmlformats.org/drawingml/2006/picture">
+                <pic:pic>
+                  <pic:nvPicPr>
+                    <pic:cNvPr descr="Summary-2022-SAGW_files/figure-docx/CALA-test-marginal-psi1-1.png" id="36" name="Picture"/>
+                    <pic:cNvPicPr>
+                      <a:picLocks noChangeArrowheads="1" noChangeAspect="1"/>
+                    </pic:cNvPicPr>
+                  </pic:nvPicPr>
+                  <pic:blipFill>
+                    <a:blip r:embed="rId34"/>
+                    <a:stretch>
+                      <a:fillRect/>
+                    </a:stretch>
+                  </pic:blipFill>
+                  <pic:spPr bwMode="auto">
+                    <a:xfrm>
+                      <a:off x="0" y="0"/>
+                      <a:ext cx="4602684" cy="3221879"/>
+                    </a:xfrm>
+                    <a:prstGeom prst="rect">
+                      <a:avLst/>
+                    </a:prstGeom>
+                    <a:noFill/>
+                    <a:ln w="9525">
+                      <a:noFill/>
+                      <a:headEnd/>
+                      <a:tailEnd/>
+                    </a:ln>
+                  </pic:spPr>
+                </pic:pic>
+              </a:graphicData>
+            </a:graphic>
+          </wp:inline>
+        </w:drawing>
       </w:r>
     </w:p>
-    <w:bookmarkEnd w:id="34"/>
-    <w:bookmarkEnd w:id="35"/>
+    <w:bookmarkEnd w:id="37"/>
+    <w:bookmarkEnd w:id="38"/>
     <w:sectPr>
       <w:pgSz w:h="15840" w:w="12240"/>
       <w:pgMar w:bottom="1440" w:footer="720" w:gutter="0" w:header="720" w:left="1440" w:right="1440" w:top="1440"/>

</xml_diff>

<commit_message>
Add autonum and captions for figures
</commit_message>
<xml_diff>
--- a/src/single-season-models/2022/SAGW/Summary-2022-SAGW.docx
+++ b/src/single-season-models/2022/SAGW/Summary-2022-SAGW.docx
@@ -116,7 +116,7 @@
         </w:rPr>
         <w:t xml:space="preserve">Table  </w:t>
       </w:r>
-      <w:bookmarkStart w:id="adf56124-a982-497b-a490-6d5d2d2d7de4" w:name="table"/>
+      <w:bookmarkStart w:id="a187647c-6a23-4247-ba10-e9120e6c3a40" w:name="table"/>
       <w:r>
         <w:rPr>
           <w:rFonts/>
@@ -138,13 +138,13 @@
         </w:rPr>
         <w:fldChar w:fldCharType="end" w:dirty="true"/>
       </w:r>
-      <w:bookmarkEnd w:id="adf56124-a982-497b-a490-6d5d2d2d7de4"/>
+      <w:bookmarkEnd w:id="a187647c-6a23-4247-ba10-e9120e6c3a40"/>
       <w:r>
         <w:rPr>
           <w:rFonts/>
           <w:b w:val="true"/>
         </w:rPr>
-        <w:t xml:space="preserve">:  </w:t>
+        <w:t xml:space="preserve">.  </w:t>
       </w:r>
       <w:r>
         <w:t xml:space="preserve">Start and end dates for each sampling occasion in the Tucson Mountain District of Saguaro National Park, 2022.</w:t>
@@ -994,49 +994,7 @@
     </w:p>
     <w:p>
       <w:pPr>
-        <w:pStyle w:val="BodyText"/>
-      </w:pPr>
-      <w:r>
-        <w:rPr>
-          <w:bCs/>
-          <w:b/>
-        </w:rPr>
-        <w:t xml:space="preserve">Figure 1.</w:t>
-      </w:r>
-      <w:r>
-        <w:t xml:space="preserve"> </w:t>
-      </w:r>
-      <w:r>
-        <w:t xml:space="preserve">Camera deployments and sampling occasions in the Tucson Mountain District of Saguaro National Park,</w:t>
-      </w:r>
-      <w:r>
-        <w:t xml:space="preserve"> </w:t>
-      </w:r>
-      <w:r>
-        <w:t xml:space="preserve">2022. Each horizontal blue line represents the period over which a camera</w:t>
-      </w:r>
-      <w:r>
-        <w:t xml:space="preserve"> </w:t>
-      </w:r>
-      <w:r>
-        <w:t xml:space="preserve">was operational, from the date the camera was deployed through the date the</w:t>
-      </w:r>
-      <w:r>
-        <w:t xml:space="preserve"> </w:t>
-      </w:r>
-      <w:r>
-        <w:t xml:space="preserve">camera was retrieved. Gray vertical lines denote the beginning and end of</w:t>
-      </w:r>
-      <w:r>
-        <w:t xml:space="preserve"> </w:t>
-      </w:r>
-      <w:r>
-        <w:t xml:space="preserve">the 5 consecutive sampling occasions.</w:t>
-      </w:r>
-    </w:p>
-    <w:p>
-      <w:pPr>
-        <w:jc w:val="center"/>
+        <w:jc w:val="left"/>
         <w:pStyle w:val="Normal"/>
       </w:pPr>
       <w:r>
@@ -1080,6 +1038,51 @@
         </w:drawing>
       </w:r>
     </w:p>
+    <w:p>
+      <w:pPr>
+        <w:pStyle w:val="Caption"/>
+      </w:pPr>
+      <w:r>
+        <w:rPr>
+          <w:rFonts/>
+          <w:b w:val="true"/>
+        </w:rPr>
+        <w:t xml:space="preserve">Figure </w:t>
+      </w:r>
+      <w:bookmarkStart w:id="229905fd-05eb-4894-b912-90835e63bbf9" w:name="figure"/>
+      <w:r xmlns:w14="http://schemas.microsoft.com/office/word/2010/wordml">
+        <w:rPr>
+          <w:rFonts/>
+          <w:b w:val="true"/>
+        </w:rPr>
+        <w:fldChar w:fldCharType="begin" w:dirty="true"/>
+      </w:r>
+      <w:r xmlns:w14="http://schemas.microsoft.com/office/word/2010/wordml">
+        <w:rPr>
+          <w:rFonts/>
+          <w:b w:val="true"/>
+        </w:rPr>
+        <w:instrText xml:space="preserve" w:dirty="true">SEQ fig \* Arabic</w:instrText>
+      </w:r>
+      <w:r xmlns:w14="http://schemas.microsoft.com/office/word/2010/wordml">
+        <w:rPr>
+          <w:rFonts/>
+          <w:b w:val="true"/>
+        </w:rPr>
+        <w:fldChar w:fldCharType="end" w:dirty="true"/>
+      </w:r>
+      <w:bookmarkEnd w:id="229905fd-05eb-4894-b912-90835e63bbf9"/>
+      <w:r>
+        <w:rPr>
+          <w:rFonts/>
+          <w:b w:val="true"/>
+        </w:rPr>
+        <w:t xml:space="preserve">. </w:t>
+      </w:r>
+      <w:r>
+        <w:t xml:space="preserve">Camera deployments and sampling occasions in the Tucson Mountain District of Saguaro National Park, 2022. Each horizontal blue line represents the period over which a camera was operational, from the date the camera was deployed through the date the camera was retrieved. Gray vertical lines denote the beginning and end of the 5 consecutive sampling occasions.</w:t>
+      </w:r>
+    </w:p>
     <w:bookmarkEnd w:id="20"/>
     <w:bookmarkStart w:id="21" w:name="detections"/>
     <w:p>
@@ -1125,7 +1128,7 @@
         </w:rPr>
         <w:t xml:space="preserve">Table  </w:t>
       </w:r>
-      <w:bookmarkStart w:id="8c3cd703-11e5-453a-9482-3d3d19fdc6a1" w:name="table"/>
+      <w:bookmarkStart w:id="d847a9af-5bd5-4b54-a272-6b1b9d79c705" w:name="table"/>
       <w:r>
         <w:rPr>
           <w:rFonts/>
@@ -1147,13 +1150,13 @@
         </w:rPr>
         <w:fldChar w:fldCharType="end" w:dirty="true"/>
       </w:r>
-      <w:bookmarkEnd w:id="8c3cd703-11e5-453a-9482-3d3d19fdc6a1"/>
+      <w:bookmarkEnd w:id="d847a9af-5bd5-4b54-a272-6b1b9d79c705"/>
       <w:r>
         <w:rPr>
           <w:rFonts/>
           <w:b w:val="true"/>
         </w:rPr>
-        <w:t xml:space="preserve">:  </w:t>
+        <w:t xml:space="preserve">.  </w:t>
       </w:r>
       <w:r>
         <w:t xml:space="preserve">Mammal species detected in the Tucson Mountain District of Saguaro National Park between 20 January and 23 February, 2022. No. photos is the total number of photographs obtained (multiple photos may occur at the same camera location in the same day). No. detections is the number of detections that could be used in an occupancy modeling framework (maximum of one photographic detection per camera location per sampling period). No. locations is the unique number of camera locations where the species was photographed.</w:t>
@@ -4205,7 +4208,7 @@
         </w:rPr>
         <w:t xml:space="preserve">Table  </w:t>
       </w:r>
-      <w:bookmarkStart w:id="4fe1a752-a77a-479d-9d1f-7254f2594de4" w:name="table"/>
+      <w:bookmarkStart w:id="67046fd0-e7a4-43b5-8f59-b08b5a169a02" w:name="table"/>
       <w:r>
         <w:rPr>
           <w:rFonts/>
@@ -4227,13 +4230,13 @@
         </w:rPr>
         <w:fldChar w:fldCharType="end" w:dirty="true"/>
       </w:r>
-      <w:bookmarkEnd w:id="4fe1a752-a77a-479d-9d1f-7254f2594de4"/>
+      <w:bookmarkEnd w:id="67046fd0-e7a4-43b5-8f59-b08b5a169a02"/>
       <w:r>
         <w:rPr>
           <w:rFonts/>
           <w:b w:val="true"/>
         </w:rPr>
-        <w:t xml:space="preserve">:  </w:t>
+        <w:t xml:space="preserve">.  </w:t>
       </w:r>
       <w:r>
         <w:t xml:space="preserve">Parameter estimates (on the logit scale) from a model for coyotes in the Tucson Mountain District of Saguaro National Park, 2022. SD = Standard deviation; 95% CI = 95% credible interval. Rhat values between 1 and 1.05 indicate that the model has converged. ESS = effective sample size; values &gt; 400 are usually sufficient. f values indicate the proportion of posterior samples that are &lt; 0 if the mean is &lt; 0 or the proportion of samples that are &gt; 0 if the mean is &gt; 0. All continuous covariates were standardized by their respective means and standard deviations prior to analysis.</w:t>
@@ -6457,31 +6460,7 @@
     </w:p>
     <w:p>
       <w:pPr>
-        <w:pStyle w:val="FirstParagraph"/>
-      </w:pPr>
-      <w:r>
-        <w:rPr>
-          <w:bCs/>
-          <w:b/>
-        </w:rPr>
-        <w:t xml:space="preserve">Figure X.</w:t>
-      </w:r>
-      <w:r>
-        <w:t xml:space="preserve"> </w:t>
-      </w:r>
-      <w:r>
-        <w:t xml:space="preserve">Effect of XXX on occurrence probabilities for coyotes in</w:t>
-      </w:r>
-      <w:r>
-        <w:t xml:space="preserve"> </w:t>
-      </w:r>
-      <w:r>
-        <w:t xml:space="preserve">the Tucson Mountain District of Saguaro National Park, 2022.</w:t>
-      </w:r>
-    </w:p>
-    <w:p>
-      <w:pPr>
-        <w:jc w:val="center"/>
+        <w:jc w:val="left"/>
         <w:pStyle w:val="Normal"/>
       </w:pPr>
       <w:r>
@@ -6523,6 +6502,51 @@
             </a:graphic>
           </wp:inline>
         </w:drawing>
+      </w:r>
+    </w:p>
+    <w:p>
+      <w:pPr>
+        <w:pStyle w:val="Caption"/>
+      </w:pPr>
+      <w:r>
+        <w:rPr>
+          <w:rFonts/>
+          <w:b w:val="true"/>
+        </w:rPr>
+        <w:t xml:space="preserve">Figure </w:t>
+      </w:r>
+      <w:bookmarkStart w:id="872ec7fb-830c-456a-8e6a-ad6c45d58b43" w:name="figure"/>
+      <w:r xmlns:w14="http://schemas.microsoft.com/office/word/2010/wordml">
+        <w:rPr>
+          <w:rFonts/>
+          <w:b w:val="true"/>
+        </w:rPr>
+        <w:fldChar w:fldCharType="begin" w:dirty="true"/>
+      </w:r>
+      <w:r xmlns:w14="http://schemas.microsoft.com/office/word/2010/wordml">
+        <w:rPr>
+          <w:rFonts/>
+          <w:b w:val="true"/>
+        </w:rPr>
+        <w:instrText xml:space="preserve" w:dirty="true">SEQ fig \* Arabic</w:instrText>
+      </w:r>
+      <w:r xmlns:w14="http://schemas.microsoft.com/office/word/2010/wordml">
+        <w:rPr>
+          <w:rFonts/>
+          <w:b w:val="true"/>
+        </w:rPr>
+        <w:fldChar w:fldCharType="end" w:dirty="true"/>
+      </w:r>
+      <w:bookmarkEnd w:id="872ec7fb-830c-456a-8e6a-ad6c45d58b43"/>
+      <w:r>
+        <w:rPr>
+          <w:rFonts/>
+          <w:b w:val="true"/>
+        </w:rPr>
+        <w:t xml:space="preserve">. </w:t>
+      </w:r>
+      <w:r>
+        <w:t xml:space="preserve">Effect of XXX on occurrence probabilities for coyotes in the Tucson Mountain District of Saguaro National Park, 2022.</w:t>
       </w:r>
     </w:p>
     <w:bookmarkEnd w:id="28"/>

</xml_diff>